<commit_message>
Adding an updated resume for download
</commit_message>
<xml_diff>
--- a/Assets/resume.docx
+++ b/Assets/resume.docx
@@ -1,6 +1,6 @@
 
 <file path=word/document.xml><?xml version="1.0" encoding="utf-8"?>
-<w:document xmlns:wpc="http://schemas.microsoft.com/office/word/2010/wordprocessingCanvas" xmlns:mc="http://schemas.openxmlformats.org/markup-compatibility/2006" xmlns:o="urn:schemas-microsoft-com:office:office" xmlns:r="http://schemas.openxmlformats.org/officeDocument/2006/relationships" xmlns:m="http://schemas.openxmlformats.org/officeDocument/2006/math" xmlns:v="urn:schemas-microsoft-com:vml" xmlns:wp14="http://schemas.microsoft.com/office/word/2010/wordprocessingDrawing" xmlns:wp="http://schemas.openxmlformats.org/drawingml/2006/wordprocessingDrawing" xmlns:w10="urn:schemas-microsoft-com:office:word" xmlns:w="http://schemas.openxmlformats.org/wordprocessingml/2006/main" xmlns:w14="http://schemas.microsoft.com/office/word/2010/wordml" xmlns:w15="http://schemas.microsoft.com/office/word/2012/wordml" xmlns:wpg="http://schemas.microsoft.com/office/word/2010/wordprocessingGroup" xmlns:wpi="http://schemas.microsoft.com/office/word/2010/wordprocessingInk" xmlns:wne="http://schemas.microsoft.com/office/word/2006/wordml" xmlns:wps="http://schemas.microsoft.com/office/word/2010/wordprocessingShape" mc:Ignorable="w14 w15 wp14">
+<w:document xmlns:wpc="http://schemas.microsoft.com/office/word/2010/wordprocessingCanvas" xmlns:mc="http://schemas.openxmlformats.org/markup-compatibility/2006" xmlns:o="urn:schemas-microsoft-com:office:office" xmlns:r="http://schemas.openxmlformats.org/officeDocument/2006/relationships" xmlns:m="http://schemas.openxmlformats.org/officeDocument/2006/math" xmlns:v="urn:schemas-microsoft-com:vml" xmlns:wp14="http://schemas.microsoft.com/office/word/2010/wordprocessingDrawing" xmlns:wp="http://schemas.openxmlformats.org/drawingml/2006/wordprocessingDrawing" xmlns:w10="urn:schemas-microsoft-com:office:word" xmlns:w="http://schemas.openxmlformats.org/wordprocessingml/2006/main" xmlns:w14="http://schemas.microsoft.com/office/word/2010/wordml" xmlns:wpg="http://schemas.microsoft.com/office/word/2010/wordprocessingGroup" xmlns:wpi="http://schemas.microsoft.com/office/word/2010/wordprocessingInk" xmlns:wne="http://schemas.microsoft.com/office/word/2006/wordml" xmlns:wps="http://schemas.microsoft.com/office/word/2010/wordprocessingShape" mc:Ignorable="w14 wp14">
   <w:body>
     <w:p>
       <w:pPr>
@@ -75,7 +75,7 @@
                     <pic:cNvPicPr/>
                   </pic:nvPicPr>
                   <pic:blipFill>
-                    <a:blip r:embed="rId8"/>
+                    <a:blip r:embed="rId9"/>
                     <a:srcRect r="10526"/>
                     <a:stretch>
                       <a:fillRect/>
@@ -134,7 +134,7 @@
                     <pic:cNvPicPr/>
                   </pic:nvPicPr>
                   <pic:blipFill>
-                    <a:blip r:embed="rId8"/>
+                    <a:blip r:embed="rId9"/>
                     <a:srcRect r="10526"/>
                     <a:stretch>
                       <a:fillRect/>
@@ -196,7 +196,7 @@
                     <pic:cNvPicPr/>
                   </pic:nvPicPr>
                   <pic:blipFill>
-                    <a:blip r:embed="rId8"/>
+                    <a:blip r:embed="rId9"/>
                     <a:srcRect r="10526"/>
                     <a:stretch>
                       <a:fillRect/>
@@ -258,7 +258,7 @@
                     <pic:cNvPicPr/>
                   </pic:nvPicPr>
                   <pic:blipFill>
-                    <a:blip r:embed="rId8"/>
+                    <a:blip r:embed="rId9"/>
                     <a:srcRect r="10526"/>
                     <a:stretch>
                       <a:fillRect/>
@@ -320,7 +320,7 @@
                     <pic:cNvPicPr/>
                   </pic:nvPicPr>
                   <pic:blipFill>
-                    <a:blip r:embed="rId8"/>
+                    <a:blip r:embed="rId9"/>
                     <a:srcRect r="10526"/>
                     <a:stretch>
                       <a:fillRect/>
@@ -527,23 +527,15 @@
           <w:sz w:val="24"/>
           <w:szCs w:val="24"/>
         </w:rPr>
-        <w:t>A</w:t>
-      </w:r>
-      <w:r>
-        <w:rPr>
-          <w:rFonts w:ascii="Baskerville Old Face" w:hAnsi="Baskerville Old Face"/>
-          <w:sz w:val="24"/>
-          <w:szCs w:val="24"/>
-        </w:rPr>
-        <w:t xml:space="preserve"> Coop </w:t>
-      </w:r>
-      <w:r>
-        <w:rPr>
-          <w:rFonts w:ascii="Baskerville Old Face" w:hAnsi="Baskerville Old Face"/>
-          <w:sz w:val="24"/>
-          <w:szCs w:val="24"/>
-        </w:rPr>
-        <w:t xml:space="preserve">position </w:t>
+        <w:t>An Internship</w:t>
+      </w:r>
+      <w:r>
+        <w:rPr>
+          <w:rFonts w:ascii="Baskerville Old Face" w:hAnsi="Baskerville Old Face"/>
+          <w:sz w:val="24"/>
+          <w:szCs w:val="24"/>
+        </w:rPr>
+        <w:t xml:space="preserve"> </w:t>
       </w:r>
       <w:r>
         <w:rPr>
@@ -559,80 +551,138 @@
           <w:sz w:val="24"/>
           <w:szCs w:val="24"/>
         </w:rPr>
-        <w:t>re previous work experience, involving creation</w:t>
-      </w:r>
-      <w:r>
-        <w:rPr>
-          <w:rFonts w:ascii="Baskerville Old Face" w:hAnsi="Baskerville Old Face"/>
-          <w:sz w:val="24"/>
-          <w:szCs w:val="24"/>
-        </w:rPr>
-        <w:t xml:space="preserve"> and management</w:t>
-      </w:r>
-      <w:r>
-        <w:rPr>
-          <w:rFonts w:ascii="Baskerville Old Face" w:hAnsi="Baskerville Old Face"/>
-          <w:sz w:val="24"/>
-          <w:szCs w:val="24"/>
-        </w:rPr>
-        <w:t xml:space="preserve"> of software in both g</w:t>
-      </w:r>
-      <w:r>
-        <w:rPr>
-          <w:rFonts w:ascii="Baskerville Old Face" w:hAnsi="Baskerville Old Face"/>
-          <w:sz w:val="24"/>
-          <w:szCs w:val="24"/>
-        </w:rPr>
-        <w:t xml:space="preserve">roups and alone, as well as experience in </w:t>
-      </w:r>
-      <w:r>
-        <w:rPr>
-          <w:rFonts w:ascii="Baskerville Old Face" w:hAnsi="Baskerville Old Face"/>
-          <w:sz w:val="24"/>
-          <w:szCs w:val="24"/>
-        </w:rPr>
-        <w:t xml:space="preserve">software </w:t>
-      </w:r>
-      <w:r>
-        <w:rPr>
-          <w:rFonts w:ascii="Baskerville Old Face" w:hAnsi="Baskerville Old Face"/>
-          <w:sz w:val="24"/>
-          <w:szCs w:val="24"/>
-        </w:rPr>
-        <w:t>design through multiple activities</w:t>
-      </w:r>
-      <w:r>
-        <w:rPr>
-          <w:rFonts w:ascii="Baskerville Old Face" w:hAnsi="Baskerville Old Face"/>
-          <w:sz w:val="24"/>
-          <w:szCs w:val="24"/>
-        </w:rPr>
-        <w:t xml:space="preserve"> (both academic and extra-curricular)</w:t>
-      </w:r>
-      <w:r>
-        <w:rPr>
-          <w:rFonts w:ascii="Baskerville Old Face" w:hAnsi="Baskerville Old Face"/>
-          <w:sz w:val="24"/>
-          <w:szCs w:val="24"/>
-        </w:rPr>
-        <w:t xml:space="preserve"> will allow me to both comprehend and assist in work that </w:t>
-      </w:r>
-      <w:r>
-        <w:rPr>
-          <w:rFonts w:ascii="Baskerville Old Face" w:hAnsi="Baskerville Old Face"/>
-          <w:sz w:val="24"/>
-          <w:szCs w:val="24"/>
-        </w:rPr>
-        <w:t>I</w:t>
-      </w:r>
-      <w:r>
-        <w:rPr>
-          <w:rFonts w:ascii="Baskerville Old Face" w:hAnsi="Baskerville Old Face"/>
-          <w:sz w:val="24"/>
-          <w:szCs w:val="24"/>
-        </w:rPr>
-        <w:t xml:space="preserve"> participates in</w:t>
-      </w:r>
+        <w:t>re</w:t>
+      </w:r>
+      <w:r>
+        <w:rPr>
+          <w:rFonts w:ascii="Baskerville Old Face" w:hAnsi="Baskerville Old Face"/>
+          <w:sz w:val="24"/>
+          <w:szCs w:val="24"/>
+        </w:rPr>
+        <w:t xml:space="preserve"> my</w:t>
+      </w:r>
+      <w:r>
+        <w:rPr>
+          <w:rFonts w:ascii="Baskerville Old Face" w:hAnsi="Baskerville Old Face"/>
+          <w:sz w:val="24"/>
+          <w:szCs w:val="24"/>
+        </w:rPr>
+        <w:t xml:space="preserve"> passion for creating</w:t>
+      </w:r>
+      <w:r>
+        <w:rPr>
+          <w:rFonts w:ascii="Baskerville Old Face" w:hAnsi="Baskerville Old Face"/>
+          <w:sz w:val="24"/>
+          <w:szCs w:val="24"/>
+        </w:rPr>
+        <w:t xml:space="preserve"> and </w:t>
+      </w:r>
+      <w:r>
+        <w:rPr>
+          <w:rFonts w:ascii="Baskerville Old Face" w:hAnsi="Baskerville Old Face"/>
+          <w:sz w:val="24"/>
+          <w:szCs w:val="24"/>
+        </w:rPr>
+        <w:t>managing</w:t>
+      </w:r>
+      <w:r>
+        <w:rPr>
+          <w:rFonts w:ascii="Baskerville Old Face" w:hAnsi="Baskerville Old Face"/>
+          <w:sz w:val="24"/>
+          <w:szCs w:val="24"/>
+        </w:rPr>
+        <w:t xml:space="preserve"> </w:t>
+      </w:r>
+      <w:r>
+        <w:rPr>
+          <w:rFonts w:ascii="Baskerville Old Face" w:hAnsi="Baskerville Old Face"/>
+          <w:sz w:val="24"/>
+          <w:szCs w:val="24"/>
+        </w:rPr>
+        <w:t>games</w:t>
+      </w:r>
+      <w:r>
+        <w:rPr>
+          <w:rFonts w:ascii="Baskerville Old Face" w:hAnsi="Baskerville Old Face"/>
+          <w:sz w:val="24"/>
+          <w:szCs w:val="24"/>
+        </w:rPr>
+        <w:t xml:space="preserve"> and software</w:t>
+      </w:r>
+      <w:r>
+        <w:rPr>
+          <w:rFonts w:ascii="Baskerville Old Face" w:hAnsi="Baskerville Old Face"/>
+          <w:sz w:val="24"/>
+          <w:szCs w:val="24"/>
+        </w:rPr>
+        <w:t xml:space="preserve"> </w:t>
+      </w:r>
+      <w:r>
+        <w:rPr>
+          <w:rFonts w:ascii="Baskerville Old Face" w:hAnsi="Baskerville Old Face"/>
+          <w:sz w:val="24"/>
+          <w:szCs w:val="24"/>
+        </w:rPr>
+        <w:t xml:space="preserve">as well as a multidisciplinary background in </w:t>
+      </w:r>
+      <w:r>
+        <w:rPr>
+          <w:rFonts w:ascii="Baskerville Old Face" w:hAnsi="Baskerville Old Face"/>
+          <w:sz w:val="24"/>
+          <w:szCs w:val="24"/>
+        </w:rPr>
+        <w:t xml:space="preserve">computers (development, </w:t>
+      </w:r>
+      <w:r>
+        <w:rPr>
+          <w:rFonts w:ascii="Baskerville Old Face" w:hAnsi="Baskerville Old Face"/>
+          <w:sz w:val="24"/>
+          <w:szCs w:val="24"/>
+        </w:rPr>
+        <w:t>security</w:t>
+      </w:r>
+      <w:r>
+        <w:rPr>
+          <w:rFonts w:ascii="Baskerville Old Face" w:hAnsi="Baskerville Old Face"/>
+          <w:sz w:val="24"/>
+          <w:szCs w:val="24"/>
+        </w:rPr>
+        <w:t>, and media creation</w:t>
+      </w:r>
+      <w:r>
+        <w:rPr>
+          <w:rFonts w:ascii="Baskerville Old Face" w:hAnsi="Baskerville Old Face"/>
+          <w:sz w:val="24"/>
+          <w:szCs w:val="24"/>
+        </w:rPr>
+        <w:t xml:space="preserve">) </w:t>
+      </w:r>
+      <w:r>
+        <w:rPr>
+          <w:rFonts w:ascii="Baskerville Old Face" w:hAnsi="Baskerville Old Face"/>
+          <w:sz w:val="24"/>
+          <w:szCs w:val="24"/>
+        </w:rPr>
+        <w:t xml:space="preserve">and entrepreneurship </w:t>
+      </w:r>
+      <w:r>
+        <w:rPr>
+          <w:rFonts w:ascii="Baskerville Old Face" w:hAnsi="Baskerville Old Face"/>
+          <w:sz w:val="24"/>
+          <w:szCs w:val="24"/>
+        </w:rPr>
+        <w:t>w</w:t>
+      </w:r>
+      <w:r>
+        <w:rPr>
+          <w:rFonts w:ascii="Baskerville Old Face" w:hAnsi="Baskerville Old Face"/>
+          <w:sz w:val="24"/>
+          <w:szCs w:val="24"/>
+        </w:rPr>
+        <w:t>ill allow me to excel in working with my team</w:t>
+      </w:r>
+      <w:bookmarkStart w:id="0" w:name="_GoBack"/>
+      <w:bookmarkEnd w:id="0"/>
       <w:r>
         <w:rPr>
           <w:rFonts w:ascii="Baskerville Old Face" w:hAnsi="Baskerville Old Face"/>
@@ -724,7 +774,7 @@
           <w:sz w:val="24"/>
           <w:szCs w:val="26"/>
         </w:rPr>
-        <w:t>Expected Spring 2017</w:t>
+        <w:t>Expected Spring 2018</w:t>
       </w:r>
       <w:r>
         <w:rPr>
@@ -780,7 +830,33 @@
           <w:sz w:val="24"/>
           <w:szCs w:val="26"/>
         </w:rPr>
-        <w:t>President and creator of the York Game Makers club</w:t>
+        <w:t>F</w:t>
+      </w:r>
+      <w:r>
+        <w:rPr>
+          <w:rFonts w:ascii="Baskerville Old Face" w:hAnsi="Baskerville Old Face"/>
+          <w:sz w:val="24"/>
+          <w:szCs w:val="26"/>
+        </w:rPr>
+        <w:t xml:space="preserve">ounded </w:t>
+      </w:r>
+      <w:proofErr w:type="spellStart"/>
+      <w:r>
+        <w:rPr>
+          <w:rFonts w:ascii="Baskerville Old Face" w:hAnsi="Baskerville Old Face"/>
+          <w:sz w:val="24"/>
+          <w:szCs w:val="26"/>
+        </w:rPr>
+        <w:t>Nightblade</w:t>
+      </w:r>
+      <w:proofErr w:type="spellEnd"/>
+      <w:r>
+        <w:rPr>
+          <w:rFonts w:ascii="Baskerville Old Face" w:hAnsi="Baskerville Old Face"/>
+          <w:sz w:val="24"/>
+          <w:szCs w:val="26"/>
+        </w:rPr>
+        <w:t xml:space="preserve"> out of the BEST incubator at York University</w:t>
       </w:r>
       <w:r>
         <w:rPr>
@@ -789,31 +865,7 @@
           <w:szCs w:val="26"/>
         </w:rPr>
         <w:tab/>
-      </w:r>
-      <w:r>
-        <w:rPr>
-          <w:rFonts w:ascii="Baskerville Old Face" w:hAnsi="Baskerville Old Face"/>
-          <w:sz w:val="24"/>
-          <w:szCs w:val="26"/>
-        </w:rPr>
-        <w:tab/>
-      </w:r>
-      <w:r>
-        <w:rPr>
-          <w:rFonts w:ascii="Baskerville Old Face" w:hAnsi="Baskerville Old Face"/>
-          <w:sz w:val="24"/>
-          <w:szCs w:val="26"/>
-        </w:rPr>
-        <w:tab/>
-        <w:t>2014-</w:t>
-      </w:r>
-      <w:r>
-        <w:rPr>
-          <w:rFonts w:ascii="Baskerville Old Face" w:hAnsi="Baskerville Old Face"/>
-          <w:sz w:val="24"/>
-          <w:szCs w:val="26"/>
-        </w:rPr>
-        <w:t>Present</w:t>
+        <w:t>2016</w:t>
       </w:r>
     </w:p>
     <w:p>
@@ -837,25 +889,7 @@
           <w:sz w:val="24"/>
           <w:szCs w:val="26"/>
         </w:rPr>
-        <w:t xml:space="preserve">Communications team in </w:t>
-      </w:r>
-      <w:proofErr w:type="spellStart"/>
-      <w:r>
-        <w:rPr>
-          <w:rFonts w:ascii="Baskerville Old Face" w:hAnsi="Baskerville Old Face"/>
-          <w:sz w:val="24"/>
-          <w:szCs w:val="26"/>
-        </w:rPr>
-        <w:t>Lassonde</w:t>
-      </w:r>
-      <w:proofErr w:type="spellEnd"/>
-      <w:r>
-        <w:rPr>
-          <w:rFonts w:ascii="Baskerville Old Face" w:hAnsi="Baskerville Old Face"/>
-          <w:sz w:val="24"/>
-          <w:szCs w:val="26"/>
-        </w:rPr>
-        <w:t xml:space="preserve"> Student Government</w:t>
+        <w:t>President and creator of the York Game Makers club</w:t>
       </w:r>
       <w:r>
         <w:rPr>
@@ -872,6 +906,15 @@
           <w:szCs w:val="26"/>
         </w:rPr>
         <w:tab/>
+      </w:r>
+      <w:r>
+        <w:rPr>
+          <w:rFonts w:ascii="Baskerville Old Face" w:hAnsi="Baskerville Old Face"/>
+          <w:sz w:val="24"/>
+          <w:szCs w:val="26"/>
+        </w:rPr>
+        <w:tab/>
+        <w:t>2014-</w:t>
       </w:r>
       <w:r>
         <w:rPr>
@@ -903,7 +946,7 @@
           <w:sz w:val="24"/>
           <w:szCs w:val="26"/>
         </w:rPr>
-        <w:t>York University Entrance Scholarship ($2,000 value)</w:t>
+        <w:t>Communications team in Lassonde Student Government</w:t>
       </w:r>
       <w:r>
         <w:rPr>
@@ -927,15 +970,7 @@
           <w:sz w:val="24"/>
           <w:szCs w:val="26"/>
         </w:rPr>
-        <w:tab/>
-      </w:r>
-      <w:r>
-        <w:rPr>
-          <w:rFonts w:ascii="Baskerville Old Face" w:hAnsi="Baskerville Old Face"/>
-          <w:sz w:val="24"/>
-          <w:szCs w:val="26"/>
-        </w:rPr>
-        <w:t>2013</w:t>
+        <w:t>2015-2016</w:t>
       </w:r>
     </w:p>
     <w:p>
@@ -959,7 +994,7 @@
           <w:sz w:val="24"/>
           <w:szCs w:val="26"/>
         </w:rPr>
-        <w:t>Engineering Supplemental Entrance Scholarship ($1,500 value)</w:t>
+        <w:t>York University Entrance Scholarship ($2,000 value)</w:t>
       </w:r>
       <w:r>
         <w:rPr>
@@ -968,6 +1003,29 @@
           <w:szCs w:val="26"/>
         </w:rPr>
         <w:tab/>
+      </w:r>
+      <w:r>
+        <w:rPr>
+          <w:rFonts w:ascii="Baskerville Old Face" w:hAnsi="Baskerville Old Face"/>
+          <w:sz w:val="24"/>
+          <w:szCs w:val="26"/>
+        </w:rPr>
+        <w:tab/>
+      </w:r>
+      <w:r>
+        <w:rPr>
+          <w:rFonts w:ascii="Baskerville Old Face" w:hAnsi="Baskerville Old Face"/>
+          <w:sz w:val="24"/>
+          <w:szCs w:val="26"/>
+        </w:rPr>
+        <w:tab/>
+      </w:r>
+      <w:r>
+        <w:rPr>
+          <w:rFonts w:ascii="Baskerville Old Face" w:hAnsi="Baskerville Old Face"/>
+          <w:sz w:val="24"/>
+          <w:szCs w:val="26"/>
+        </w:rPr>
         <w:t>2013</w:t>
       </w:r>
     </w:p>
@@ -992,11 +1050,68 @@
           <w:sz w:val="24"/>
           <w:szCs w:val="26"/>
         </w:rPr>
-        <w:t>Developed a fully functional application to translate ASCII guitar tablature to PDF tablature using Java with a simple to use GUI and a complete website designed with documentation readily available to any user; completely open source project hosted directly on GitHub.</w:t>
+        <w:t>Engineering Supplemental Entrance Scholarship ($1,500 value)</w:t>
+      </w:r>
+      <w:r>
+        <w:rPr>
+          <w:rFonts w:ascii="Baskerville Old Face" w:hAnsi="Baskerville Old Face"/>
+          <w:sz w:val="24"/>
+          <w:szCs w:val="26"/>
+        </w:rPr>
+        <w:tab/>
+        <w:t>2013</w:t>
       </w:r>
     </w:p>
     <w:p>
       <w:pPr>
+        <w:pStyle w:val="ListParagraph"/>
+        <w:numPr>
+          <w:ilvl w:val="0"/>
+          <w:numId w:val="10"/>
+        </w:numPr>
+        <w:spacing w:line="240" w:lineRule="auto"/>
+        <w:ind w:left="567" w:hanging="283"/>
+        <w:rPr>
+          <w:rFonts w:ascii="Baskerville Old Face" w:hAnsi="Baskerville Old Face"/>
+          <w:sz w:val="24"/>
+          <w:szCs w:val="26"/>
+        </w:rPr>
+      </w:pPr>
+      <w:r>
+        <w:rPr>
+          <w:rFonts w:ascii="Baskerville Old Face" w:hAnsi="Baskerville Old Face"/>
+          <w:sz w:val="24"/>
+          <w:szCs w:val="26"/>
+        </w:rPr>
+        <w:t>Worked with a team</w:t>
+      </w:r>
+      <w:r>
+        <w:rPr>
+          <w:rFonts w:ascii="Baskerville Old Face" w:hAnsi="Baskerville Old Face"/>
+          <w:sz w:val="24"/>
+          <w:szCs w:val="26"/>
+        </w:rPr>
+        <w:t xml:space="preserve"> using Agile and Scrum</w:t>
+      </w:r>
+      <w:r>
+        <w:rPr>
+          <w:rFonts w:ascii="Baskerville Old Face" w:hAnsi="Baskerville Old Face"/>
+          <w:sz w:val="24"/>
+          <w:szCs w:val="26"/>
+        </w:rPr>
+        <w:t xml:space="preserve"> to develop</w:t>
+      </w:r>
+      <w:r>
+        <w:rPr>
+          <w:rFonts w:ascii="Baskerville Old Face" w:hAnsi="Baskerville Old Face"/>
+          <w:sz w:val="24"/>
+          <w:szCs w:val="26"/>
+        </w:rPr>
+        <w:t xml:space="preserve"> a fully functional application to translate ASCII guitar tablature to PDF tablature using Java with a simple to use GUI and a complete website designed with documentation readily available to any user; completely open source project hosted directly on GitHub.</w:t>
+      </w:r>
+    </w:p>
+    <w:p>
+      <w:pPr>
         <w:spacing w:line="240" w:lineRule="auto"/>
         <w:rPr>
           <w:rFonts w:ascii="Baskerville Old Face" w:hAnsi="Baskerville Old Face"/>
@@ -1035,12 +1150,12 @@
           <w:sz w:val="24"/>
           <w:szCs w:val="24"/>
         </w:rPr>
-        <w:t>Information Security Analyst – Coop</w:t>
+        <w:t>Solution Architect Analyst – Co-op</w:t>
       </w:r>
     </w:p>
     <w:p>
       <w:pPr>
-        <w:spacing w:line="240" w:lineRule="auto"/>
+        <w:spacing w:after="0" w:line="240" w:lineRule="auto"/>
         <w:ind w:left="180"/>
         <w:rPr>
           <w:rFonts w:ascii="Baskerville Old Face" w:hAnsi="Baskerville Old Face"/>
@@ -1054,7 +1169,7 @@
           <w:sz w:val="24"/>
           <w:szCs w:val="24"/>
         </w:rPr>
-        <w:t>CIBC, Toronto</w:t>
+        <w:t>RBC, Toronto</w:t>
       </w:r>
       <w:r>
         <w:rPr>
@@ -1111,15 +1226,7 @@
           <w:szCs w:val="24"/>
         </w:rPr>
         <w:tab/>
-      </w:r>
-      <w:r>
-        <w:rPr>
-          <w:rFonts w:ascii="Baskerville Old Face" w:hAnsi="Baskerville Old Face"/>
-          <w:sz w:val="24"/>
-          <w:szCs w:val="24"/>
-        </w:rPr>
-        <w:tab/>
-        <w:t>May-September 2015</w:t>
+        <w:t>September 2016 – Current</w:t>
       </w:r>
     </w:p>
     <w:p>
@@ -1143,41 +1250,15 @@
           <w:sz w:val="24"/>
           <w:szCs w:val="24"/>
         </w:rPr>
-        <w:t>Created multiple batch/bash scripts that allowed for automation of sorting through and cross-referencing excel documents. The scripts were made to run on the extremely restrictive CIBC desktops and allowed</w:t>
-      </w:r>
-      <w:r>
-        <w:rPr>
-          <w:rFonts w:ascii="Baskerville Old Face" w:hAnsi="Baskerville Old Face"/>
-          <w:sz w:val="24"/>
-          <w:szCs w:val="24"/>
-        </w:rPr>
-        <w:t xml:space="preserve"> a user to use them without needing administrator </w:t>
-      </w:r>
-      <w:r>
-        <w:rPr>
-          <w:rFonts w:ascii="Baskerville Old Face" w:hAnsi="Baskerville Old Face"/>
-          <w:sz w:val="24"/>
-          <w:szCs w:val="24"/>
-        </w:rPr>
-        <w:t>privil</w:t>
-      </w:r>
-      <w:bookmarkStart w:id="0" w:name="_GoBack"/>
-      <w:bookmarkEnd w:id="0"/>
-      <w:r>
-        <w:rPr>
-          <w:rFonts w:ascii="Baskerville Old Face" w:hAnsi="Baskerville Old Face"/>
-          <w:sz w:val="24"/>
-          <w:szCs w:val="24"/>
-        </w:rPr>
-        <w:t>eges</w:t>
-      </w:r>
-      <w:r>
-        <w:rPr>
-          <w:rFonts w:ascii="Baskerville Old Face" w:hAnsi="Baskerville Old Face"/>
-          <w:sz w:val="24"/>
-          <w:szCs w:val="24"/>
-        </w:rPr>
-        <w:t>.</w:t>
+        <w:t>Conducting performance modelling in order to optimize pickup</w:t>
+      </w:r>
+      <w:r>
+        <w:rPr>
+          <w:rFonts w:ascii="Baskerville Old Face" w:hAnsi="Baskerville Old Face"/>
+          <w:sz w:val="24"/>
+          <w:szCs w:val="24"/>
+        </w:rPr>
+        <w:t>s of deposits from RBC ATMs in order to not burden the deposit processing centers with unnecessary work.</w:t>
       </w:r>
     </w:p>
     <w:p>
@@ -1201,11 +1282,570 @@
           <w:sz w:val="24"/>
           <w:szCs w:val="24"/>
         </w:rPr>
-        <w:t>Participated in a wide variety of roles including documentation of security applications and tightening firewall rules, as well as bridging communication with other teams in multiple efforts to aid in strengthening the security posture of CIBC.</w:t>
+        <w:t>Use my knowledge of programming, networking, security, and computer hardware in order to assist in development of project plans and models.</w:t>
       </w:r>
     </w:p>
     <w:p>
       <w:pPr>
+        <w:spacing w:after="0" w:line="240" w:lineRule="auto"/>
+        <w:ind w:left="180"/>
+        <w:rPr>
+          <w:rFonts w:ascii="Baskerville Old Face" w:hAnsi="Baskerville Old Face"/>
+          <w:b/>
+          <w:sz w:val="24"/>
+          <w:szCs w:val="24"/>
+        </w:rPr>
+      </w:pPr>
+      <w:r>
+        <w:rPr>
+          <w:rFonts w:ascii="Baskerville Old Face" w:hAnsi="Baskerville Old Face"/>
+          <w:b/>
+          <w:sz w:val="24"/>
+          <w:szCs w:val="24"/>
+        </w:rPr>
+        <w:t>Founder and Developer</w:t>
+      </w:r>
+    </w:p>
+    <w:p>
+      <w:pPr>
+        <w:spacing w:line="240" w:lineRule="auto"/>
+        <w:ind w:left="180"/>
+        <w:rPr>
+          <w:rFonts w:ascii="Baskerville Old Face" w:hAnsi="Baskerville Old Face"/>
+          <w:sz w:val="24"/>
+          <w:szCs w:val="24"/>
+        </w:rPr>
+      </w:pPr>
+      <w:proofErr w:type="spellStart"/>
+      <w:r>
+        <w:rPr>
+          <w:rFonts w:ascii="Baskerville Old Face" w:hAnsi="Baskerville Old Face"/>
+          <w:sz w:val="24"/>
+          <w:szCs w:val="24"/>
+        </w:rPr>
+        <w:t>Nightblad</w:t>
+      </w:r>
+      <w:r>
+        <w:rPr>
+          <w:rFonts w:ascii="Baskerville Old Face" w:hAnsi="Baskerville Old Face"/>
+          <w:sz w:val="24"/>
+          <w:szCs w:val="24"/>
+        </w:rPr>
+        <w:t>e</w:t>
+      </w:r>
+      <w:proofErr w:type="spellEnd"/>
+      <w:r>
+        <w:rPr>
+          <w:rFonts w:ascii="Baskerville Old Face" w:hAnsi="Baskerville Old Face"/>
+          <w:sz w:val="24"/>
+          <w:szCs w:val="24"/>
+        </w:rPr>
+        <w:t>, Mississauga</w:t>
+      </w:r>
+      <w:r>
+        <w:rPr>
+          <w:rFonts w:ascii="Baskerville Old Face" w:hAnsi="Baskerville Old Face"/>
+          <w:sz w:val="24"/>
+          <w:szCs w:val="24"/>
+        </w:rPr>
+        <w:tab/>
+      </w:r>
+      <w:r>
+        <w:rPr>
+          <w:rFonts w:ascii="Baskerville Old Face" w:hAnsi="Baskerville Old Face"/>
+          <w:sz w:val="24"/>
+          <w:szCs w:val="24"/>
+        </w:rPr>
+        <w:tab/>
+      </w:r>
+      <w:r>
+        <w:rPr>
+          <w:rFonts w:ascii="Baskerville Old Face" w:hAnsi="Baskerville Old Face"/>
+          <w:sz w:val="24"/>
+          <w:szCs w:val="24"/>
+        </w:rPr>
+        <w:tab/>
+      </w:r>
+      <w:r>
+        <w:rPr>
+          <w:rFonts w:ascii="Baskerville Old Face" w:hAnsi="Baskerville Old Face"/>
+          <w:sz w:val="24"/>
+          <w:szCs w:val="24"/>
+        </w:rPr>
+        <w:tab/>
+      </w:r>
+      <w:r>
+        <w:rPr>
+          <w:rFonts w:ascii="Baskerville Old Face" w:hAnsi="Baskerville Old Face"/>
+          <w:sz w:val="24"/>
+          <w:szCs w:val="24"/>
+        </w:rPr>
+        <w:tab/>
+      </w:r>
+      <w:r>
+        <w:rPr>
+          <w:rFonts w:ascii="Baskerville Old Face" w:hAnsi="Baskerville Old Face"/>
+          <w:sz w:val="24"/>
+          <w:szCs w:val="24"/>
+        </w:rPr>
+        <w:tab/>
+        <w:t>May – September 2016</w:t>
+      </w:r>
+    </w:p>
+    <w:p>
+      <w:pPr>
+        <w:pStyle w:val="ListParagraph"/>
+        <w:numPr>
+          <w:ilvl w:val="0"/>
+          <w:numId w:val="14"/>
+        </w:numPr>
+        <w:spacing w:line="240" w:lineRule="auto"/>
+        <w:ind w:left="540" w:hanging="270"/>
+        <w:rPr>
+          <w:rFonts w:ascii="Baskerville Old Face" w:hAnsi="Baskerville Old Face"/>
+          <w:sz w:val="24"/>
+          <w:szCs w:val="24"/>
+        </w:rPr>
+      </w:pPr>
+      <w:r>
+        <w:rPr>
+          <w:rFonts w:ascii="Baskerville Old Face" w:hAnsi="Baskerville Old Face"/>
+          <w:sz w:val="24"/>
+          <w:szCs w:val="24"/>
+        </w:rPr>
+        <w:t>Currently us</w:t>
+      </w:r>
+      <w:r>
+        <w:rPr>
+          <w:rFonts w:ascii="Baskerville Old Face" w:hAnsi="Baskerville Old Face"/>
+          <w:sz w:val="24"/>
+          <w:szCs w:val="24"/>
+        </w:rPr>
+        <w:t xml:space="preserve">ing Unity3D and C# to develop Dusk Ops; </w:t>
+      </w:r>
+      <w:r>
+        <w:rPr>
+          <w:rFonts w:ascii="Baskerville Old Face" w:hAnsi="Baskerville Old Face"/>
+          <w:sz w:val="24"/>
+          <w:szCs w:val="24"/>
+        </w:rPr>
+        <w:t>2D multiplayer top-down arcade shooter.</w:t>
+      </w:r>
+    </w:p>
+    <w:p>
+      <w:pPr>
+        <w:pStyle w:val="ListParagraph"/>
+        <w:numPr>
+          <w:ilvl w:val="0"/>
+          <w:numId w:val="14"/>
+        </w:numPr>
+        <w:spacing w:line="240" w:lineRule="auto"/>
+        <w:ind w:left="540" w:hanging="270"/>
+        <w:rPr>
+          <w:rFonts w:ascii="Baskerville Old Face" w:hAnsi="Baskerville Old Face"/>
+          <w:sz w:val="24"/>
+          <w:szCs w:val="24"/>
+        </w:rPr>
+      </w:pPr>
+      <w:r>
+        <w:rPr>
+          <w:rFonts w:ascii="Baskerville Old Face" w:hAnsi="Baskerville Old Face"/>
+          <w:sz w:val="24"/>
+          <w:szCs w:val="24"/>
+        </w:rPr>
+        <w:t xml:space="preserve">Creating and managing matchmaking server on a Raspberry Pi with plans to </w:t>
+      </w:r>
+      <w:r>
+        <w:rPr>
+          <w:rFonts w:ascii="Baskerville Old Face" w:hAnsi="Baskerville Old Face"/>
+          <w:sz w:val="24"/>
+          <w:szCs w:val="24"/>
+        </w:rPr>
+        <w:t>utilize Amazon Web Services</w:t>
+      </w:r>
+      <w:r>
+        <w:rPr>
+          <w:rFonts w:ascii="Baskerville Old Face" w:hAnsi="Baskerville Old Face"/>
+          <w:sz w:val="24"/>
+          <w:szCs w:val="24"/>
+        </w:rPr>
+        <w:t>.</w:t>
+      </w:r>
+    </w:p>
+    <w:p>
+      <w:pPr>
+        <w:pStyle w:val="ListParagraph"/>
+        <w:numPr>
+          <w:ilvl w:val="0"/>
+          <w:numId w:val="14"/>
+        </w:numPr>
+        <w:spacing w:line="240" w:lineRule="auto"/>
+        <w:ind w:left="540" w:hanging="270"/>
+        <w:rPr>
+          <w:rFonts w:ascii="Baskerville Old Face" w:hAnsi="Baskerville Old Face"/>
+          <w:sz w:val="24"/>
+          <w:szCs w:val="24"/>
+        </w:rPr>
+      </w:pPr>
+      <w:r>
+        <w:rPr>
+          <w:rFonts w:ascii="Baskerville Old Face" w:hAnsi="Baskerville Old Face"/>
+          <w:sz w:val="24"/>
+          <w:szCs w:val="24"/>
+        </w:rPr>
+        <w:t>Managing company paperwork and leading colleagues from different backgrounds to synergize and create the best product with minimal issues between team members.</w:t>
+      </w:r>
+    </w:p>
+    <w:p>
+      <w:pPr>
+        <w:pStyle w:val="ListParagraph"/>
+        <w:numPr>
+          <w:ilvl w:val="0"/>
+          <w:numId w:val="14"/>
+        </w:numPr>
+        <w:spacing w:line="240" w:lineRule="auto"/>
+        <w:ind w:left="540" w:hanging="270"/>
+        <w:rPr>
+          <w:rFonts w:ascii="Baskerville Old Face" w:hAnsi="Baskerville Old Face"/>
+          <w:sz w:val="24"/>
+          <w:szCs w:val="24"/>
+        </w:rPr>
+      </w:pPr>
+      <w:r>
+        <w:rPr>
+          <w:rFonts w:ascii="Baskerville Old Face" w:hAnsi="Baskerville Old Face"/>
+          <w:sz w:val="24"/>
+          <w:szCs w:val="24"/>
+        </w:rPr>
+        <w:t>Pitching company to potential investors and presenting the game to customers and peers.</w:t>
+      </w:r>
+    </w:p>
+    <w:p>
+      <w:pPr>
+        <w:spacing w:line="240" w:lineRule="auto"/>
+        <w:rPr>
+          <w:rFonts w:ascii="Baskerville Old Face" w:hAnsi="Baskerville Old Face"/>
+          <w:sz w:val="24"/>
+          <w:szCs w:val="24"/>
+        </w:rPr>
+      </w:pPr>
+    </w:p>
+    <w:p>
+      <w:pPr>
+        <w:pStyle w:val="Title"/>
+        <w:rPr>
+          <w:sz w:val="24"/>
+          <w:szCs w:val="24"/>
+        </w:rPr>
+      </w:pPr>
+      <w:r>
+        <w:rPr>
+          <w:sz w:val="24"/>
+          <w:szCs w:val="24"/>
+        </w:rPr>
+        <w:lastRenderedPageBreak/>
+        <w:t>Yahya Ismail</w:t>
+      </w:r>
+      <w:r>
+        <w:rPr>
+          <w:sz w:val="24"/>
+          <w:szCs w:val="24"/>
+        </w:rPr>
+        <w:tab/>
+      </w:r>
+      <w:r>
+        <w:rPr>
+          <w:sz w:val="24"/>
+          <w:szCs w:val="24"/>
+        </w:rPr>
+        <w:tab/>
+      </w:r>
+      <w:r>
+        <w:rPr>
+          <w:sz w:val="24"/>
+          <w:szCs w:val="24"/>
+        </w:rPr>
+        <w:tab/>
+        <w:t>(647) 772-1339</w:t>
+      </w:r>
+      <w:r>
+        <w:rPr>
+          <w:rFonts w:ascii="Baskerville Old Face" w:hAnsi="Baskerville Old Face"/>
+          <w:sz w:val="20"/>
+          <w:szCs w:val="20"/>
+        </w:rPr>
+        <w:t xml:space="preserve"> </w:t>
+      </w:r>
+      <w:r>
+        <w:rPr>
+          <w:rFonts w:ascii="Baskerville Old Face" w:hAnsi="Baskerville Old Face"/>
+          <w:sz w:val="20"/>
+          <w:szCs w:val="20"/>
+        </w:rPr>
+        <w:sym w:font="Wingdings 2" w:char="F097"/>
+      </w:r>
+      <w:r>
+        <w:rPr>
+          <w:rFonts w:ascii="Baskerville Old Face" w:hAnsi="Baskerville Old Face"/>
+          <w:sz w:val="20"/>
+          <w:szCs w:val="20"/>
+        </w:rPr>
+        <w:t xml:space="preserve"> </w:t>
+      </w:r>
+      <w:r>
+        <w:rPr>
+          <w:rFonts w:ascii="Baskerville Old Face" w:hAnsi="Baskerville Old Face"/>
+          <w:sz w:val="24"/>
+          <w:szCs w:val="24"/>
+        </w:rPr>
+        <w:t>yahya.ismail@hotmail.ca</w:t>
+      </w:r>
+      <w:r>
+        <w:rPr>
+          <w:rFonts w:ascii="Baskerville Old Face" w:hAnsi="Baskerville Old Face"/>
+          <w:sz w:val="24"/>
+          <w:szCs w:val="24"/>
+        </w:rPr>
+        <w:tab/>
+      </w:r>
+      <w:r>
+        <w:rPr>
+          <w:rFonts w:ascii="Baskerville Old Face" w:hAnsi="Baskerville Old Face"/>
+          <w:sz w:val="24"/>
+          <w:szCs w:val="24"/>
+        </w:rPr>
+        <w:tab/>
+        <w:t>Page 2</w:t>
+      </w:r>
+    </w:p>
+    <w:p>
+      <w:pPr>
+        <w:spacing w:after="0" w:line="240" w:lineRule="auto"/>
+        <w:ind w:left="180"/>
+        <w:rPr>
+          <w:rFonts w:ascii="Baskerville Old Face" w:hAnsi="Baskerville Old Face"/>
+          <w:b/>
+          <w:sz w:val="24"/>
+          <w:szCs w:val="24"/>
+        </w:rPr>
+      </w:pPr>
+      <w:r>
+        <w:rPr>
+          <w:rFonts w:ascii="Baskerville Old Face" w:hAnsi="Baskerville Old Face"/>
+          <w:b/>
+          <w:sz w:val="24"/>
+          <w:szCs w:val="24"/>
+        </w:rPr>
+        <w:t>Information Security Analyst – Co</w:t>
+      </w:r>
+      <w:r>
+        <w:rPr>
+          <w:rFonts w:ascii="Baskerville Old Face" w:hAnsi="Baskerville Old Face"/>
+          <w:b/>
+          <w:sz w:val="24"/>
+          <w:szCs w:val="24"/>
+        </w:rPr>
+        <w:t>-</w:t>
+      </w:r>
+      <w:r>
+        <w:rPr>
+          <w:rFonts w:ascii="Baskerville Old Face" w:hAnsi="Baskerville Old Face"/>
+          <w:b/>
+          <w:sz w:val="24"/>
+          <w:szCs w:val="24"/>
+        </w:rPr>
+        <w:t>op</w:t>
+      </w:r>
+    </w:p>
+    <w:p>
+      <w:pPr>
+        <w:spacing w:line="240" w:lineRule="auto"/>
+        <w:ind w:left="180"/>
+        <w:rPr>
+          <w:rFonts w:ascii="Baskerville Old Face" w:hAnsi="Baskerville Old Face"/>
+          <w:sz w:val="24"/>
+          <w:szCs w:val="24"/>
+        </w:rPr>
+      </w:pPr>
+      <w:r>
+        <w:rPr>
+          <w:rFonts w:ascii="Baskerville Old Face" w:hAnsi="Baskerville Old Face"/>
+          <w:sz w:val="24"/>
+          <w:szCs w:val="24"/>
+        </w:rPr>
+        <w:t>CIBC, Toronto</w:t>
+      </w:r>
+      <w:r>
+        <w:rPr>
+          <w:rFonts w:ascii="Baskerville Old Face" w:hAnsi="Baskerville Old Face"/>
+          <w:sz w:val="24"/>
+          <w:szCs w:val="24"/>
+        </w:rPr>
+        <w:tab/>
+      </w:r>
+      <w:r>
+        <w:rPr>
+          <w:rFonts w:ascii="Baskerville Old Face" w:hAnsi="Baskerville Old Face"/>
+          <w:sz w:val="24"/>
+          <w:szCs w:val="24"/>
+        </w:rPr>
+        <w:tab/>
+      </w:r>
+      <w:r>
+        <w:rPr>
+          <w:rFonts w:ascii="Baskerville Old Face" w:hAnsi="Baskerville Old Face"/>
+          <w:sz w:val="24"/>
+          <w:szCs w:val="24"/>
+        </w:rPr>
+        <w:tab/>
+      </w:r>
+      <w:r>
+        <w:rPr>
+          <w:rFonts w:ascii="Baskerville Old Face" w:hAnsi="Baskerville Old Face"/>
+          <w:sz w:val="24"/>
+          <w:szCs w:val="24"/>
+        </w:rPr>
+        <w:tab/>
+      </w:r>
+      <w:r>
+        <w:rPr>
+          <w:rFonts w:ascii="Baskerville Old Face" w:hAnsi="Baskerville Old Face"/>
+          <w:sz w:val="24"/>
+          <w:szCs w:val="24"/>
+        </w:rPr>
+        <w:tab/>
+      </w:r>
+      <w:r>
+        <w:rPr>
+          <w:rFonts w:ascii="Baskerville Old Face" w:hAnsi="Baskerville Old Face"/>
+          <w:sz w:val="24"/>
+          <w:szCs w:val="24"/>
+        </w:rPr>
+        <w:tab/>
+      </w:r>
+      <w:r>
+        <w:rPr>
+          <w:rFonts w:ascii="Baskerville Old Face" w:hAnsi="Baskerville Old Face"/>
+          <w:sz w:val="24"/>
+          <w:szCs w:val="24"/>
+        </w:rPr>
+        <w:tab/>
+      </w:r>
+      <w:r>
+        <w:rPr>
+          <w:rFonts w:ascii="Baskerville Old Face" w:hAnsi="Baskerville Old Face"/>
+          <w:sz w:val="24"/>
+          <w:szCs w:val="24"/>
+        </w:rPr>
+        <w:t>May</w:t>
+      </w:r>
+      <w:r>
+        <w:rPr>
+          <w:rFonts w:ascii="Baskerville Old Face" w:hAnsi="Baskerville Old Face"/>
+          <w:sz w:val="24"/>
+          <w:szCs w:val="24"/>
+        </w:rPr>
+        <w:t xml:space="preserve"> </w:t>
+      </w:r>
+      <w:r>
+        <w:rPr>
+          <w:rFonts w:ascii="Baskerville Old Face" w:hAnsi="Baskerville Old Face"/>
+          <w:sz w:val="24"/>
+          <w:szCs w:val="24"/>
+        </w:rPr>
+        <w:t>-</w:t>
+      </w:r>
+      <w:r>
+        <w:rPr>
+          <w:rFonts w:ascii="Baskerville Old Face" w:hAnsi="Baskerville Old Face"/>
+          <w:sz w:val="24"/>
+          <w:szCs w:val="24"/>
+        </w:rPr>
+        <w:t xml:space="preserve"> </w:t>
+      </w:r>
+      <w:r>
+        <w:rPr>
+          <w:rFonts w:ascii="Baskerville Old Face" w:hAnsi="Baskerville Old Face"/>
+          <w:sz w:val="24"/>
+          <w:szCs w:val="24"/>
+        </w:rPr>
+        <w:t>September 2015</w:t>
+      </w:r>
+    </w:p>
+    <w:p>
+      <w:pPr>
+        <w:pStyle w:val="ListParagraph"/>
+        <w:numPr>
+          <w:ilvl w:val="0"/>
+          <w:numId w:val="14"/>
+        </w:numPr>
+        <w:spacing w:line="240" w:lineRule="auto"/>
+        <w:ind w:left="540" w:hanging="270"/>
+        <w:rPr>
+          <w:rFonts w:ascii="Baskerville Old Face" w:hAnsi="Baskerville Old Face"/>
+          <w:sz w:val="24"/>
+          <w:szCs w:val="24"/>
+        </w:rPr>
+      </w:pPr>
+      <w:r>
+        <w:rPr>
+          <w:rFonts w:ascii="Baskerville Old Face" w:hAnsi="Baskerville Old Face"/>
+          <w:sz w:val="24"/>
+          <w:szCs w:val="24"/>
+        </w:rPr>
+        <w:t>Created multiple batch/bash scripts that allowed for automation of sorting through and cross-referencing excel documents. The scripts were made to run on the extremely restrictive CIBC desktops and allowed</w:t>
+      </w:r>
+      <w:r>
+        <w:rPr>
+          <w:rFonts w:ascii="Baskerville Old Face" w:hAnsi="Baskerville Old Face"/>
+          <w:sz w:val="24"/>
+          <w:szCs w:val="24"/>
+        </w:rPr>
+        <w:t xml:space="preserve"> a user to use them without needing administrator </w:t>
+      </w:r>
+      <w:r>
+        <w:rPr>
+          <w:rFonts w:ascii="Baskerville Old Face" w:hAnsi="Baskerville Old Face"/>
+          <w:sz w:val="24"/>
+          <w:szCs w:val="24"/>
+        </w:rPr>
+        <w:t>privileges</w:t>
+      </w:r>
+      <w:r>
+        <w:rPr>
+          <w:rFonts w:ascii="Baskerville Old Face" w:hAnsi="Baskerville Old Face"/>
+          <w:sz w:val="24"/>
+          <w:szCs w:val="24"/>
+        </w:rPr>
+        <w:t>.</w:t>
+      </w:r>
+    </w:p>
+    <w:p>
+      <w:pPr>
+        <w:pStyle w:val="ListParagraph"/>
+        <w:numPr>
+          <w:ilvl w:val="0"/>
+          <w:numId w:val="14"/>
+        </w:numPr>
+        <w:spacing w:line="240" w:lineRule="auto"/>
+        <w:ind w:left="540" w:hanging="270"/>
+        <w:rPr>
+          <w:rFonts w:ascii="Baskerville Old Face" w:hAnsi="Baskerville Old Face"/>
+          <w:sz w:val="24"/>
+          <w:szCs w:val="24"/>
+        </w:rPr>
+      </w:pPr>
+      <w:r>
+        <w:rPr>
+          <w:rFonts w:ascii="Baskerville Old Face" w:hAnsi="Baskerville Old Face"/>
+          <w:sz w:val="24"/>
+          <w:szCs w:val="24"/>
+        </w:rPr>
+        <w:t>Participated in a wide variety of roles including documentation of security applications and tightening firewall rules, as well as bridging communication with other teams in multiple efforts to aid in strengthening the security posture of CIBC.</w:t>
+      </w:r>
+    </w:p>
+    <w:p>
+      <w:pPr>
         <w:spacing w:line="240" w:lineRule="auto"/>
         <w:ind w:left="142"/>
         <w:rPr>
@@ -1280,18 +1920,20 @@
       <w:r>
         <w:rPr>
           <w:rFonts w:ascii="Baskerville Old Face" w:hAnsi="Baskerville Old Face"/>
-          <w:sz w:val="24"/>
-          <w:szCs w:val="24"/>
-        </w:rPr>
-        <w:t>July–</w:t>
-      </w:r>
-      <w:r>
-        <w:rPr>
-          <w:rFonts w:ascii="Baskerville Old Face" w:hAnsi="Baskerville Old Face"/>
-          <w:sz w:val="24"/>
-          <w:szCs w:val="24"/>
-        </w:rPr>
-        <w:t>September 2013</w:t>
+          <w:b/>
+          <w:sz w:val="24"/>
+          <w:szCs w:val="24"/>
+        </w:rPr>
+        <w:tab/>
+      </w:r>
+      <w:r>
+        <w:rPr>
+          <w:rFonts w:ascii="Baskerville Old Face" w:hAnsi="Baskerville Old Face"/>
+          <w:b/>
+          <w:sz w:val="24"/>
+          <w:szCs w:val="24"/>
+        </w:rPr>
+        <w:tab/>
       </w:r>
       <w:r>
         <w:rPr>
@@ -1319,6 +1961,54 @@
           <w:szCs w:val="24"/>
         </w:rPr>
         <w:t>-Lax Electronics, Mississauga</w:t>
+      </w:r>
+      <w:r>
+        <w:rPr>
+          <w:rFonts w:ascii="Baskerville Old Face" w:hAnsi="Baskerville Old Face"/>
+          <w:sz w:val="24"/>
+          <w:szCs w:val="24"/>
+        </w:rPr>
+        <w:tab/>
+      </w:r>
+      <w:r>
+        <w:rPr>
+          <w:rFonts w:ascii="Baskerville Old Face" w:hAnsi="Baskerville Old Face"/>
+          <w:sz w:val="24"/>
+          <w:szCs w:val="24"/>
+        </w:rPr>
+        <w:tab/>
+      </w:r>
+      <w:r>
+        <w:rPr>
+          <w:rFonts w:ascii="Baskerville Old Face" w:hAnsi="Baskerville Old Face"/>
+          <w:sz w:val="24"/>
+          <w:szCs w:val="24"/>
+        </w:rPr>
+        <w:tab/>
+      </w:r>
+      <w:r>
+        <w:rPr>
+          <w:rFonts w:ascii="Baskerville Old Face" w:hAnsi="Baskerville Old Face"/>
+          <w:sz w:val="24"/>
+          <w:szCs w:val="24"/>
+        </w:rPr>
+        <w:tab/>
+      </w:r>
+      <w:r>
+        <w:rPr>
+          <w:rFonts w:ascii="Baskerville Old Face" w:hAnsi="Baskerville Old Face"/>
+          <w:sz w:val="24"/>
+          <w:szCs w:val="24"/>
+        </w:rPr>
+        <w:tab/>
+      </w:r>
+      <w:r>
+        <w:rPr>
+          <w:rFonts w:ascii="Baskerville Old Face" w:hAnsi="Baskerville Old Face"/>
+          <w:sz w:val="24"/>
+          <w:szCs w:val="24"/>
+        </w:rPr>
+        <w:t>July–September 2013</w:t>
       </w:r>
     </w:p>
     <w:p>
@@ -1461,104 +2151,7 @@
     </w:p>
     <w:p>
       <w:pPr>
-        <w:pStyle w:val="Title"/>
-        <w:rPr>
-          <w:sz w:val="24"/>
-          <w:szCs w:val="24"/>
-        </w:rPr>
-      </w:pPr>
-      <w:proofErr w:type="spellStart"/>
-      <w:r>
-        <w:rPr>
-          <w:sz w:val="24"/>
-          <w:szCs w:val="24"/>
-        </w:rPr>
-        <w:lastRenderedPageBreak/>
-        <w:t>Yahya</w:t>
-      </w:r>
-      <w:proofErr w:type="spellEnd"/>
-      <w:r>
-        <w:rPr>
-          <w:sz w:val="24"/>
-          <w:szCs w:val="24"/>
-        </w:rPr>
-        <w:t xml:space="preserve"> Ismail</w:t>
-      </w:r>
-      <w:r>
-        <w:rPr>
-          <w:sz w:val="24"/>
-          <w:szCs w:val="24"/>
-        </w:rPr>
-        <w:tab/>
-      </w:r>
-      <w:r>
-        <w:rPr>
-          <w:sz w:val="24"/>
-          <w:szCs w:val="24"/>
-        </w:rPr>
-        <w:tab/>
-      </w:r>
-      <w:r>
-        <w:rPr>
-          <w:sz w:val="24"/>
-          <w:szCs w:val="24"/>
-        </w:rPr>
-        <w:tab/>
-        <w:t>(647) 772-1339</w:t>
-      </w:r>
-      <w:r>
-        <w:rPr>
-          <w:rFonts w:ascii="Baskerville Old Face" w:hAnsi="Baskerville Old Face"/>
-          <w:sz w:val="20"/>
-          <w:szCs w:val="20"/>
-        </w:rPr>
-        <w:t xml:space="preserve"> </w:t>
-      </w:r>
-      <w:r>
-        <w:rPr>
-          <w:rFonts w:ascii="Baskerville Old Face" w:hAnsi="Baskerville Old Face"/>
-          <w:sz w:val="20"/>
-          <w:szCs w:val="20"/>
-        </w:rPr>
-        <w:sym w:font="Wingdings 2" w:char="F097"/>
-      </w:r>
-      <w:r>
-        <w:rPr>
-          <w:rFonts w:ascii="Baskerville Old Face" w:hAnsi="Baskerville Old Face"/>
-          <w:sz w:val="20"/>
-          <w:szCs w:val="20"/>
-        </w:rPr>
-        <w:t xml:space="preserve"> </w:t>
-      </w:r>
-      <w:r>
-        <w:rPr>
-          <w:rFonts w:ascii="Baskerville Old Face" w:hAnsi="Baskerville Old Face"/>
-          <w:sz w:val="24"/>
-          <w:szCs w:val="24"/>
-        </w:rPr>
-        <w:t>yahya.ismail@hotmail.ca</w:t>
-      </w:r>
-      <w:r>
-        <w:rPr>
-          <w:rFonts w:ascii="Baskerville Old Face" w:hAnsi="Baskerville Old Face"/>
-          <w:sz w:val="24"/>
-          <w:szCs w:val="24"/>
-        </w:rPr>
-        <w:tab/>
-      </w:r>
-      <w:r>
-        <w:rPr>
-          <w:rFonts w:ascii="Baskerville Old Face" w:hAnsi="Baskerville Old Face"/>
-          <w:sz w:val="24"/>
-          <w:szCs w:val="24"/>
-        </w:rPr>
-        <w:tab/>
-        <w:t>Page 2</w:t>
-      </w:r>
-    </w:p>
-    <w:p>
-      <w:pPr>
-        <w:spacing w:line="240" w:lineRule="auto"/>
+        <w:spacing w:after="0" w:line="240" w:lineRule="auto"/>
         <w:rPr>
           <w:rFonts w:ascii="Baskerville Old Face" w:hAnsi="Baskerville Old Face"/>
           <w:b/>
@@ -1576,27 +2169,6 @@
           <w:szCs w:val="26"/>
         </w:rPr>
         <w:t>Technical Skills</w:t>
-      </w:r>
-    </w:p>
-    <w:p>
-      <w:pPr>
-        <w:spacing w:line="240" w:lineRule="auto"/>
-        <w:ind w:firstLine="142"/>
-        <w:rPr>
-          <w:rFonts w:ascii="Baskerville Old Face" w:hAnsi="Baskerville Old Face"/>
-          <w:b/>
-          <w:sz w:val="24"/>
-          <w:szCs w:val="26"/>
-        </w:rPr>
-      </w:pPr>
-      <w:r>
-        <w:rPr>
-          <w:rFonts w:ascii="Baskerville Old Face" w:hAnsi="Baskerville Old Face"/>
-          <w:b/>
-          <w:sz w:val="24"/>
-          <w:szCs w:val="26"/>
-        </w:rPr>
-        <w:t>Software</w:t>
       </w:r>
     </w:p>
     <w:p>
@@ -1637,15 +2209,15 @@
           <w:sz w:val="24"/>
           <w:szCs w:val="26"/>
         </w:rPr>
+        <w:t>, C#</w:t>
+      </w:r>
+      <w:r>
+        <w:rPr>
+          <w:rFonts w:ascii="Baskerville Old Face" w:hAnsi="Baskerville Old Face"/>
+          <w:sz w:val="24"/>
+          <w:szCs w:val="26"/>
+        </w:rPr>
         <w:t xml:space="preserve">, </w:t>
-      </w:r>
-      <w:r>
-        <w:rPr>
-          <w:rFonts w:ascii="Baskerville Old Face" w:hAnsi="Baskerville Old Face"/>
-          <w:sz w:val="24"/>
-          <w:szCs w:val="26"/>
-        </w:rPr>
-        <w:t xml:space="preserve">HTML, JavaScript, </w:t>
       </w:r>
       <w:r>
         <w:rPr>
@@ -1694,47 +2266,25 @@
           <w:sz w:val="24"/>
           <w:szCs w:val="26"/>
         </w:rPr>
-        <w:t>Can easily adjust between different</w:t>
-      </w:r>
-      <w:r>
-        <w:rPr>
-          <w:rFonts w:ascii="Baskerville Old Face" w:hAnsi="Baskerville Old Face"/>
-          <w:sz w:val="24"/>
-          <w:szCs w:val="26"/>
-        </w:rPr>
-        <w:t xml:space="preserve"> IDEs and development platforms, </w:t>
-      </w:r>
-      <w:r>
-        <w:rPr>
-          <w:rFonts w:ascii="Baskerville Old Face" w:hAnsi="Baskerville Old Face"/>
-          <w:sz w:val="24"/>
-          <w:szCs w:val="26"/>
-        </w:rPr>
-        <w:t>with a strong background in</w:t>
-      </w:r>
-      <w:r>
-        <w:rPr>
-          <w:rFonts w:ascii="Baskerville Old Face" w:hAnsi="Baskerville Old Face"/>
-          <w:sz w:val="24"/>
-          <w:szCs w:val="26"/>
-        </w:rPr>
-        <w:t xml:space="preserve"> Eclipse </w:t>
-      </w:r>
-      <w:r>
-        <w:rPr>
-          <w:rFonts w:ascii="Baskerville Old Face" w:hAnsi="Baskerville Old Face"/>
-          <w:sz w:val="24"/>
-          <w:szCs w:val="26"/>
-        </w:rPr>
-        <w:t>based IDEs</w:t>
-      </w:r>
-      <w:r>
-        <w:rPr>
-          <w:rFonts w:ascii="Baskerville Old Face" w:hAnsi="Baskerville Old Face"/>
-          <w:sz w:val="24"/>
-          <w:szCs w:val="26"/>
-        </w:rPr>
-        <w:t>.</w:t>
+        <w:t xml:space="preserve">Proficient in various popular game development tools, notably </w:t>
+      </w:r>
+      <w:proofErr w:type="spellStart"/>
+      <w:r>
+        <w:rPr>
+          <w:rFonts w:ascii="Baskerville Old Face" w:hAnsi="Baskerville Old Face"/>
+          <w:sz w:val="24"/>
+          <w:szCs w:val="26"/>
+        </w:rPr>
+        <w:t>LibGDX</w:t>
+      </w:r>
+      <w:proofErr w:type="spellEnd"/>
+      <w:r>
+        <w:rPr>
+          <w:rFonts w:ascii="Baskerville Old Face" w:hAnsi="Baskerville Old Face"/>
+          <w:sz w:val="24"/>
+          <w:szCs w:val="26"/>
+        </w:rPr>
+        <w:t>, Unity3D, and Unreal Engine</w:t>
       </w:r>
     </w:p>
     <w:p>
@@ -1759,7 +2309,7 @@
           <w:sz w:val="24"/>
           <w:szCs w:val="26"/>
         </w:rPr>
-        <w:t>Excellent ability to transition between many different operating systems including many different distributions of Linux</w:t>
+        <w:t>Experienced in using Git and GitHub for software version control.</w:t>
       </w:r>
     </w:p>
     <w:p>
@@ -1784,15 +2334,31 @@
           <w:sz w:val="24"/>
           <w:szCs w:val="26"/>
         </w:rPr>
-        <w:t>Able to properly utilize reversion control software and platforms such as Git and GitHub</w:t>
-      </w:r>
-      <w:r>
-        <w:rPr>
-          <w:rFonts w:ascii="Baskerville Old Face" w:hAnsi="Baskerville Old Face"/>
-          <w:sz w:val="24"/>
-          <w:szCs w:val="26"/>
-        </w:rPr>
-        <w:t>.</w:t>
+        <w:t>Especially skilled in the</w:t>
+      </w:r>
+      <w:r>
+        <w:rPr>
+          <w:rFonts w:ascii="Baskerville Old Face" w:hAnsi="Baskerville Old Face"/>
+          <w:sz w:val="24"/>
+          <w:szCs w:val="26"/>
+        </w:rPr>
+        <w:t xml:space="preserve"> Unity3D </w:t>
+      </w:r>
+      <w:r>
+        <w:rPr>
+          <w:rFonts w:ascii="Baskerville Old Face" w:hAnsi="Baskerville Old Face"/>
+          <w:sz w:val="24"/>
+          <w:szCs w:val="26"/>
+        </w:rPr>
+        <w:t xml:space="preserve">workflow </w:t>
+      </w:r>
+      <w:r>
+        <w:rPr>
+          <w:rFonts w:ascii="Baskerville Old Face" w:hAnsi="Baskerville Old Face"/>
+          <w:sz w:val="24"/>
+          <w:szCs w:val="26"/>
+        </w:rPr>
+        <w:t>in the creation of 2D and 3D games.</w:t>
       </w:r>
     </w:p>
     <w:p>
@@ -1817,7 +2383,23 @@
           <w:sz w:val="24"/>
           <w:szCs w:val="26"/>
         </w:rPr>
-        <w:t>Possess a good understanding in the implementation of network protocols from the IP protocol suite from both a development and security viewpoint.</w:t>
+        <w:t>Skilled at 3D modelling for game development and 3D printing</w:t>
+      </w:r>
+      <w:r>
+        <w:rPr>
+          <w:rFonts w:ascii="Baskerville Old Face" w:hAnsi="Baskerville Old Face"/>
+          <w:sz w:val="24"/>
+          <w:szCs w:val="26"/>
+        </w:rPr>
+        <w:t xml:space="preserve"> for agile prototyping</w:t>
+      </w:r>
+      <w:r>
+        <w:rPr>
+          <w:rFonts w:ascii="Baskerville Old Face" w:hAnsi="Baskerville Old Face"/>
+          <w:sz w:val="24"/>
+          <w:szCs w:val="26"/>
+        </w:rPr>
+        <w:t>.</w:t>
       </w:r>
     </w:p>
     <w:p>
@@ -1842,7 +2424,7 @@
           <w:sz w:val="24"/>
           <w:szCs w:val="26"/>
         </w:rPr>
-        <w:t xml:space="preserve">Able to conduct penetration testing on using the Kali operating system and especially experienced in using </w:t>
+        <w:t xml:space="preserve">Good understanding of penetration testing and knowledgeable at using Kali and </w:t>
       </w:r>
       <w:proofErr w:type="spellStart"/>
       <w:r>
@@ -1860,28 +2442,15 @@
           <w:sz w:val="24"/>
           <w:szCs w:val="26"/>
         </w:rPr>
+        <w:t xml:space="preserve"> for penetration testing</w:t>
+      </w:r>
+      <w:r>
+        <w:rPr>
+          <w:rFonts w:ascii="Baskerville Old Face" w:hAnsi="Baskerville Old Face"/>
+          <w:sz w:val="24"/>
+          <w:szCs w:val="26"/>
+        </w:rPr>
         <w:t>.</w:t>
-      </w:r>
-    </w:p>
-    <w:p>
-      <w:pPr>
-        <w:spacing w:line="240" w:lineRule="auto"/>
-        <w:ind w:left="142"/>
-        <w:rPr>
-          <w:rFonts w:ascii="Baskerville Old Face" w:hAnsi="Baskerville Old Face"/>
-          <w:b/>
-          <w:sz w:val="24"/>
-          <w:szCs w:val="26"/>
-        </w:rPr>
-      </w:pPr>
-      <w:r>
-        <w:rPr>
-          <w:rFonts w:ascii="Baskerville Old Face" w:hAnsi="Baskerville Old Face"/>
-          <w:b/>
-          <w:sz w:val="24"/>
-          <w:szCs w:val="26"/>
-        </w:rPr>
-        <w:t>Hardware</w:t>
       </w:r>
     </w:p>
     <w:p>
@@ -1906,96 +2475,31 @@
           <w:sz w:val="24"/>
           <w:szCs w:val="26"/>
         </w:rPr>
-        <w:t>Practiced in implementing electronic components and creating electronic circuits using multiple different platforms</w:t>
-      </w:r>
-    </w:p>
-    <w:p>
-      <w:pPr>
-        <w:pStyle w:val="ListParagraph"/>
-        <w:numPr>
-          <w:ilvl w:val="0"/>
-          <w:numId w:val="7"/>
-        </w:numPr>
-        <w:spacing w:line="240" w:lineRule="auto"/>
-        <w:ind w:left="567" w:hanging="283"/>
-        <w:rPr>
-          <w:rFonts w:ascii="Baskerville Old Face" w:hAnsi="Baskerville Old Face"/>
-          <w:color w:val="C0504D" w:themeColor="accent2"/>
-          <w:sz w:val="24"/>
-          <w:szCs w:val="26"/>
-        </w:rPr>
-      </w:pPr>
-      <w:r>
-        <w:rPr>
-          <w:rFonts w:ascii="Baskerville Old Face" w:hAnsi="Baskerville Old Face"/>
-          <w:sz w:val="24"/>
-          <w:szCs w:val="26"/>
-        </w:rPr>
-        <w:t>Experience</w:t>
-      </w:r>
-      <w:r>
-        <w:rPr>
-          <w:rFonts w:ascii="Baskerville Old Face" w:hAnsi="Baskerville Old Face"/>
-          <w:sz w:val="24"/>
-          <w:szCs w:val="26"/>
-        </w:rPr>
-        <w:t>d</w:t>
-      </w:r>
-      <w:r>
-        <w:rPr>
-          <w:rFonts w:ascii="Baskerville Old Face" w:hAnsi="Baskerville Old Face"/>
-          <w:sz w:val="24"/>
-          <w:szCs w:val="26"/>
-        </w:rPr>
-        <w:t xml:space="preserve"> in </w:t>
-      </w:r>
-      <w:r>
-        <w:rPr>
-          <w:rFonts w:ascii="Baskerville Old Face" w:hAnsi="Baskerville Old Face"/>
-          <w:sz w:val="24"/>
-          <w:szCs w:val="26"/>
-        </w:rPr>
-        <w:t>programming</w:t>
-      </w:r>
-      <w:r>
-        <w:rPr>
-          <w:rFonts w:ascii="Baskerville Old Face" w:hAnsi="Baskerville Old Face"/>
-          <w:sz w:val="24"/>
-          <w:szCs w:val="26"/>
-        </w:rPr>
-        <w:t xml:space="preserve"> microcontroller</w:t>
-      </w:r>
-      <w:r>
-        <w:rPr>
-          <w:rFonts w:ascii="Baskerville Old Face" w:hAnsi="Baskerville Old Face"/>
-          <w:sz w:val="24"/>
-          <w:szCs w:val="26"/>
-        </w:rPr>
-        <w:t>s</w:t>
-      </w:r>
-      <w:r>
-        <w:rPr>
-          <w:rFonts w:ascii="Baskerville Old Face" w:hAnsi="Baskerville Old Face"/>
-          <w:sz w:val="24"/>
-          <w:szCs w:val="26"/>
-        </w:rPr>
-        <w:t xml:space="preserve"> </w:t>
-      </w:r>
-      <w:r>
-        <w:rPr>
-          <w:rFonts w:ascii="Baskerville Old Face" w:hAnsi="Baskerville Old Face"/>
-          <w:sz w:val="24"/>
-          <w:szCs w:val="26"/>
-        </w:rPr>
-        <w:t>such as</w:t>
-      </w:r>
-      <w:r>
-        <w:rPr>
-          <w:rFonts w:ascii="Baskerville Old Face" w:hAnsi="Baskerville Old Face"/>
-          <w:sz w:val="24"/>
-          <w:szCs w:val="26"/>
-        </w:rPr>
-        <w:t xml:space="preserve"> the MSP-430, </w:t>
+        <w:t>Skilled</w:t>
+      </w:r>
+      <w:r>
+        <w:rPr>
+          <w:rFonts w:ascii="Baskerville Old Face" w:hAnsi="Baskerville Old Face"/>
+          <w:sz w:val="24"/>
+          <w:szCs w:val="26"/>
+        </w:rPr>
+        <w:t xml:space="preserve"> in programming and communicating with </w:t>
+      </w:r>
+      <w:r>
+        <w:rPr>
+          <w:rFonts w:ascii="Baskerville Old Face" w:hAnsi="Baskerville Old Face"/>
+          <w:sz w:val="24"/>
+          <w:szCs w:val="26"/>
+        </w:rPr>
+        <w:t>microcontrollers</w:t>
+      </w:r>
+      <w:r>
+        <w:rPr>
+          <w:rFonts w:ascii="Baskerville Old Face" w:hAnsi="Baskerville Old Face"/>
+          <w:sz w:val="24"/>
+          <w:szCs w:val="26"/>
+        </w:rPr>
+        <w:t xml:space="preserve"> (MSP-430, </w:t>
       </w:r>
       <w:r>
         <w:rPr>
@@ -2011,145 +2515,23 @@
           <w:sz w:val="24"/>
           <w:szCs w:val="26"/>
         </w:rPr>
-        <w:t>, and Vex</w:t>
-      </w:r>
-      <w:r>
-        <w:rPr>
-          <w:rFonts w:ascii="Baskerville Old Face" w:hAnsi="Baskerville Old Face"/>
-          <w:sz w:val="24"/>
-          <w:szCs w:val="26"/>
-        </w:rPr>
-        <w:t xml:space="preserve"> with a strong footing in using the Raspberry Pi platform.</w:t>
-      </w:r>
-    </w:p>
-    <w:p>
-      <w:pPr>
-        <w:pStyle w:val="ListParagraph"/>
-        <w:numPr>
-          <w:ilvl w:val="0"/>
-          <w:numId w:val="7"/>
-        </w:numPr>
-        <w:spacing w:line="240" w:lineRule="auto"/>
-        <w:ind w:left="567" w:hanging="283"/>
-        <w:rPr>
-          <w:rFonts w:ascii="Baskerville Old Face" w:hAnsi="Baskerville Old Face"/>
-          <w:color w:val="C0504D" w:themeColor="accent2"/>
-          <w:sz w:val="24"/>
-          <w:szCs w:val="26"/>
-        </w:rPr>
-      </w:pPr>
-      <w:r>
-        <w:rPr>
-          <w:rFonts w:ascii="Baskerville Old Face" w:hAnsi="Baskerville Old Face"/>
-          <w:sz w:val="24"/>
-          <w:szCs w:val="26"/>
-        </w:rPr>
-        <w:t xml:space="preserve">Experience in creating circuits using various electronics components to achieve differing tasks, </w:t>
-      </w:r>
-      <w:r>
-        <w:rPr>
-          <w:rFonts w:ascii="Baskerville Old Face" w:hAnsi="Baskerville Old Face"/>
-          <w:sz w:val="24"/>
-          <w:szCs w:val="26"/>
-        </w:rPr>
-        <w:t>such as c</w:t>
-      </w:r>
-      <w:r>
-        <w:rPr>
-          <w:rFonts w:ascii="Baskerville Old Face" w:hAnsi="Baskerville Old Face"/>
-          <w:sz w:val="24"/>
-          <w:szCs w:val="26"/>
-        </w:rPr>
-        <w:t>reating a joystick game controller</w:t>
-      </w:r>
-      <w:r>
-        <w:rPr>
-          <w:rFonts w:ascii="Baskerville Old Face" w:hAnsi="Baskerville Old Face"/>
-          <w:sz w:val="24"/>
-          <w:szCs w:val="26"/>
-        </w:rPr>
-        <w:t xml:space="preserve"> </w:t>
-      </w:r>
-      <w:r>
-        <w:rPr>
-          <w:rFonts w:ascii="Baskerville Old Face" w:hAnsi="Baskerville Old Face"/>
-          <w:sz w:val="24"/>
-          <w:szCs w:val="26"/>
-        </w:rPr>
-        <w:t>as well as</w:t>
-      </w:r>
-      <w:r>
-        <w:rPr>
-          <w:rFonts w:ascii="Baskerville Old Face" w:hAnsi="Baskerville Old Face"/>
-          <w:sz w:val="24"/>
-          <w:szCs w:val="26"/>
-        </w:rPr>
-        <w:t xml:space="preserve"> creating </w:t>
-      </w:r>
-      <w:r>
-        <w:rPr>
-          <w:rFonts w:ascii="Baskerville Old Face" w:hAnsi="Baskerville Old Face"/>
-          <w:sz w:val="24"/>
-          <w:szCs w:val="26"/>
-        </w:rPr>
-        <w:t>a two-wheel drive RC</w:t>
-      </w:r>
-      <w:r>
-        <w:rPr>
-          <w:rFonts w:ascii="Baskerville Old Face" w:hAnsi="Baskerville Old Face"/>
-          <w:sz w:val="24"/>
-          <w:szCs w:val="26"/>
-        </w:rPr>
-        <w:t xml:space="preserve"> robot</w:t>
-      </w:r>
-      <w:r>
-        <w:rPr>
-          <w:rFonts w:ascii="Baskerville Old Face" w:hAnsi="Baskerville Old Face"/>
-          <w:sz w:val="24"/>
-          <w:szCs w:val="26"/>
-        </w:rPr>
-        <w:t xml:space="preserve"> capable of autonomous and controlled movement</w:t>
-      </w:r>
-      <w:r>
-        <w:rPr>
-          <w:rFonts w:ascii="Baskerville Old Face" w:hAnsi="Baskerville Old Face"/>
-          <w:sz w:val="24"/>
-          <w:szCs w:val="26"/>
-        </w:rPr>
-        <w:t>.</w:t>
-      </w:r>
-    </w:p>
-    <w:p>
-      <w:pPr>
-        <w:pStyle w:val="ListParagraph"/>
-        <w:numPr>
-          <w:ilvl w:val="0"/>
-          <w:numId w:val="7"/>
-        </w:numPr>
-        <w:spacing w:line="240" w:lineRule="auto"/>
-        <w:ind w:left="567" w:hanging="283"/>
-        <w:rPr>
-          <w:rFonts w:ascii="Baskerville Old Face" w:hAnsi="Baskerville Old Face"/>
-          <w:color w:val="C0504D" w:themeColor="accent2"/>
-          <w:sz w:val="24"/>
-          <w:szCs w:val="26"/>
-        </w:rPr>
-      </w:pPr>
-      <w:r>
-        <w:rPr>
-          <w:rFonts w:ascii="Baskerville Old Face" w:hAnsi="Baskerville Old Face"/>
-          <w:sz w:val="24"/>
-          <w:szCs w:val="26"/>
-        </w:rPr>
-        <w:t>Skilled</w:t>
-      </w:r>
-      <w:r>
-        <w:rPr>
-          <w:rFonts w:ascii="Baskerville Old Face" w:hAnsi="Baskerville Old Face"/>
-          <w:sz w:val="24"/>
-          <w:szCs w:val="26"/>
-        </w:rPr>
-        <w:t xml:space="preserve"> in programming and communicating with hardware using different languages including C and Turing</w:t>
+        <w:t>, Vex, and PIC32)</w:t>
+      </w:r>
+      <w:r>
+        <w:rPr>
+          <w:rFonts w:ascii="Baskerville Old Face" w:hAnsi="Baskerville Old Face"/>
+          <w:sz w:val="24"/>
+          <w:szCs w:val="26"/>
+        </w:rPr>
+        <w:t xml:space="preserve"> using C and</w:t>
+      </w:r>
+      <w:r>
+        <w:rPr>
+          <w:rFonts w:ascii="Baskerville Old Face" w:hAnsi="Baskerville Old Face"/>
+          <w:sz w:val="24"/>
+          <w:szCs w:val="26"/>
+        </w:rPr>
+        <w:t xml:space="preserve"> MIPS</w:t>
       </w:r>
       <w:r>
         <w:rPr>
@@ -2480,126 +2862,8 @@
         <w:t>.</w:t>
       </w:r>
     </w:p>
-    <w:p>
-      <w:pPr>
-        <w:spacing w:line="240" w:lineRule="auto"/>
-        <w:ind w:firstLine="142"/>
-        <w:rPr>
-          <w:rFonts w:ascii="Baskerville Old Face" w:hAnsi="Baskerville Old Face"/>
-          <w:b/>
-          <w:sz w:val="24"/>
-          <w:szCs w:val="26"/>
-        </w:rPr>
-      </w:pPr>
-      <w:r>
-        <w:rPr>
-          <w:rFonts w:ascii="Baskerville Old Face" w:hAnsi="Baskerville Old Face"/>
-          <w:b/>
-          <w:sz w:val="24"/>
-          <w:szCs w:val="26"/>
-        </w:rPr>
-        <w:t>Proof of Concepts</w:t>
-      </w:r>
-    </w:p>
-    <w:p>
-      <w:pPr>
-        <w:pStyle w:val="ListParagraph"/>
-        <w:numPr>
-          <w:ilvl w:val="0"/>
-          <w:numId w:val="6"/>
-        </w:numPr>
-        <w:spacing w:line="240" w:lineRule="auto"/>
-        <w:ind w:left="567" w:hanging="283"/>
-        <w:rPr>
-          <w:rFonts w:ascii="Baskerville Old Face" w:hAnsi="Baskerville Old Face"/>
-          <w:color w:val="C0504D" w:themeColor="accent2"/>
-          <w:sz w:val="24"/>
-          <w:szCs w:val="26"/>
-        </w:rPr>
-      </w:pPr>
-      <w:r>
-        <w:rPr>
-          <w:rFonts w:ascii="Baskerville Old Face" w:hAnsi="Baskerville Old Face"/>
-          <w:sz w:val="24"/>
-          <w:szCs w:val="26"/>
-        </w:rPr>
-        <w:t xml:space="preserve">Regularly design proof of concept games to test new algorithms, languages, </w:t>
-      </w:r>
-      <w:r>
-        <w:rPr>
-          <w:rFonts w:ascii="Baskerville Old Face" w:hAnsi="Baskerville Old Face"/>
-          <w:sz w:val="24"/>
-          <w:szCs w:val="26"/>
-        </w:rPr>
-        <w:t>and</w:t>
-      </w:r>
-      <w:r>
-        <w:rPr>
-          <w:rFonts w:ascii="Baskerville Old Face" w:hAnsi="Baskerville Old Face"/>
-          <w:sz w:val="24"/>
-          <w:szCs w:val="26"/>
-        </w:rPr>
-        <w:t xml:space="preserve"> styles of programming.</w:t>
-      </w:r>
-    </w:p>
-    <w:p>
-      <w:pPr>
-        <w:pStyle w:val="ListParagraph"/>
-        <w:numPr>
-          <w:ilvl w:val="0"/>
-          <w:numId w:val="6"/>
-        </w:numPr>
-        <w:spacing w:line="240" w:lineRule="auto"/>
-        <w:ind w:left="567" w:hanging="283"/>
-        <w:rPr>
-          <w:rFonts w:ascii="Baskerville Old Face" w:hAnsi="Baskerville Old Face"/>
-          <w:color w:val="C0504D" w:themeColor="accent2"/>
-          <w:szCs w:val="26"/>
-        </w:rPr>
-      </w:pPr>
-      <w:r>
-        <w:rPr>
-          <w:rFonts w:ascii="Baskerville Old Face" w:hAnsi="Baskerville Old Face"/>
-          <w:sz w:val="24"/>
-          <w:szCs w:val="26"/>
-        </w:rPr>
-        <w:t>Experience in implementing complicated algorithms</w:t>
-      </w:r>
-      <w:r>
-        <w:rPr>
-          <w:rFonts w:ascii="Baskerville Old Face" w:hAnsi="Baskerville Old Face"/>
-          <w:sz w:val="24"/>
-          <w:szCs w:val="26"/>
-        </w:rPr>
-        <w:t xml:space="preserve"> </w:t>
-      </w:r>
-      <w:r>
-        <w:rPr>
-          <w:rFonts w:ascii="Baskerville Old Face" w:hAnsi="Baskerville Old Face"/>
-          <w:sz w:val="24"/>
-          <w:szCs w:val="26"/>
-        </w:rPr>
-        <w:t>(</w:t>
-      </w:r>
-      <w:r>
-        <w:rPr>
-          <w:rFonts w:ascii="Baskerville Old Face" w:hAnsi="Baskerville Old Face"/>
-          <w:sz w:val="24"/>
-          <w:szCs w:val="26"/>
-        </w:rPr>
-        <w:t>such as A* path finding</w:t>
-      </w:r>
-      <w:r>
-        <w:rPr>
-          <w:rFonts w:ascii="Baskerville Old Face" w:hAnsi="Baskerville Old Face"/>
-          <w:sz w:val="24"/>
-          <w:szCs w:val="26"/>
-        </w:rPr>
-        <w:t>) and concepts (such as networking) through the use of proof of concepts.</w:t>
-      </w:r>
-    </w:p>
     <w:sectPr>
-      <w:footerReference w:type="default" r:id="rId9"/>
+      <w:footerReference w:type="default" r:id="rId10"/>
       <w:pgSz w:w="12240" w:h="15840"/>
       <w:pgMar w:top="1560" w:right="1440" w:bottom="1440" w:left="1440" w:header="708" w:footer="708" w:gutter="0"/>
       <w:cols w:space="708"/>
@@ -2610,7 +2874,7 @@
 </file>
 
 <file path=word/endnotes.xml><?xml version="1.0" encoding="utf-8"?>
-<w:endnotes xmlns:wpc="http://schemas.microsoft.com/office/word/2010/wordprocessingCanvas" xmlns:mc="http://schemas.openxmlformats.org/markup-compatibility/2006" xmlns:o="urn:schemas-microsoft-com:office:office" xmlns:r="http://schemas.openxmlformats.org/officeDocument/2006/relationships" xmlns:m="http://schemas.openxmlformats.org/officeDocument/2006/math" xmlns:v="urn:schemas-microsoft-com:vml" xmlns:wp14="http://schemas.microsoft.com/office/word/2010/wordprocessingDrawing" xmlns:wp="http://schemas.openxmlformats.org/drawingml/2006/wordprocessingDrawing" xmlns:w10="urn:schemas-microsoft-com:office:word" xmlns:w="http://schemas.openxmlformats.org/wordprocessingml/2006/main" xmlns:w14="http://schemas.microsoft.com/office/word/2010/wordml" xmlns:w15="http://schemas.microsoft.com/office/word/2012/wordml" xmlns:wpg="http://schemas.microsoft.com/office/word/2010/wordprocessingGroup" xmlns:wpi="http://schemas.microsoft.com/office/word/2010/wordprocessingInk" xmlns:wne="http://schemas.microsoft.com/office/word/2006/wordml" xmlns:wps="http://schemas.microsoft.com/office/word/2010/wordprocessingShape" mc:Ignorable="w14 w15 wp14">
+<w:endnotes xmlns:wpc="http://schemas.microsoft.com/office/word/2010/wordprocessingCanvas" xmlns:mc="http://schemas.openxmlformats.org/markup-compatibility/2006" xmlns:o="urn:schemas-microsoft-com:office:office" xmlns:r="http://schemas.openxmlformats.org/officeDocument/2006/relationships" xmlns:m="http://schemas.openxmlformats.org/officeDocument/2006/math" xmlns:v="urn:schemas-microsoft-com:vml" xmlns:wp14="http://schemas.microsoft.com/office/word/2010/wordprocessingDrawing" xmlns:wp="http://schemas.openxmlformats.org/drawingml/2006/wordprocessingDrawing" xmlns:w10="urn:schemas-microsoft-com:office:word" xmlns:w="http://schemas.openxmlformats.org/wordprocessingml/2006/main" xmlns:w14="http://schemas.microsoft.com/office/word/2010/wordml" xmlns:wpg="http://schemas.microsoft.com/office/word/2010/wordprocessingGroup" xmlns:wpi="http://schemas.microsoft.com/office/word/2010/wordprocessingInk" xmlns:wne="http://schemas.microsoft.com/office/word/2006/wordml" xmlns:wps="http://schemas.microsoft.com/office/word/2010/wordprocessingShape" mc:Ignorable="w14 wp14">
   <w:endnote w:type="separator" w:id="-1">
     <w:p>
       <w:pPr>
@@ -2635,13 +2899,37 @@
 </file>
 
 <file path=word/footer1.xml><?xml version="1.0" encoding="utf-8"?>
-<w:ftr xmlns:wpc="http://schemas.microsoft.com/office/word/2010/wordprocessingCanvas" xmlns:mc="http://schemas.openxmlformats.org/markup-compatibility/2006" xmlns:o="urn:schemas-microsoft-com:office:office" xmlns:r="http://schemas.openxmlformats.org/officeDocument/2006/relationships" xmlns:m="http://schemas.openxmlformats.org/officeDocument/2006/math" xmlns:v="urn:schemas-microsoft-com:vml" xmlns:wp14="http://schemas.microsoft.com/office/word/2010/wordprocessingDrawing" xmlns:wp="http://schemas.openxmlformats.org/drawingml/2006/wordprocessingDrawing" xmlns:w10="urn:schemas-microsoft-com:office:word" xmlns:w="http://schemas.openxmlformats.org/wordprocessingml/2006/main" xmlns:w14="http://schemas.microsoft.com/office/word/2010/wordml" xmlns:w15="http://schemas.microsoft.com/office/word/2012/wordml" xmlns:wpg="http://schemas.microsoft.com/office/word/2010/wordprocessingGroup" xmlns:wpi="http://schemas.microsoft.com/office/word/2010/wordprocessingInk" xmlns:wne="http://schemas.microsoft.com/office/word/2006/wordml" xmlns:wps="http://schemas.microsoft.com/office/word/2010/wordprocessingShape" mc:Ignorable="w14 w15 wp14">
+<w:ftr xmlns:wpc="http://schemas.microsoft.com/office/word/2010/wordprocessingCanvas" xmlns:mc="http://schemas.openxmlformats.org/markup-compatibility/2006" xmlns:o="urn:schemas-microsoft-com:office:office" xmlns:r="http://schemas.openxmlformats.org/officeDocument/2006/relationships" xmlns:m="http://schemas.openxmlformats.org/officeDocument/2006/math" xmlns:v="urn:schemas-microsoft-com:vml" xmlns:wp14="http://schemas.microsoft.com/office/word/2010/wordprocessingDrawing" xmlns:wp="http://schemas.openxmlformats.org/drawingml/2006/wordprocessingDrawing" xmlns:w10="urn:schemas-microsoft-com:office:word" xmlns:w="http://schemas.openxmlformats.org/wordprocessingml/2006/main" xmlns:w14="http://schemas.microsoft.com/office/word/2010/wordml" xmlns:wpg="http://schemas.microsoft.com/office/word/2010/wordprocessingGroup" xmlns:wpi="http://schemas.microsoft.com/office/word/2010/wordprocessingInk" xmlns:wne="http://schemas.microsoft.com/office/word/2006/wordml" xmlns:wps="http://schemas.microsoft.com/office/word/2010/wordprocessingShape" mc:Ignorable="w14 wp14">
   <w:p>
     <w:pPr>
       <w:pStyle w:val="Footer"/>
+      <w:rPr>
+        <w:color w:val="365F91" w:themeColor="accent1" w:themeShade="BF"/>
+      </w:rPr>
     </w:pPr>
     <w:r>
-      <w:t>Projects and More Information Available at: yahyaismail.me</w:t>
+      <w:rPr>
+        <w:color w:val="365F91" w:themeColor="accent1" w:themeShade="BF"/>
+      </w:rPr>
+      <w:t>My portfolio can be found a</w:t>
+    </w:r>
+    <w:r>
+      <w:rPr>
+        <w:color w:val="365F91" w:themeColor="accent1" w:themeShade="BF"/>
+      </w:rPr>
+      <w:t xml:space="preserve">t: </w:t>
+    </w:r>
+    <w:r>
+      <w:rPr>
+        <w:color w:val="365F91" w:themeColor="accent1" w:themeShade="BF"/>
+      </w:rPr>
+      <w:t>http://</w:t>
+    </w:r>
+    <w:r>
+      <w:rPr>
+        <w:color w:val="365F91" w:themeColor="accent1" w:themeShade="BF"/>
+      </w:rPr>
+      <w:t>yahyaismail.me</w:t>
     </w:r>
   </w:p>
   <w:p/>
@@ -2649,7 +2937,7 @@
 </file>
 
 <file path=word/footnotes.xml><?xml version="1.0" encoding="utf-8"?>
-<w:footnotes xmlns:wpc="http://schemas.microsoft.com/office/word/2010/wordprocessingCanvas" xmlns:mc="http://schemas.openxmlformats.org/markup-compatibility/2006" xmlns:o="urn:schemas-microsoft-com:office:office" xmlns:r="http://schemas.openxmlformats.org/officeDocument/2006/relationships" xmlns:m="http://schemas.openxmlformats.org/officeDocument/2006/math" xmlns:v="urn:schemas-microsoft-com:vml" xmlns:wp14="http://schemas.microsoft.com/office/word/2010/wordprocessingDrawing" xmlns:wp="http://schemas.openxmlformats.org/drawingml/2006/wordprocessingDrawing" xmlns:w10="urn:schemas-microsoft-com:office:word" xmlns:w="http://schemas.openxmlformats.org/wordprocessingml/2006/main" xmlns:w14="http://schemas.microsoft.com/office/word/2010/wordml" xmlns:w15="http://schemas.microsoft.com/office/word/2012/wordml" xmlns:wpg="http://schemas.microsoft.com/office/word/2010/wordprocessingGroup" xmlns:wpi="http://schemas.microsoft.com/office/word/2010/wordprocessingInk" xmlns:wne="http://schemas.microsoft.com/office/word/2006/wordml" xmlns:wps="http://schemas.microsoft.com/office/word/2010/wordprocessingShape" mc:Ignorable="w14 w15 wp14">
+<w:footnotes xmlns:wpc="http://schemas.microsoft.com/office/word/2010/wordprocessingCanvas" xmlns:mc="http://schemas.openxmlformats.org/markup-compatibility/2006" xmlns:o="urn:schemas-microsoft-com:office:office" xmlns:r="http://schemas.openxmlformats.org/officeDocument/2006/relationships" xmlns:m="http://schemas.openxmlformats.org/officeDocument/2006/math" xmlns:v="urn:schemas-microsoft-com:vml" xmlns:wp14="http://schemas.microsoft.com/office/word/2010/wordprocessingDrawing" xmlns:wp="http://schemas.openxmlformats.org/drawingml/2006/wordprocessingDrawing" xmlns:w10="urn:schemas-microsoft-com:office:word" xmlns:w="http://schemas.openxmlformats.org/wordprocessingml/2006/main" xmlns:w14="http://schemas.microsoft.com/office/word/2010/wordml" xmlns:wpg="http://schemas.microsoft.com/office/word/2010/wordprocessingGroup" xmlns:wpi="http://schemas.microsoft.com/office/word/2010/wordprocessingInk" xmlns:wne="http://schemas.microsoft.com/office/word/2006/wordml" xmlns:wps="http://schemas.microsoft.com/office/word/2010/wordprocessingShape" mc:Ignorable="w14 wp14">
   <w:footnote w:type="separator" w:id="-1">
     <w:p>
       <w:pPr>
@@ -2674,8 +2962,8 @@
 </file>
 
 <file path=word/numbering.xml><?xml version="1.0" encoding="utf-8"?>
-<w:numbering xmlns:wpc="http://schemas.microsoft.com/office/word/2010/wordprocessingCanvas" xmlns:mc="http://schemas.openxmlformats.org/markup-compatibility/2006" xmlns:o="urn:schemas-microsoft-com:office:office" xmlns:r="http://schemas.openxmlformats.org/officeDocument/2006/relationships" xmlns:m="http://schemas.openxmlformats.org/officeDocument/2006/math" xmlns:v="urn:schemas-microsoft-com:vml" xmlns:wp14="http://schemas.microsoft.com/office/word/2010/wordprocessingDrawing" xmlns:wp="http://schemas.openxmlformats.org/drawingml/2006/wordprocessingDrawing" xmlns:w10="urn:schemas-microsoft-com:office:word" xmlns:w="http://schemas.openxmlformats.org/wordprocessingml/2006/main" xmlns:w14="http://schemas.microsoft.com/office/word/2010/wordml" xmlns:w15="http://schemas.microsoft.com/office/word/2012/wordml" xmlns:wpg="http://schemas.microsoft.com/office/word/2010/wordprocessingGroup" xmlns:wpi="http://schemas.microsoft.com/office/word/2010/wordprocessingInk" xmlns:wne="http://schemas.microsoft.com/office/word/2006/wordml" xmlns:wps="http://schemas.microsoft.com/office/word/2010/wordprocessingShape" mc:Ignorable="w14 w15 wp14">
-  <w:abstractNum w:abstractNumId="0" w15:restartNumberingAfterBreak="0">
+<w:numbering xmlns:wpc="http://schemas.microsoft.com/office/word/2010/wordprocessingCanvas" xmlns:mc="http://schemas.openxmlformats.org/markup-compatibility/2006" xmlns:o="urn:schemas-microsoft-com:office:office" xmlns:r="http://schemas.openxmlformats.org/officeDocument/2006/relationships" xmlns:m="http://schemas.openxmlformats.org/officeDocument/2006/math" xmlns:v="urn:schemas-microsoft-com:vml" xmlns:wp14="http://schemas.microsoft.com/office/word/2010/wordprocessingDrawing" xmlns:wp="http://schemas.openxmlformats.org/drawingml/2006/wordprocessingDrawing" xmlns:w10="urn:schemas-microsoft-com:office:word" xmlns:w="http://schemas.openxmlformats.org/wordprocessingml/2006/main" xmlns:w14="http://schemas.microsoft.com/office/word/2010/wordml" xmlns:wpg="http://schemas.microsoft.com/office/word/2010/wordprocessingGroup" xmlns:wpi="http://schemas.microsoft.com/office/word/2010/wordprocessingInk" xmlns:wne="http://schemas.microsoft.com/office/word/2006/wordml" xmlns:wps="http://schemas.microsoft.com/office/word/2010/wordprocessingShape" mc:Ignorable="w14 wp14">
+  <w:abstractNum w:abstractNumId="0">
     <w:nsid w:val="01584CD8"/>
     <w:multiLevelType w:val="hybridMultilevel"/>
     <w:tmpl w:val="943EBAA2"/>
@@ -2788,7 +3076,7 @@
       </w:rPr>
     </w:lvl>
   </w:abstractNum>
-  <w:abstractNum w:abstractNumId="1" w15:restartNumberingAfterBreak="0">
+  <w:abstractNum w:abstractNumId="1">
     <w:nsid w:val="149B4226"/>
     <w:multiLevelType w:val="hybridMultilevel"/>
     <w:tmpl w:val="ED4C122E"/>
@@ -2901,7 +3189,7 @@
       </w:rPr>
     </w:lvl>
   </w:abstractNum>
-  <w:abstractNum w:abstractNumId="2" w15:restartNumberingAfterBreak="0">
+  <w:abstractNum w:abstractNumId="2">
     <w:nsid w:val="16E918A0"/>
     <w:multiLevelType w:val="hybridMultilevel"/>
     <w:tmpl w:val="E388580E"/>
@@ -3014,7 +3302,7 @@
       </w:rPr>
     </w:lvl>
   </w:abstractNum>
-  <w:abstractNum w:abstractNumId="3" w15:restartNumberingAfterBreak="0">
+  <w:abstractNum w:abstractNumId="3">
     <w:nsid w:val="207A274B"/>
     <w:multiLevelType w:val="hybridMultilevel"/>
     <w:tmpl w:val="5ED2FAC2"/>
@@ -3127,7 +3415,7 @@
       </w:rPr>
     </w:lvl>
   </w:abstractNum>
-  <w:abstractNum w:abstractNumId="4" w15:restartNumberingAfterBreak="0">
+  <w:abstractNum w:abstractNumId="4">
     <w:nsid w:val="2686097D"/>
     <w:multiLevelType w:val="hybridMultilevel"/>
     <w:tmpl w:val="C84CC0EE"/>
@@ -3240,7 +3528,7 @@
       </w:rPr>
     </w:lvl>
   </w:abstractNum>
-  <w:abstractNum w:abstractNumId="5" w15:restartNumberingAfterBreak="0">
+  <w:abstractNum w:abstractNumId="5">
     <w:nsid w:val="3D680486"/>
     <w:multiLevelType w:val="hybridMultilevel"/>
     <w:tmpl w:val="5DD04DBC"/>
@@ -3353,7 +3641,7 @@
       </w:rPr>
     </w:lvl>
   </w:abstractNum>
-  <w:abstractNum w:abstractNumId="6" w15:restartNumberingAfterBreak="0">
+  <w:abstractNum w:abstractNumId="6">
     <w:nsid w:val="42FD2617"/>
     <w:multiLevelType w:val="hybridMultilevel"/>
     <w:tmpl w:val="3DECDD40"/>
@@ -3467,7 +3755,120 @@
       </w:rPr>
     </w:lvl>
   </w:abstractNum>
-  <w:abstractNum w:abstractNumId="7" w15:restartNumberingAfterBreak="0">
+  <w:abstractNum w:abstractNumId="7">
+    <w:nsid w:val="4C604CE9"/>
+    <w:multiLevelType w:val="hybridMultilevel"/>
+    <w:tmpl w:val="BC28C052"/>
+    <w:lvl w:ilvl="0" w:tplc="10090001">
+      <w:start w:val="1"/>
+      <w:numFmt w:val="bullet"/>
+      <w:lvlText w:val=""/>
+      <w:lvlJc w:val="left"/>
+      <w:pPr>
+        <w:ind w:left="720" w:hanging="360"/>
+      </w:pPr>
+      <w:rPr>
+        <w:rFonts w:ascii="Symbol" w:hAnsi="Symbol" w:hint="default"/>
+      </w:rPr>
+    </w:lvl>
+    <w:lvl w:ilvl="1" w:tplc="10090003" w:tentative="1">
+      <w:start w:val="1"/>
+      <w:numFmt w:val="bullet"/>
+      <w:lvlText w:val="o"/>
+      <w:lvlJc w:val="left"/>
+      <w:pPr>
+        <w:ind w:left="1440" w:hanging="360"/>
+      </w:pPr>
+      <w:rPr>
+        <w:rFonts w:ascii="Courier New" w:hAnsi="Courier New" w:cs="Courier New" w:hint="default"/>
+      </w:rPr>
+    </w:lvl>
+    <w:lvl w:ilvl="2" w:tplc="10090005" w:tentative="1">
+      <w:start w:val="1"/>
+      <w:numFmt w:val="bullet"/>
+      <w:lvlText w:val=""/>
+      <w:lvlJc w:val="left"/>
+      <w:pPr>
+        <w:ind w:left="2160" w:hanging="360"/>
+      </w:pPr>
+      <w:rPr>
+        <w:rFonts w:ascii="Wingdings" w:hAnsi="Wingdings" w:hint="default"/>
+      </w:rPr>
+    </w:lvl>
+    <w:lvl w:ilvl="3" w:tplc="10090001" w:tentative="1">
+      <w:start w:val="1"/>
+      <w:numFmt w:val="bullet"/>
+      <w:lvlText w:val=""/>
+      <w:lvlJc w:val="left"/>
+      <w:pPr>
+        <w:ind w:left="2880" w:hanging="360"/>
+      </w:pPr>
+      <w:rPr>
+        <w:rFonts w:ascii="Symbol" w:hAnsi="Symbol" w:hint="default"/>
+      </w:rPr>
+    </w:lvl>
+    <w:lvl w:ilvl="4" w:tplc="10090003" w:tentative="1">
+      <w:start w:val="1"/>
+      <w:numFmt w:val="bullet"/>
+      <w:lvlText w:val="o"/>
+      <w:lvlJc w:val="left"/>
+      <w:pPr>
+        <w:ind w:left="3600" w:hanging="360"/>
+      </w:pPr>
+      <w:rPr>
+        <w:rFonts w:ascii="Courier New" w:hAnsi="Courier New" w:cs="Courier New" w:hint="default"/>
+      </w:rPr>
+    </w:lvl>
+    <w:lvl w:ilvl="5" w:tplc="10090005" w:tentative="1">
+      <w:start w:val="1"/>
+      <w:numFmt w:val="bullet"/>
+      <w:lvlText w:val=""/>
+      <w:lvlJc w:val="left"/>
+      <w:pPr>
+        <w:ind w:left="4320" w:hanging="360"/>
+      </w:pPr>
+      <w:rPr>
+        <w:rFonts w:ascii="Wingdings" w:hAnsi="Wingdings" w:hint="default"/>
+      </w:rPr>
+    </w:lvl>
+    <w:lvl w:ilvl="6" w:tplc="10090001" w:tentative="1">
+      <w:start w:val="1"/>
+      <w:numFmt w:val="bullet"/>
+      <w:lvlText w:val=""/>
+      <w:lvlJc w:val="left"/>
+      <w:pPr>
+        <w:ind w:left="5040" w:hanging="360"/>
+      </w:pPr>
+      <w:rPr>
+        <w:rFonts w:ascii="Symbol" w:hAnsi="Symbol" w:hint="default"/>
+      </w:rPr>
+    </w:lvl>
+    <w:lvl w:ilvl="7" w:tplc="10090003" w:tentative="1">
+      <w:start w:val="1"/>
+      <w:numFmt w:val="bullet"/>
+      <w:lvlText w:val="o"/>
+      <w:lvlJc w:val="left"/>
+      <w:pPr>
+        <w:ind w:left="5760" w:hanging="360"/>
+      </w:pPr>
+      <w:rPr>
+        <w:rFonts w:ascii="Courier New" w:hAnsi="Courier New" w:cs="Courier New" w:hint="default"/>
+      </w:rPr>
+    </w:lvl>
+    <w:lvl w:ilvl="8" w:tplc="10090005" w:tentative="1">
+      <w:start w:val="1"/>
+      <w:numFmt w:val="bullet"/>
+      <w:lvlText w:val=""/>
+      <w:lvlJc w:val="left"/>
+      <w:pPr>
+        <w:ind w:left="6480" w:hanging="360"/>
+      </w:pPr>
+      <w:rPr>
+        <w:rFonts w:ascii="Wingdings" w:hAnsi="Wingdings" w:hint="default"/>
+      </w:rPr>
+    </w:lvl>
+  </w:abstractNum>
+  <w:abstractNum w:abstractNumId="8">
     <w:nsid w:val="53A65AF1"/>
     <w:multiLevelType w:val="hybridMultilevel"/>
     <w:tmpl w:val="B672A8A2"/>
@@ -3580,7 +3981,120 @@
       </w:rPr>
     </w:lvl>
   </w:abstractNum>
-  <w:abstractNum w:abstractNumId="8" w15:restartNumberingAfterBreak="0">
+  <w:abstractNum w:abstractNumId="9">
+    <w:nsid w:val="67AB592B"/>
+    <w:multiLevelType w:val="hybridMultilevel"/>
+    <w:tmpl w:val="094CFEF4"/>
+    <w:lvl w:ilvl="0" w:tplc="10090001">
+      <w:start w:val="1"/>
+      <w:numFmt w:val="bullet"/>
+      <w:lvlText w:val=""/>
+      <w:lvlJc w:val="left"/>
+      <w:pPr>
+        <w:ind w:left="900" w:hanging="360"/>
+      </w:pPr>
+      <w:rPr>
+        <w:rFonts w:ascii="Symbol" w:hAnsi="Symbol" w:hint="default"/>
+      </w:rPr>
+    </w:lvl>
+    <w:lvl w:ilvl="1" w:tplc="10090003" w:tentative="1">
+      <w:start w:val="1"/>
+      <w:numFmt w:val="bullet"/>
+      <w:lvlText w:val="o"/>
+      <w:lvlJc w:val="left"/>
+      <w:pPr>
+        <w:ind w:left="1620" w:hanging="360"/>
+      </w:pPr>
+      <w:rPr>
+        <w:rFonts w:ascii="Courier New" w:hAnsi="Courier New" w:cs="Courier New" w:hint="default"/>
+      </w:rPr>
+    </w:lvl>
+    <w:lvl w:ilvl="2" w:tplc="10090005" w:tentative="1">
+      <w:start w:val="1"/>
+      <w:numFmt w:val="bullet"/>
+      <w:lvlText w:val=""/>
+      <w:lvlJc w:val="left"/>
+      <w:pPr>
+        <w:ind w:left="2340" w:hanging="360"/>
+      </w:pPr>
+      <w:rPr>
+        <w:rFonts w:ascii="Wingdings" w:hAnsi="Wingdings" w:hint="default"/>
+      </w:rPr>
+    </w:lvl>
+    <w:lvl w:ilvl="3" w:tplc="10090001" w:tentative="1">
+      <w:start w:val="1"/>
+      <w:numFmt w:val="bullet"/>
+      <w:lvlText w:val=""/>
+      <w:lvlJc w:val="left"/>
+      <w:pPr>
+        <w:ind w:left="3060" w:hanging="360"/>
+      </w:pPr>
+      <w:rPr>
+        <w:rFonts w:ascii="Symbol" w:hAnsi="Symbol" w:hint="default"/>
+      </w:rPr>
+    </w:lvl>
+    <w:lvl w:ilvl="4" w:tplc="10090003" w:tentative="1">
+      <w:start w:val="1"/>
+      <w:numFmt w:val="bullet"/>
+      <w:lvlText w:val="o"/>
+      <w:lvlJc w:val="left"/>
+      <w:pPr>
+        <w:ind w:left="3780" w:hanging="360"/>
+      </w:pPr>
+      <w:rPr>
+        <w:rFonts w:ascii="Courier New" w:hAnsi="Courier New" w:cs="Courier New" w:hint="default"/>
+      </w:rPr>
+    </w:lvl>
+    <w:lvl w:ilvl="5" w:tplc="10090005" w:tentative="1">
+      <w:start w:val="1"/>
+      <w:numFmt w:val="bullet"/>
+      <w:lvlText w:val=""/>
+      <w:lvlJc w:val="left"/>
+      <w:pPr>
+        <w:ind w:left="4500" w:hanging="360"/>
+      </w:pPr>
+      <w:rPr>
+        <w:rFonts w:ascii="Wingdings" w:hAnsi="Wingdings" w:hint="default"/>
+      </w:rPr>
+    </w:lvl>
+    <w:lvl w:ilvl="6" w:tplc="10090001" w:tentative="1">
+      <w:start w:val="1"/>
+      <w:numFmt w:val="bullet"/>
+      <w:lvlText w:val=""/>
+      <w:lvlJc w:val="left"/>
+      <w:pPr>
+        <w:ind w:left="5220" w:hanging="360"/>
+      </w:pPr>
+      <w:rPr>
+        <w:rFonts w:ascii="Symbol" w:hAnsi="Symbol" w:hint="default"/>
+      </w:rPr>
+    </w:lvl>
+    <w:lvl w:ilvl="7" w:tplc="10090003" w:tentative="1">
+      <w:start w:val="1"/>
+      <w:numFmt w:val="bullet"/>
+      <w:lvlText w:val="o"/>
+      <w:lvlJc w:val="left"/>
+      <w:pPr>
+        <w:ind w:left="5940" w:hanging="360"/>
+      </w:pPr>
+      <w:rPr>
+        <w:rFonts w:ascii="Courier New" w:hAnsi="Courier New" w:cs="Courier New" w:hint="default"/>
+      </w:rPr>
+    </w:lvl>
+    <w:lvl w:ilvl="8" w:tplc="10090005" w:tentative="1">
+      <w:start w:val="1"/>
+      <w:numFmt w:val="bullet"/>
+      <w:lvlText w:val=""/>
+      <w:lvlJc w:val="left"/>
+      <w:pPr>
+        <w:ind w:left="6660" w:hanging="360"/>
+      </w:pPr>
+      <w:rPr>
+        <w:rFonts w:ascii="Wingdings" w:hAnsi="Wingdings" w:hint="default"/>
+      </w:rPr>
+    </w:lvl>
+  </w:abstractNum>
+  <w:abstractNum w:abstractNumId="10">
     <w:nsid w:val="687F2098"/>
     <w:multiLevelType w:val="hybridMultilevel"/>
     <w:tmpl w:val="270089BA"/>
@@ -3693,7 +4207,7 @@
       </w:rPr>
     </w:lvl>
   </w:abstractNum>
-  <w:abstractNum w:abstractNumId="9" w15:restartNumberingAfterBreak="0">
+  <w:abstractNum w:abstractNumId="11">
     <w:nsid w:val="6A9D49D7"/>
     <w:multiLevelType w:val="hybridMultilevel"/>
     <w:tmpl w:val="9E06BC88"/>
@@ -3703,7 +4217,7 @@
       <w:lvlText w:val=""/>
       <w:lvlJc w:val="left"/>
       <w:pPr>
-        <w:ind w:left="720" w:hanging="360"/>
+        <w:ind w:left="1260" w:hanging="360"/>
       </w:pPr>
       <w:rPr>
         <w:rFonts w:ascii="Symbol" w:hAnsi="Symbol" w:hint="default"/>
@@ -3716,7 +4230,7 @@
       <w:lvlText w:val="o"/>
       <w:lvlJc w:val="left"/>
       <w:pPr>
-        <w:ind w:left="1440" w:hanging="360"/>
+        <w:ind w:left="1980" w:hanging="360"/>
       </w:pPr>
       <w:rPr>
         <w:rFonts w:ascii="Courier New" w:hAnsi="Courier New" w:cs="Courier New" w:hint="default"/>
@@ -3728,7 +4242,7 @@
       <w:lvlText w:val=""/>
       <w:lvlJc w:val="left"/>
       <w:pPr>
-        <w:ind w:left="2160" w:hanging="360"/>
+        <w:ind w:left="2700" w:hanging="360"/>
       </w:pPr>
       <w:rPr>
         <w:rFonts w:ascii="Wingdings" w:hAnsi="Wingdings" w:hint="default"/>
@@ -3740,7 +4254,7 @@
       <w:lvlText w:val=""/>
       <w:lvlJc w:val="left"/>
       <w:pPr>
-        <w:ind w:left="2880" w:hanging="360"/>
+        <w:ind w:left="3420" w:hanging="360"/>
       </w:pPr>
       <w:rPr>
         <w:rFonts w:ascii="Symbol" w:hAnsi="Symbol" w:hint="default"/>
@@ -3752,7 +4266,7 @@
       <w:lvlText w:val="o"/>
       <w:lvlJc w:val="left"/>
       <w:pPr>
-        <w:ind w:left="3600" w:hanging="360"/>
+        <w:ind w:left="4140" w:hanging="360"/>
       </w:pPr>
       <w:rPr>
         <w:rFonts w:ascii="Courier New" w:hAnsi="Courier New" w:cs="Courier New" w:hint="default"/>
@@ -3764,7 +4278,7 @@
       <w:lvlText w:val=""/>
       <w:lvlJc w:val="left"/>
       <w:pPr>
-        <w:ind w:left="4320" w:hanging="360"/>
+        <w:ind w:left="4860" w:hanging="360"/>
       </w:pPr>
       <w:rPr>
         <w:rFonts w:ascii="Wingdings" w:hAnsi="Wingdings" w:hint="default"/>
@@ -3776,7 +4290,7 @@
       <w:lvlText w:val=""/>
       <w:lvlJc w:val="left"/>
       <w:pPr>
-        <w:ind w:left="5040" w:hanging="360"/>
+        <w:ind w:left="5580" w:hanging="360"/>
       </w:pPr>
       <w:rPr>
         <w:rFonts w:ascii="Symbol" w:hAnsi="Symbol" w:hint="default"/>
@@ -3788,7 +4302,7 @@
       <w:lvlText w:val="o"/>
       <w:lvlJc w:val="left"/>
       <w:pPr>
-        <w:ind w:left="5760" w:hanging="360"/>
+        <w:ind w:left="6300" w:hanging="360"/>
       </w:pPr>
       <w:rPr>
         <w:rFonts w:ascii="Courier New" w:hAnsi="Courier New" w:cs="Courier New" w:hint="default"/>
@@ -3800,14 +4314,14 @@
       <w:lvlText w:val=""/>
       <w:lvlJc w:val="left"/>
       <w:pPr>
-        <w:ind w:left="6480" w:hanging="360"/>
+        <w:ind w:left="7020" w:hanging="360"/>
       </w:pPr>
       <w:rPr>
         <w:rFonts w:ascii="Wingdings" w:hAnsi="Wingdings" w:hint="default"/>
       </w:rPr>
     </w:lvl>
   </w:abstractNum>
-  <w:abstractNum w:abstractNumId="10" w15:restartNumberingAfterBreak="0">
+  <w:abstractNum w:abstractNumId="12">
     <w:nsid w:val="6E364B77"/>
     <w:multiLevelType w:val="hybridMultilevel"/>
     <w:tmpl w:val="AB38FA6C"/>
@@ -3920,7 +4434,7 @@
       </w:rPr>
     </w:lvl>
   </w:abstractNum>
-  <w:abstractNum w:abstractNumId="11" w15:restartNumberingAfterBreak="0">
+  <w:abstractNum w:abstractNumId="13">
     <w:nsid w:val="72851903"/>
     <w:multiLevelType w:val="hybridMultilevel"/>
     <w:tmpl w:val="9C780E30"/>
@@ -4033,7 +4547,7 @@
       </w:rPr>
     </w:lvl>
   </w:abstractNum>
-  <w:abstractNum w:abstractNumId="12" w15:restartNumberingAfterBreak="0">
+  <w:abstractNum w:abstractNumId="14">
     <w:nsid w:val="7A113FFB"/>
     <w:multiLevelType w:val="hybridMultilevel"/>
     <w:tmpl w:val="A6604832"/>
@@ -4146,7 +4660,7 @@
       </w:rPr>
     </w:lvl>
   </w:abstractNum>
-  <w:abstractNum w:abstractNumId="13" w15:restartNumberingAfterBreak="0">
+  <w:abstractNum w:abstractNumId="15">
     <w:nsid w:val="7B7F11CC"/>
     <w:multiLevelType w:val="hybridMultilevel"/>
     <w:tmpl w:val="FB72DCB6"/>
@@ -4266,22 +4780,22 @@
     <w:abstractNumId w:val="0"/>
   </w:num>
   <w:num w:numId="3">
-    <w:abstractNumId w:val="7"/>
+    <w:abstractNumId w:val="8"/>
   </w:num>
   <w:num w:numId="4">
     <w:abstractNumId w:val="4"/>
   </w:num>
   <w:num w:numId="5">
-    <w:abstractNumId w:val="12"/>
+    <w:abstractNumId w:val="14"/>
   </w:num>
   <w:num w:numId="6">
     <w:abstractNumId w:val="3"/>
   </w:num>
   <w:num w:numId="7">
-    <w:abstractNumId w:val="10"/>
+    <w:abstractNumId w:val="12"/>
   </w:num>
   <w:num w:numId="8">
-    <w:abstractNumId w:val="8"/>
+    <w:abstractNumId w:val="10"/>
   </w:num>
   <w:num w:numId="9">
     <w:abstractNumId w:val="5"/>
@@ -4290,22 +4804,28 @@
     <w:abstractNumId w:val="6"/>
   </w:num>
   <w:num w:numId="11">
-    <w:abstractNumId w:val="11"/>
+    <w:abstractNumId w:val="13"/>
   </w:num>
   <w:num w:numId="12">
-    <w:abstractNumId w:val="13"/>
+    <w:abstractNumId w:val="15"/>
   </w:num>
   <w:num w:numId="13">
     <w:abstractNumId w:val="1"/>
   </w:num>
   <w:num w:numId="14">
+    <w:abstractNumId w:val="11"/>
+  </w:num>
+  <w:num w:numId="15">
     <w:abstractNumId w:val="9"/>
+  </w:num>
+  <w:num w:numId="16">
+    <w:abstractNumId w:val="7"/>
   </w:num>
 </w:numbering>
 </file>
 
 <file path=word/styles.xml><?xml version="1.0" encoding="utf-8"?>
-<w:styles xmlns:mc="http://schemas.openxmlformats.org/markup-compatibility/2006" xmlns:r="http://schemas.openxmlformats.org/officeDocument/2006/relationships" xmlns:w="http://schemas.openxmlformats.org/wordprocessingml/2006/main" xmlns:w14="http://schemas.microsoft.com/office/word/2010/wordml" xmlns:w15="http://schemas.microsoft.com/office/word/2012/wordml" mc:Ignorable="w14 w15">
+<w:styles xmlns:mc="http://schemas.openxmlformats.org/markup-compatibility/2006" xmlns:r="http://schemas.openxmlformats.org/officeDocument/2006/relationships" xmlns:w="http://schemas.openxmlformats.org/wordprocessingml/2006/main" xmlns:w14="http://schemas.microsoft.com/office/word/2010/wordml" mc:Ignorable="w14">
   <w:docDefaults>
     <w:rPrDefault>
       <w:rPr>
@@ -4321,378 +4841,751 @@
       </w:pPr>
     </w:pPrDefault>
   </w:docDefaults>
-  <w:latentStyles w:defLockedState="0" w:defUIPriority="99" w:defSemiHidden="0" w:defUnhideWhenUsed="0" w:defQFormat="0" w:count="371">
-    <w:lsdException w:name="Normal" w:uiPriority="0" w:qFormat="1"/>
-    <w:lsdException w:name="heading 1" w:uiPriority="9" w:qFormat="1"/>
-    <w:lsdException w:name="heading 2" w:semiHidden="1" w:uiPriority="9" w:unhideWhenUsed="1" w:qFormat="1"/>
-    <w:lsdException w:name="heading 3" w:semiHidden="1" w:uiPriority="9" w:unhideWhenUsed="1" w:qFormat="1"/>
-    <w:lsdException w:name="heading 4" w:semiHidden="1" w:uiPriority="9" w:unhideWhenUsed="1" w:qFormat="1"/>
-    <w:lsdException w:name="heading 5" w:semiHidden="1" w:uiPriority="9" w:unhideWhenUsed="1" w:qFormat="1"/>
-    <w:lsdException w:name="heading 6" w:semiHidden="1" w:uiPriority="9" w:unhideWhenUsed="1" w:qFormat="1"/>
-    <w:lsdException w:name="heading 7" w:semiHidden="1" w:uiPriority="9" w:unhideWhenUsed="1" w:qFormat="1"/>
-    <w:lsdException w:name="heading 8" w:semiHidden="1" w:uiPriority="9" w:unhideWhenUsed="1" w:qFormat="1"/>
-    <w:lsdException w:name="heading 9" w:semiHidden="1" w:uiPriority="9" w:unhideWhenUsed="1" w:qFormat="1"/>
-    <w:lsdException w:name="index 1" w:semiHidden="1" w:unhideWhenUsed="1"/>
-    <w:lsdException w:name="index 2" w:semiHidden="1" w:unhideWhenUsed="1"/>
-    <w:lsdException w:name="index 3" w:semiHidden="1" w:unhideWhenUsed="1"/>
-    <w:lsdException w:name="index 4" w:semiHidden="1" w:unhideWhenUsed="1"/>
-    <w:lsdException w:name="index 5" w:semiHidden="1" w:unhideWhenUsed="1"/>
-    <w:lsdException w:name="index 6" w:semiHidden="1" w:unhideWhenUsed="1"/>
-    <w:lsdException w:name="index 7" w:semiHidden="1" w:unhideWhenUsed="1"/>
-    <w:lsdException w:name="index 8" w:semiHidden="1" w:unhideWhenUsed="1"/>
-    <w:lsdException w:name="index 9" w:semiHidden="1" w:unhideWhenUsed="1"/>
-    <w:lsdException w:name="toc 1" w:semiHidden="1" w:uiPriority="39" w:unhideWhenUsed="1"/>
-    <w:lsdException w:name="toc 2" w:semiHidden="1" w:uiPriority="39" w:unhideWhenUsed="1"/>
-    <w:lsdException w:name="toc 3" w:semiHidden="1" w:uiPriority="39" w:unhideWhenUsed="1"/>
-    <w:lsdException w:name="toc 4" w:semiHidden="1" w:uiPriority="39" w:unhideWhenUsed="1"/>
-    <w:lsdException w:name="toc 5" w:semiHidden="1" w:uiPriority="39" w:unhideWhenUsed="1"/>
-    <w:lsdException w:name="toc 6" w:semiHidden="1" w:uiPriority="39" w:unhideWhenUsed="1"/>
-    <w:lsdException w:name="toc 7" w:semiHidden="1" w:uiPriority="39" w:unhideWhenUsed="1"/>
-    <w:lsdException w:name="toc 8" w:semiHidden="1" w:uiPriority="39" w:unhideWhenUsed="1"/>
-    <w:lsdException w:name="toc 9" w:semiHidden="1" w:uiPriority="39" w:unhideWhenUsed="1"/>
-    <w:lsdException w:name="Normal Indent" w:semiHidden="1" w:unhideWhenUsed="1"/>
-    <w:lsdException w:name="footnote text" w:semiHidden="1" w:unhideWhenUsed="1"/>
-    <w:lsdException w:name="annotation text" w:semiHidden="1" w:unhideWhenUsed="1"/>
-    <w:lsdException w:name="header" w:semiHidden="1" w:unhideWhenUsed="1"/>
-    <w:lsdException w:name="footer" w:semiHidden="1" w:unhideWhenUsed="1"/>
-    <w:lsdException w:name="index heading" w:semiHidden="1" w:unhideWhenUsed="1"/>
-    <w:lsdException w:name="caption" w:semiHidden="1" w:uiPriority="35" w:unhideWhenUsed="1" w:qFormat="1"/>
-    <w:lsdException w:name="table of figures" w:semiHidden="1" w:unhideWhenUsed="1"/>
-    <w:lsdException w:name="envelope address" w:semiHidden="1" w:unhideWhenUsed="1"/>
-    <w:lsdException w:name="envelope return" w:semiHidden="1" w:unhideWhenUsed="1"/>
-    <w:lsdException w:name="footnote reference" w:semiHidden="1" w:unhideWhenUsed="1"/>
-    <w:lsdException w:name="annotation reference" w:semiHidden="1" w:unhideWhenUsed="1"/>
-    <w:lsdException w:name="line number" w:semiHidden="1" w:unhideWhenUsed="1"/>
-    <w:lsdException w:name="page number" w:semiHidden="1" w:unhideWhenUsed="1"/>
-    <w:lsdException w:name="endnote reference" w:semiHidden="1" w:unhideWhenUsed="1"/>
-    <w:lsdException w:name="endnote text" w:semiHidden="1" w:unhideWhenUsed="1"/>
-    <w:lsdException w:name="table of authorities" w:semiHidden="1" w:unhideWhenUsed="1"/>
-    <w:lsdException w:name="macro" w:semiHidden="1" w:unhideWhenUsed="1"/>
-    <w:lsdException w:name="toa heading" w:semiHidden="1" w:unhideWhenUsed="1"/>
-    <w:lsdException w:name="List" w:semiHidden="1" w:unhideWhenUsed="1"/>
-    <w:lsdException w:name="List Bullet" w:semiHidden="1" w:unhideWhenUsed="1"/>
-    <w:lsdException w:name="List Number" w:semiHidden="1" w:unhideWhenUsed="1"/>
-    <w:lsdException w:name="List 2" w:semiHidden="1" w:unhideWhenUsed="1"/>
-    <w:lsdException w:name="List 3" w:semiHidden="1" w:unhideWhenUsed="1"/>
-    <w:lsdException w:name="List 4" w:semiHidden="1" w:unhideWhenUsed="1"/>
-    <w:lsdException w:name="List 5" w:semiHidden="1" w:unhideWhenUsed="1"/>
-    <w:lsdException w:name="List Bullet 2" w:semiHidden="1" w:unhideWhenUsed="1"/>
-    <w:lsdException w:name="List Bullet 3" w:semiHidden="1" w:unhideWhenUsed="1"/>
-    <w:lsdException w:name="List Bullet 4" w:semiHidden="1" w:unhideWhenUsed="1"/>
-    <w:lsdException w:name="List Bullet 5" w:semiHidden="1" w:unhideWhenUsed="1"/>
-    <w:lsdException w:name="List Number 2" w:semiHidden="1" w:unhideWhenUsed="1"/>
-    <w:lsdException w:name="List Number 3" w:semiHidden="1" w:unhideWhenUsed="1"/>
-    <w:lsdException w:name="List Number 4" w:semiHidden="1" w:unhideWhenUsed="1"/>
-    <w:lsdException w:name="List Number 5" w:semiHidden="1" w:unhideWhenUsed="1"/>
-    <w:lsdException w:name="Title" w:uiPriority="10" w:qFormat="1"/>
-    <w:lsdException w:name="Closing" w:semiHidden="1" w:unhideWhenUsed="1"/>
-    <w:lsdException w:name="Signature" w:semiHidden="1" w:unhideWhenUsed="1"/>
-    <w:lsdException w:name="Default Paragraph Font" w:semiHidden="1" w:uiPriority="1" w:unhideWhenUsed="1"/>
-    <w:lsdException w:name="Body Text" w:semiHidden="1" w:unhideWhenUsed="1"/>
-    <w:lsdException w:name="Body Text Indent" w:semiHidden="1" w:unhideWhenUsed="1"/>
-    <w:lsdException w:name="List Continue" w:semiHidden="1" w:unhideWhenUsed="1"/>
-    <w:lsdException w:name="List Continue 2" w:semiHidden="1" w:unhideWhenUsed="1"/>
-    <w:lsdException w:name="List Continue 3" w:semiHidden="1" w:unhideWhenUsed="1"/>
-    <w:lsdException w:name="List Continue 4" w:semiHidden="1" w:unhideWhenUsed="1"/>
-    <w:lsdException w:name="List Continue 5" w:semiHidden="1" w:unhideWhenUsed="1"/>
-    <w:lsdException w:name="Message Header" w:semiHidden="1" w:unhideWhenUsed="1"/>
-    <w:lsdException w:name="Subtitle" w:uiPriority="11" w:qFormat="1"/>
-    <w:lsdException w:name="Salutation" w:semiHidden="1" w:unhideWhenUsed="1"/>
-    <w:lsdException w:name="Date" w:semiHidden="1" w:unhideWhenUsed="1"/>
-    <w:lsdException w:name="Body Text First Indent" w:semiHidden="1" w:unhideWhenUsed="1"/>
-    <w:lsdException w:name="Body Text First Indent 2" w:semiHidden="1" w:unhideWhenUsed="1"/>
-    <w:lsdException w:name="Note Heading" w:semiHidden="1" w:unhideWhenUsed="1"/>
-    <w:lsdException w:name="Body Text 2" w:semiHidden="1" w:unhideWhenUsed="1"/>
-    <w:lsdException w:name="Body Text 3" w:semiHidden="1" w:unhideWhenUsed="1"/>
-    <w:lsdException w:name="Body Text Indent 2" w:semiHidden="1" w:unhideWhenUsed="1"/>
-    <w:lsdException w:name="Body Text Indent 3" w:semiHidden="1" w:unhideWhenUsed="1"/>
-    <w:lsdException w:name="Block Text" w:semiHidden="1" w:unhideWhenUsed="1"/>
-    <w:lsdException w:name="Hyperlink" w:semiHidden="1" w:unhideWhenUsed="1"/>
-    <w:lsdException w:name="FollowedHyperlink" w:semiHidden="1" w:unhideWhenUsed="1"/>
-    <w:lsdException w:name="Strong" w:uiPriority="22" w:qFormat="1"/>
-    <w:lsdException w:name="Emphasis" w:uiPriority="20" w:qFormat="1"/>
-    <w:lsdException w:name="Document Map" w:semiHidden="1" w:unhideWhenUsed="1"/>
-    <w:lsdException w:name="Plain Text" w:semiHidden="1" w:unhideWhenUsed="1"/>
-    <w:lsdException w:name="E-mail Signature" w:semiHidden="1" w:unhideWhenUsed="1"/>
-    <w:lsdException w:name="HTML Top of Form" w:semiHidden="1" w:unhideWhenUsed="1"/>
-    <w:lsdException w:name="HTML Bottom of Form" w:semiHidden="1" w:unhideWhenUsed="1"/>
-    <w:lsdException w:name="Normal (Web)" w:semiHidden="1" w:unhideWhenUsed="1"/>
-    <w:lsdException w:name="HTML Acronym" w:semiHidden="1" w:unhideWhenUsed="1"/>
-    <w:lsdException w:name="HTML Address" w:semiHidden="1" w:unhideWhenUsed="1"/>
-    <w:lsdException w:name="HTML Cite" w:semiHidden="1" w:unhideWhenUsed="1"/>
-    <w:lsdException w:name="HTML Code" w:semiHidden="1" w:unhideWhenUsed="1"/>
-    <w:lsdException w:name="HTML Definition" w:semiHidden="1" w:unhideWhenUsed="1"/>
-    <w:lsdException w:name="HTML Keyboard" w:semiHidden="1" w:unhideWhenUsed="1"/>
-    <w:lsdException w:name="HTML Preformatted" w:semiHidden="1" w:unhideWhenUsed="1"/>
-    <w:lsdException w:name="HTML Sample" w:semiHidden="1" w:unhideWhenUsed="1"/>
-    <w:lsdException w:name="HTML Typewriter" w:semiHidden="1" w:unhideWhenUsed="1"/>
-    <w:lsdException w:name="HTML Variable" w:semiHidden="1" w:unhideWhenUsed="1"/>
-    <w:lsdException w:name="Normal Table" w:semiHidden="1" w:unhideWhenUsed="1"/>
-    <w:lsdException w:name="annotation subject" w:semiHidden="1" w:unhideWhenUsed="1"/>
-    <w:lsdException w:name="No List" w:semiHidden="1" w:unhideWhenUsed="1"/>
-    <w:lsdException w:name="Outline List 1" w:semiHidden="1" w:unhideWhenUsed="1"/>
-    <w:lsdException w:name="Outline List 2" w:semiHidden="1" w:unhideWhenUsed="1"/>
-    <w:lsdException w:name="Outline List 3" w:semiHidden="1" w:unhideWhenUsed="1"/>
-    <w:lsdException w:name="Table Simple 1" w:semiHidden="1" w:unhideWhenUsed="1"/>
-    <w:lsdException w:name="Table Simple 2" w:semiHidden="1" w:unhideWhenUsed="1"/>
-    <w:lsdException w:name="Table Simple 3" w:semiHidden="1" w:unhideWhenUsed="1"/>
-    <w:lsdException w:name="Table Classic 1" w:semiHidden="1" w:unhideWhenUsed="1"/>
-    <w:lsdException w:name="Table Classic 2" w:semiHidden="1" w:unhideWhenUsed="1"/>
-    <w:lsdException w:name="Table Classic 3" w:semiHidden="1" w:unhideWhenUsed="1"/>
-    <w:lsdException w:name="Table Classic 4" w:semiHidden="1" w:unhideWhenUsed="1"/>
-    <w:lsdException w:name="Table Colorful 1" w:semiHidden="1" w:unhideWhenUsed="1"/>
-    <w:lsdException w:name="Table Colorful 2" w:semiHidden="1" w:unhideWhenUsed="1"/>
-    <w:lsdException w:name="Table Colorful 3" w:semiHidden="1" w:unhideWhenUsed="1"/>
-    <w:lsdException w:name="Table Columns 1" w:semiHidden="1" w:unhideWhenUsed="1"/>
-    <w:lsdException w:name="Table Columns 2" w:semiHidden="1" w:unhideWhenUsed="1"/>
-    <w:lsdException w:name="Table Columns 3" w:semiHidden="1" w:unhideWhenUsed="1"/>
-    <w:lsdException w:name="Table Columns 4" w:semiHidden="1" w:unhideWhenUsed="1"/>
-    <w:lsdException w:name="Table Columns 5" w:semiHidden="1" w:unhideWhenUsed="1"/>
-    <w:lsdException w:name="Table Grid 1" w:semiHidden="1" w:unhideWhenUsed="1"/>
-    <w:lsdException w:name="Table Grid 2" w:semiHidden="1" w:unhideWhenUsed="1"/>
-    <w:lsdException w:name="Table Grid 3" w:semiHidden="1" w:unhideWhenUsed="1"/>
-    <w:lsdException w:name="Table Grid 4" w:semiHidden="1" w:unhideWhenUsed="1"/>
-    <w:lsdException w:name="Table Grid 5" w:semiHidden="1" w:unhideWhenUsed="1"/>
-    <w:lsdException w:name="Table Grid 6" w:semiHidden="1" w:unhideWhenUsed="1"/>
-    <w:lsdException w:name="Table Grid 7" w:semiHidden="1" w:unhideWhenUsed="1"/>
-    <w:lsdException w:name="Table Grid 8" w:semiHidden="1" w:unhideWhenUsed="1"/>
-    <w:lsdException w:name="Table List 1" w:semiHidden="1" w:unhideWhenUsed="1"/>
-    <w:lsdException w:name="Table List 2" w:semiHidden="1" w:unhideWhenUsed="1"/>
-    <w:lsdException w:name="Table List 3" w:semiHidden="1" w:unhideWhenUsed="1"/>
-    <w:lsdException w:name="Table List 4" w:semiHidden="1" w:unhideWhenUsed="1"/>
-    <w:lsdException w:name="Table List 5" w:semiHidden="1" w:unhideWhenUsed="1"/>
-    <w:lsdException w:name="Table List 6" w:semiHidden="1" w:unhideWhenUsed="1"/>
-    <w:lsdException w:name="Table List 7" w:semiHidden="1" w:unhideWhenUsed="1"/>
-    <w:lsdException w:name="Table List 8" w:semiHidden="1" w:unhideWhenUsed="1"/>
-    <w:lsdException w:name="Table 3D effects 1" w:semiHidden="1" w:unhideWhenUsed="1"/>
-    <w:lsdException w:name="Table 3D effects 2" w:semiHidden="1" w:unhideWhenUsed="1"/>
-    <w:lsdException w:name="Table 3D effects 3" w:semiHidden="1" w:unhideWhenUsed="1"/>
-    <w:lsdException w:name="Table Contemporary" w:semiHidden="1" w:unhideWhenUsed="1"/>
-    <w:lsdException w:name="Table Elegant" w:semiHidden="1" w:unhideWhenUsed="1"/>
-    <w:lsdException w:name="Table Professional" w:semiHidden="1" w:unhideWhenUsed="1"/>
-    <w:lsdException w:name="Table Subtle 1" w:semiHidden="1" w:unhideWhenUsed="1"/>
-    <w:lsdException w:name="Table Subtle 2" w:semiHidden="1" w:unhideWhenUsed="1"/>
-    <w:lsdException w:name="Table Web 1" w:semiHidden="1" w:unhideWhenUsed="1"/>
-    <w:lsdException w:name="Table Web 2" w:semiHidden="1" w:unhideWhenUsed="1"/>
-    <w:lsdException w:name="Table Web 3" w:semiHidden="1" w:unhideWhenUsed="1"/>
-    <w:lsdException w:name="Balloon Text" w:semiHidden="1" w:unhideWhenUsed="1"/>
-    <w:lsdException w:name="Table Grid" w:uiPriority="59"/>
-    <w:lsdException w:name="Table Theme" w:semiHidden="1" w:unhideWhenUsed="1"/>
-    <w:lsdException w:name="Placeholder Text" w:semiHidden="1"/>
-    <w:lsdException w:name="No Spacing" w:uiPriority="1" w:qFormat="1"/>
-    <w:lsdException w:name="Light Shading" w:uiPriority="60"/>
-    <w:lsdException w:name="Light List" w:uiPriority="61"/>
-    <w:lsdException w:name="Light Grid" w:uiPriority="62"/>
-    <w:lsdException w:name="Medium Shading 1" w:uiPriority="63"/>
-    <w:lsdException w:name="Medium Shading 2" w:uiPriority="64"/>
-    <w:lsdException w:name="Medium List 1" w:uiPriority="65"/>
-    <w:lsdException w:name="Medium List 2" w:uiPriority="66"/>
-    <w:lsdException w:name="Medium Grid 1" w:uiPriority="67"/>
-    <w:lsdException w:name="Medium Grid 2" w:uiPriority="68"/>
-    <w:lsdException w:name="Medium Grid 3" w:uiPriority="69"/>
-    <w:lsdException w:name="Dark List" w:uiPriority="70"/>
-    <w:lsdException w:name="Colorful Shading" w:uiPriority="71"/>
-    <w:lsdException w:name="Colorful List" w:uiPriority="72"/>
-    <w:lsdException w:name="Colorful Grid" w:uiPriority="73"/>
-    <w:lsdException w:name="Light Shading Accent 1" w:uiPriority="60"/>
-    <w:lsdException w:name="Light List Accent 1" w:uiPriority="61"/>
-    <w:lsdException w:name="Light Grid Accent 1" w:uiPriority="62"/>
-    <w:lsdException w:name="Medium Shading 1 Accent 1" w:uiPriority="63"/>
-    <w:lsdException w:name="Medium Shading 2 Accent 1" w:uiPriority="64"/>
-    <w:lsdException w:name="Medium List 1 Accent 1" w:uiPriority="65"/>
-    <w:lsdException w:name="Revision" w:semiHidden="1"/>
-    <w:lsdException w:name="List Paragraph" w:uiPriority="34" w:qFormat="1"/>
-    <w:lsdException w:name="Quote" w:uiPriority="29" w:qFormat="1"/>
-    <w:lsdException w:name="Intense Quote" w:uiPriority="30" w:qFormat="1"/>
-    <w:lsdException w:name="Medium List 2 Accent 1" w:uiPriority="66"/>
-    <w:lsdException w:name="Medium Grid 1 Accent 1" w:uiPriority="67"/>
-    <w:lsdException w:name="Medium Grid 2 Accent 1" w:uiPriority="68"/>
-    <w:lsdException w:name="Medium Grid 3 Accent 1" w:uiPriority="69"/>
-    <w:lsdException w:name="Dark List Accent 1" w:uiPriority="70"/>
-    <w:lsdException w:name="Colorful Shading Accent 1" w:uiPriority="71"/>
-    <w:lsdException w:name="Colorful List Accent 1" w:uiPriority="72"/>
-    <w:lsdException w:name="Colorful Grid Accent 1" w:uiPriority="73"/>
-    <w:lsdException w:name="Light Shading Accent 2" w:uiPriority="60"/>
-    <w:lsdException w:name="Light List Accent 2" w:uiPriority="61"/>
-    <w:lsdException w:name="Light Grid Accent 2" w:uiPriority="62"/>
-    <w:lsdException w:name="Medium Shading 1 Accent 2" w:uiPriority="63"/>
-    <w:lsdException w:name="Medium Shading 2 Accent 2" w:uiPriority="64"/>
-    <w:lsdException w:name="Medium List 1 Accent 2" w:uiPriority="65"/>
-    <w:lsdException w:name="Medium List 2 Accent 2" w:uiPriority="66"/>
-    <w:lsdException w:name="Medium Grid 1 Accent 2" w:uiPriority="67"/>
-    <w:lsdException w:name="Medium Grid 2 Accent 2" w:uiPriority="68"/>
-    <w:lsdException w:name="Medium Grid 3 Accent 2" w:uiPriority="69"/>
-    <w:lsdException w:name="Dark List Accent 2" w:uiPriority="70"/>
-    <w:lsdException w:name="Colorful Shading Accent 2" w:uiPriority="71"/>
-    <w:lsdException w:name="Colorful List Accent 2" w:uiPriority="72"/>
-    <w:lsdException w:name="Colorful Grid Accent 2" w:uiPriority="73"/>
-    <w:lsdException w:name="Light Shading Accent 3" w:uiPriority="60"/>
-    <w:lsdException w:name="Light List Accent 3" w:uiPriority="61"/>
-    <w:lsdException w:name="Light Grid Accent 3" w:uiPriority="62"/>
-    <w:lsdException w:name="Medium Shading 1 Accent 3" w:uiPriority="63"/>
-    <w:lsdException w:name="Medium Shading 2 Accent 3" w:uiPriority="64"/>
-    <w:lsdException w:name="Medium List 1 Accent 3" w:uiPriority="65"/>
-    <w:lsdException w:name="Medium List 2 Accent 3" w:uiPriority="66"/>
-    <w:lsdException w:name="Medium Grid 1 Accent 3" w:uiPriority="67"/>
-    <w:lsdException w:name="Medium Grid 2 Accent 3" w:uiPriority="68"/>
-    <w:lsdException w:name="Medium Grid 3 Accent 3" w:uiPriority="69"/>
-    <w:lsdException w:name="Dark List Accent 3" w:uiPriority="70"/>
-    <w:lsdException w:name="Colorful Shading Accent 3" w:uiPriority="71"/>
-    <w:lsdException w:name="Colorful List Accent 3" w:uiPriority="72"/>
-    <w:lsdException w:name="Colorful Grid Accent 3" w:uiPriority="73"/>
-    <w:lsdException w:name="Light Shading Accent 4" w:uiPriority="60"/>
-    <w:lsdException w:name="Light List Accent 4" w:uiPriority="61"/>
-    <w:lsdException w:name="Light Grid Accent 4" w:uiPriority="62"/>
-    <w:lsdException w:name="Medium Shading 1 Accent 4" w:uiPriority="63"/>
-    <w:lsdException w:name="Medium Shading 2 Accent 4" w:uiPriority="64"/>
-    <w:lsdException w:name="Medium List 1 Accent 4" w:uiPriority="65"/>
-    <w:lsdException w:name="Medium List 2 Accent 4" w:uiPriority="66"/>
-    <w:lsdException w:name="Medium Grid 1 Accent 4" w:uiPriority="67"/>
-    <w:lsdException w:name="Medium Grid 2 Accent 4" w:uiPriority="68"/>
-    <w:lsdException w:name="Medium Grid 3 Accent 4" w:uiPriority="69"/>
-    <w:lsdException w:name="Dark List Accent 4" w:uiPriority="70"/>
-    <w:lsdException w:name="Colorful Shading Accent 4" w:uiPriority="71"/>
-    <w:lsdException w:name="Colorful List Accent 4" w:uiPriority="72"/>
-    <w:lsdException w:name="Colorful Grid Accent 4" w:uiPriority="73"/>
-    <w:lsdException w:name="Light Shading Accent 5" w:uiPriority="60"/>
-    <w:lsdException w:name="Light List Accent 5" w:uiPriority="61"/>
-    <w:lsdException w:name="Light Grid Accent 5" w:uiPriority="62"/>
-    <w:lsdException w:name="Medium Shading 1 Accent 5" w:uiPriority="63"/>
-    <w:lsdException w:name="Medium Shading 2 Accent 5" w:uiPriority="64"/>
-    <w:lsdException w:name="Medium List 1 Accent 5" w:uiPriority="65"/>
-    <w:lsdException w:name="Medium List 2 Accent 5" w:uiPriority="66"/>
-    <w:lsdException w:name="Medium Grid 1 Accent 5" w:uiPriority="67"/>
-    <w:lsdException w:name="Medium Grid 2 Accent 5" w:uiPriority="68"/>
-    <w:lsdException w:name="Medium Grid 3 Accent 5" w:uiPriority="69"/>
-    <w:lsdException w:name="Dark List Accent 5" w:uiPriority="70"/>
-    <w:lsdException w:name="Colorful Shading Accent 5" w:uiPriority="71"/>
-    <w:lsdException w:name="Colorful List Accent 5" w:uiPriority="72"/>
-    <w:lsdException w:name="Colorful Grid Accent 5" w:uiPriority="73"/>
-    <w:lsdException w:name="Light Shading Accent 6" w:uiPriority="60"/>
-    <w:lsdException w:name="Light List Accent 6" w:uiPriority="61"/>
-    <w:lsdException w:name="Light Grid Accent 6" w:uiPriority="62"/>
-    <w:lsdException w:name="Medium Shading 1 Accent 6" w:uiPriority="63"/>
-    <w:lsdException w:name="Medium Shading 2 Accent 6" w:uiPriority="64"/>
-    <w:lsdException w:name="Medium List 1 Accent 6" w:uiPriority="65"/>
-    <w:lsdException w:name="Medium List 2 Accent 6" w:uiPriority="66"/>
-    <w:lsdException w:name="Medium Grid 1 Accent 6" w:uiPriority="67"/>
-    <w:lsdException w:name="Medium Grid 2 Accent 6" w:uiPriority="68"/>
-    <w:lsdException w:name="Medium Grid 3 Accent 6" w:uiPriority="69"/>
-    <w:lsdException w:name="Dark List Accent 6" w:uiPriority="70"/>
-    <w:lsdException w:name="Colorful Shading Accent 6" w:uiPriority="71"/>
-    <w:lsdException w:name="Colorful List Accent 6" w:uiPriority="72"/>
-    <w:lsdException w:name="Colorful Grid Accent 6" w:uiPriority="73"/>
-    <w:lsdException w:name="Subtle Emphasis" w:uiPriority="19" w:qFormat="1"/>
-    <w:lsdException w:name="Intense Emphasis" w:uiPriority="21" w:qFormat="1"/>
-    <w:lsdException w:name="Subtle Reference" w:uiPriority="31" w:qFormat="1"/>
-    <w:lsdException w:name="Intense Reference" w:uiPriority="32" w:qFormat="1"/>
-    <w:lsdException w:name="Book Title" w:uiPriority="33" w:qFormat="1"/>
-    <w:lsdException w:name="Bibliography" w:semiHidden="1" w:uiPriority="37" w:unhideWhenUsed="1"/>
-    <w:lsdException w:name="TOC Heading" w:semiHidden="1" w:uiPriority="39" w:unhideWhenUsed="1" w:qFormat="1"/>
-    <w:lsdException w:name="Plain Table 1" w:uiPriority="41"/>
-    <w:lsdException w:name="Plain Table 2" w:uiPriority="42"/>
-    <w:lsdException w:name="Plain Table 3" w:uiPriority="43"/>
-    <w:lsdException w:name="Plain Table 4" w:uiPriority="44"/>
-    <w:lsdException w:name="Plain Table 5" w:uiPriority="45"/>
-    <w:lsdException w:name="Grid Table Light" w:uiPriority="40"/>
-    <w:lsdException w:name="Grid Table 1 Light" w:uiPriority="46"/>
-    <w:lsdException w:name="Grid Table 2" w:uiPriority="47"/>
-    <w:lsdException w:name="Grid Table 3" w:uiPriority="48"/>
-    <w:lsdException w:name="Grid Table 4" w:uiPriority="49"/>
-    <w:lsdException w:name="Grid Table 5 Dark" w:uiPriority="50"/>
-    <w:lsdException w:name="Grid Table 6 Colorful" w:uiPriority="51"/>
-    <w:lsdException w:name="Grid Table 7 Colorful" w:uiPriority="52"/>
-    <w:lsdException w:name="Grid Table 1 Light Accent 1" w:uiPriority="46"/>
-    <w:lsdException w:name="Grid Table 2 Accent 1" w:uiPriority="47"/>
-    <w:lsdException w:name="Grid Table 3 Accent 1" w:uiPriority="48"/>
-    <w:lsdException w:name="Grid Table 4 Accent 1" w:uiPriority="49"/>
-    <w:lsdException w:name="Grid Table 5 Dark Accent 1" w:uiPriority="50"/>
-    <w:lsdException w:name="Grid Table 6 Colorful Accent 1" w:uiPriority="51"/>
-    <w:lsdException w:name="Grid Table 7 Colorful Accent 1" w:uiPriority="52"/>
-    <w:lsdException w:name="Grid Table 1 Light Accent 2" w:uiPriority="46"/>
-    <w:lsdException w:name="Grid Table 2 Accent 2" w:uiPriority="47"/>
-    <w:lsdException w:name="Grid Table 3 Accent 2" w:uiPriority="48"/>
-    <w:lsdException w:name="Grid Table 4 Accent 2" w:uiPriority="49"/>
-    <w:lsdException w:name="Grid Table 5 Dark Accent 2" w:uiPriority="50"/>
-    <w:lsdException w:name="Grid Table 6 Colorful Accent 2" w:uiPriority="51"/>
-    <w:lsdException w:name="Grid Table 7 Colorful Accent 2" w:uiPriority="52"/>
-    <w:lsdException w:name="Grid Table 1 Light Accent 3" w:uiPriority="46"/>
-    <w:lsdException w:name="Grid Table 2 Accent 3" w:uiPriority="47"/>
-    <w:lsdException w:name="Grid Table 3 Accent 3" w:uiPriority="48"/>
-    <w:lsdException w:name="Grid Table 4 Accent 3" w:uiPriority="49"/>
-    <w:lsdException w:name="Grid Table 5 Dark Accent 3" w:uiPriority="50"/>
-    <w:lsdException w:name="Grid Table 6 Colorful Accent 3" w:uiPriority="51"/>
-    <w:lsdException w:name="Grid Table 7 Colorful Accent 3" w:uiPriority="52"/>
-    <w:lsdException w:name="Grid Table 1 Light Accent 4" w:uiPriority="46"/>
-    <w:lsdException w:name="Grid Table 2 Accent 4" w:uiPriority="47"/>
-    <w:lsdException w:name="Grid Table 3 Accent 4" w:uiPriority="48"/>
-    <w:lsdException w:name="Grid Table 4 Accent 4" w:uiPriority="49"/>
-    <w:lsdException w:name="Grid Table 5 Dark Accent 4" w:uiPriority="50"/>
-    <w:lsdException w:name="Grid Table 6 Colorful Accent 4" w:uiPriority="51"/>
-    <w:lsdException w:name="Grid Table 7 Colorful Accent 4" w:uiPriority="52"/>
-    <w:lsdException w:name="Grid Table 1 Light Accent 5" w:uiPriority="46"/>
-    <w:lsdException w:name="Grid Table 2 Accent 5" w:uiPriority="47"/>
-    <w:lsdException w:name="Grid Table 3 Accent 5" w:uiPriority="48"/>
-    <w:lsdException w:name="Grid Table 4 Accent 5" w:uiPriority="49"/>
-    <w:lsdException w:name="Grid Table 5 Dark Accent 5" w:uiPriority="50"/>
-    <w:lsdException w:name="Grid Table 6 Colorful Accent 5" w:uiPriority="51"/>
-    <w:lsdException w:name="Grid Table 7 Colorful Accent 5" w:uiPriority="52"/>
-    <w:lsdException w:name="Grid Table 1 Light Accent 6" w:uiPriority="46"/>
-    <w:lsdException w:name="Grid Table 2 Accent 6" w:uiPriority="47"/>
-    <w:lsdException w:name="Grid Table 3 Accent 6" w:uiPriority="48"/>
-    <w:lsdException w:name="Grid Table 4 Accent 6" w:uiPriority="49"/>
-    <w:lsdException w:name="Grid Table 5 Dark Accent 6" w:uiPriority="50"/>
-    <w:lsdException w:name="Grid Table 6 Colorful Accent 6" w:uiPriority="51"/>
-    <w:lsdException w:name="Grid Table 7 Colorful Accent 6" w:uiPriority="52"/>
-    <w:lsdException w:name="List Table 1 Light" w:uiPriority="46"/>
-    <w:lsdException w:name="List Table 2" w:uiPriority="47"/>
-    <w:lsdException w:name="List Table 3" w:uiPriority="48"/>
-    <w:lsdException w:name="List Table 4" w:uiPriority="49"/>
-    <w:lsdException w:name="List Table 5 Dark" w:uiPriority="50"/>
-    <w:lsdException w:name="List Table 6 Colorful" w:uiPriority="51"/>
-    <w:lsdException w:name="List Table 7 Colorful" w:uiPriority="52"/>
-    <w:lsdException w:name="List Table 1 Light Accent 1" w:uiPriority="46"/>
-    <w:lsdException w:name="List Table 2 Accent 1" w:uiPriority="47"/>
-    <w:lsdException w:name="List Table 3 Accent 1" w:uiPriority="48"/>
-    <w:lsdException w:name="List Table 4 Accent 1" w:uiPriority="49"/>
-    <w:lsdException w:name="List Table 5 Dark Accent 1" w:uiPriority="50"/>
-    <w:lsdException w:name="List Table 6 Colorful Accent 1" w:uiPriority="51"/>
-    <w:lsdException w:name="List Table 7 Colorful Accent 1" w:uiPriority="52"/>
-    <w:lsdException w:name="List Table 1 Light Accent 2" w:uiPriority="46"/>
-    <w:lsdException w:name="List Table 2 Accent 2" w:uiPriority="47"/>
-    <w:lsdException w:name="List Table 3 Accent 2" w:uiPriority="48"/>
-    <w:lsdException w:name="List Table 4 Accent 2" w:uiPriority="49"/>
-    <w:lsdException w:name="List Table 5 Dark Accent 2" w:uiPriority="50"/>
-    <w:lsdException w:name="List Table 6 Colorful Accent 2" w:uiPriority="51"/>
-    <w:lsdException w:name="List Table 7 Colorful Accent 2" w:uiPriority="52"/>
-    <w:lsdException w:name="List Table 1 Light Accent 3" w:uiPriority="46"/>
-    <w:lsdException w:name="List Table 2 Accent 3" w:uiPriority="47"/>
-    <w:lsdException w:name="List Table 3 Accent 3" w:uiPriority="48"/>
-    <w:lsdException w:name="List Table 4 Accent 3" w:uiPriority="49"/>
-    <w:lsdException w:name="List Table 5 Dark Accent 3" w:uiPriority="50"/>
-    <w:lsdException w:name="List Table 6 Colorful Accent 3" w:uiPriority="51"/>
-    <w:lsdException w:name="List Table 7 Colorful Accent 3" w:uiPriority="52"/>
-    <w:lsdException w:name="List Table 1 Light Accent 4" w:uiPriority="46"/>
-    <w:lsdException w:name="List Table 2 Accent 4" w:uiPriority="47"/>
-    <w:lsdException w:name="List Table 3 Accent 4" w:uiPriority="48"/>
-    <w:lsdException w:name="List Table 4 Accent 4" w:uiPriority="49"/>
-    <w:lsdException w:name="List Table 5 Dark Accent 4" w:uiPriority="50"/>
-    <w:lsdException w:name="List Table 6 Colorful Accent 4" w:uiPriority="51"/>
-    <w:lsdException w:name="List Table 7 Colorful Accent 4" w:uiPriority="52"/>
-    <w:lsdException w:name="List Table 1 Light Accent 5" w:uiPriority="46"/>
-    <w:lsdException w:name="List Table 2 Accent 5" w:uiPriority="47"/>
-    <w:lsdException w:name="List Table 3 Accent 5" w:uiPriority="48"/>
-    <w:lsdException w:name="List Table 4 Accent 5" w:uiPriority="49"/>
-    <w:lsdException w:name="List Table 5 Dark Accent 5" w:uiPriority="50"/>
-    <w:lsdException w:name="List Table 6 Colorful Accent 5" w:uiPriority="51"/>
-    <w:lsdException w:name="List Table 7 Colorful Accent 5" w:uiPriority="52"/>
-    <w:lsdException w:name="List Table 1 Light Accent 6" w:uiPriority="46"/>
-    <w:lsdException w:name="List Table 2 Accent 6" w:uiPriority="47"/>
-    <w:lsdException w:name="List Table 3 Accent 6" w:uiPriority="48"/>
-    <w:lsdException w:name="List Table 4 Accent 6" w:uiPriority="49"/>
-    <w:lsdException w:name="List Table 5 Dark Accent 6" w:uiPriority="50"/>
-    <w:lsdException w:name="List Table 6 Colorful Accent 6" w:uiPriority="51"/>
-    <w:lsdException w:name="List Table 7 Colorful Accent 6" w:uiPriority="52"/>
+  <w:latentStyles w:defLockedState="0" w:defUIPriority="99" w:defSemiHidden="1" w:defUnhideWhenUsed="1" w:defQFormat="0" w:count="267">
+    <w:lsdException w:name="Normal" w:semiHidden="0" w:uiPriority="0" w:unhideWhenUsed="0" w:qFormat="1"/>
+    <w:lsdException w:name="heading 1" w:semiHidden="0" w:uiPriority="9" w:unhideWhenUsed="0" w:qFormat="1"/>
+    <w:lsdException w:name="heading 2" w:uiPriority="9" w:qFormat="1"/>
+    <w:lsdException w:name="heading 3" w:uiPriority="9" w:qFormat="1"/>
+    <w:lsdException w:name="heading 4" w:uiPriority="9" w:qFormat="1"/>
+    <w:lsdException w:name="heading 5" w:uiPriority="9" w:qFormat="1"/>
+    <w:lsdException w:name="heading 6" w:uiPriority="9" w:qFormat="1"/>
+    <w:lsdException w:name="heading 7" w:uiPriority="9" w:qFormat="1"/>
+    <w:lsdException w:name="heading 8" w:uiPriority="9" w:qFormat="1"/>
+    <w:lsdException w:name="heading 9" w:uiPriority="9" w:qFormat="1"/>
+    <w:lsdException w:name="toc 1" w:uiPriority="39"/>
+    <w:lsdException w:name="toc 2" w:uiPriority="39"/>
+    <w:lsdException w:name="toc 3" w:uiPriority="39"/>
+    <w:lsdException w:name="toc 4" w:uiPriority="39"/>
+    <w:lsdException w:name="toc 5" w:uiPriority="39"/>
+    <w:lsdException w:name="toc 6" w:uiPriority="39"/>
+    <w:lsdException w:name="toc 7" w:uiPriority="39"/>
+    <w:lsdException w:name="toc 8" w:uiPriority="39"/>
+    <w:lsdException w:name="toc 9" w:uiPriority="39"/>
+    <w:lsdException w:name="caption" w:uiPriority="35" w:qFormat="1"/>
+    <w:lsdException w:name="Title" w:semiHidden="0" w:uiPriority="10" w:unhideWhenUsed="0" w:qFormat="1"/>
+    <w:lsdException w:name="Default Paragraph Font" w:uiPriority="1"/>
+    <w:lsdException w:name="Subtitle" w:semiHidden="0" w:uiPriority="11" w:unhideWhenUsed="0" w:qFormat="1"/>
+    <w:lsdException w:name="Strong" w:semiHidden="0" w:uiPriority="22" w:unhideWhenUsed="0" w:qFormat="1"/>
+    <w:lsdException w:name="Emphasis" w:semiHidden="0" w:uiPriority="20" w:unhideWhenUsed="0" w:qFormat="1"/>
+    <w:lsdException w:name="Table Grid" w:semiHidden="0" w:uiPriority="59" w:unhideWhenUsed="0"/>
+    <w:lsdException w:name="Placeholder Text" w:unhideWhenUsed="0"/>
+    <w:lsdException w:name="No Spacing" w:semiHidden="0" w:uiPriority="1" w:unhideWhenUsed="0" w:qFormat="1"/>
+    <w:lsdException w:name="Light Shading" w:semiHidden="0" w:uiPriority="60" w:unhideWhenUsed="0"/>
+    <w:lsdException w:name="Light List" w:semiHidden="0" w:uiPriority="61" w:unhideWhenUsed="0"/>
+    <w:lsdException w:name="Light Grid" w:semiHidden="0" w:uiPriority="62" w:unhideWhenUsed="0"/>
+    <w:lsdException w:name="Medium Shading 1" w:semiHidden="0" w:uiPriority="63" w:unhideWhenUsed="0"/>
+    <w:lsdException w:name="Medium Shading 2" w:semiHidden="0" w:uiPriority="64" w:unhideWhenUsed="0"/>
+    <w:lsdException w:name="Medium List 1" w:semiHidden="0" w:uiPriority="65" w:unhideWhenUsed="0"/>
+    <w:lsdException w:name="Medium List 2" w:semiHidden="0" w:uiPriority="66" w:unhideWhenUsed="0"/>
+    <w:lsdException w:name="Medium Grid 1" w:semiHidden="0" w:uiPriority="67" w:unhideWhenUsed="0"/>
+    <w:lsdException w:name="Medium Grid 2" w:semiHidden="0" w:uiPriority="68" w:unhideWhenUsed="0"/>
+    <w:lsdException w:name="Medium Grid 3" w:semiHidden="0" w:uiPriority="69" w:unhideWhenUsed="0"/>
+    <w:lsdException w:name="Dark List" w:semiHidden="0" w:uiPriority="70" w:unhideWhenUsed="0"/>
+    <w:lsdException w:name="Colorful Shading" w:semiHidden="0" w:uiPriority="71" w:unhideWhenUsed="0"/>
+    <w:lsdException w:name="Colorful List" w:semiHidden="0" w:uiPriority="72" w:unhideWhenUsed="0"/>
+    <w:lsdException w:name="Colorful Grid" w:semiHidden="0" w:uiPriority="73" w:unhideWhenUsed="0"/>
+    <w:lsdException w:name="Light Shading Accent 1" w:semiHidden="0" w:uiPriority="60" w:unhideWhenUsed="0"/>
+    <w:lsdException w:name="Light List Accent 1" w:semiHidden="0" w:uiPriority="61" w:unhideWhenUsed="0"/>
+    <w:lsdException w:name="Light Grid Accent 1" w:semiHidden="0" w:uiPriority="62" w:unhideWhenUsed="0"/>
+    <w:lsdException w:name="Medium Shading 1 Accent 1" w:semiHidden="0" w:uiPriority="63" w:unhideWhenUsed="0"/>
+    <w:lsdException w:name="Medium Shading 2 Accent 1" w:semiHidden="0" w:uiPriority="64" w:unhideWhenUsed="0"/>
+    <w:lsdException w:name="Medium List 1 Accent 1" w:semiHidden="0" w:uiPriority="65" w:unhideWhenUsed="0"/>
+    <w:lsdException w:name="Revision" w:unhideWhenUsed="0"/>
+    <w:lsdException w:name="List Paragraph" w:semiHidden="0" w:uiPriority="34" w:unhideWhenUsed="0" w:qFormat="1"/>
+    <w:lsdException w:name="Quote" w:semiHidden="0" w:uiPriority="29" w:unhideWhenUsed="0" w:qFormat="1"/>
+    <w:lsdException w:name="Intense Quote" w:semiHidden="0" w:uiPriority="30" w:unhideWhenUsed="0" w:qFormat="1"/>
+    <w:lsdException w:name="Medium List 2 Accent 1" w:semiHidden="0" w:uiPriority="66" w:unhideWhenUsed="0"/>
+    <w:lsdException w:name="Medium Grid 1 Accent 1" w:semiHidden="0" w:uiPriority="67" w:unhideWhenUsed="0"/>
+    <w:lsdException w:name="Medium Grid 2 Accent 1" w:semiHidden="0" w:uiPriority="68" w:unhideWhenUsed="0"/>
+    <w:lsdException w:name="Medium Grid 3 Accent 1" w:semiHidden="0" w:uiPriority="69" w:unhideWhenUsed="0"/>
+    <w:lsdException w:name="Dark List Accent 1" w:semiHidden="0" w:uiPriority="70" w:unhideWhenUsed="0"/>
+    <w:lsdException w:name="Colorful Shading Accent 1" w:semiHidden="0" w:uiPriority="71" w:unhideWhenUsed="0"/>
+    <w:lsdException w:name="Colorful List Accent 1" w:semiHidden="0" w:uiPriority="72" w:unhideWhenUsed="0"/>
+    <w:lsdException w:name="Colorful Grid Accent 1" w:semiHidden="0" w:uiPriority="73" w:unhideWhenUsed="0"/>
+    <w:lsdException w:name="Light Shading Accent 2" w:semiHidden="0" w:uiPriority="60" w:unhideWhenUsed="0"/>
+    <w:lsdException w:name="Light List Accent 2" w:semiHidden="0" w:uiPriority="61" w:unhideWhenUsed="0"/>
+    <w:lsdException w:name="Light Grid Accent 2" w:semiHidden="0" w:uiPriority="62" w:unhideWhenUsed="0"/>
+    <w:lsdException w:name="Medium Shading 1 Accent 2" w:semiHidden="0" w:uiPriority="63" w:unhideWhenUsed="0"/>
+    <w:lsdException w:name="Medium Shading 2 Accent 2" w:semiHidden="0" w:uiPriority="64" w:unhideWhenUsed="0"/>
+    <w:lsdException w:name="Medium List 1 Accent 2" w:semiHidden="0" w:uiPriority="65" w:unhideWhenUsed="0"/>
+    <w:lsdException w:name="Medium List 2 Accent 2" w:semiHidden="0" w:uiPriority="66" w:unhideWhenUsed="0"/>
+    <w:lsdException w:name="Medium Grid 1 Accent 2" w:semiHidden="0" w:uiPriority="67" w:unhideWhenUsed="0"/>
+    <w:lsdException w:name="Medium Grid 2 Accent 2" w:semiHidden="0" w:uiPriority="68" w:unhideWhenUsed="0"/>
+    <w:lsdException w:name="Medium Grid 3 Accent 2" w:semiHidden="0" w:uiPriority="69" w:unhideWhenUsed="0"/>
+    <w:lsdException w:name="Dark List Accent 2" w:semiHidden="0" w:uiPriority="70" w:unhideWhenUsed="0"/>
+    <w:lsdException w:name="Colorful Shading Accent 2" w:semiHidden="0" w:uiPriority="71" w:unhideWhenUsed="0"/>
+    <w:lsdException w:name="Colorful List Accent 2" w:semiHidden="0" w:uiPriority="72" w:unhideWhenUsed="0"/>
+    <w:lsdException w:name="Colorful Grid Accent 2" w:semiHidden="0" w:uiPriority="73" w:unhideWhenUsed="0"/>
+    <w:lsdException w:name="Light Shading Accent 3" w:semiHidden="0" w:uiPriority="60" w:unhideWhenUsed="0"/>
+    <w:lsdException w:name="Light List Accent 3" w:semiHidden="0" w:uiPriority="61" w:unhideWhenUsed="0"/>
+    <w:lsdException w:name="Light Grid Accent 3" w:semiHidden="0" w:uiPriority="62" w:unhideWhenUsed="0"/>
+    <w:lsdException w:name="Medium Shading 1 Accent 3" w:semiHidden="0" w:uiPriority="63" w:unhideWhenUsed="0"/>
+    <w:lsdException w:name="Medium Shading 2 Accent 3" w:semiHidden="0" w:uiPriority="64" w:unhideWhenUsed="0"/>
+    <w:lsdException w:name="Medium List 1 Accent 3" w:semiHidden="0" w:uiPriority="65" w:unhideWhenUsed="0"/>
+    <w:lsdException w:name="Medium List 2 Accent 3" w:semiHidden="0" w:uiPriority="66" w:unhideWhenUsed="0"/>
+    <w:lsdException w:name="Medium Grid 1 Accent 3" w:semiHidden="0" w:uiPriority="67" w:unhideWhenUsed="0"/>
+    <w:lsdException w:name="Medium Grid 2 Accent 3" w:semiHidden="0" w:uiPriority="68" w:unhideWhenUsed="0"/>
+    <w:lsdException w:name="Medium Grid 3 Accent 3" w:semiHidden="0" w:uiPriority="69" w:unhideWhenUsed="0"/>
+    <w:lsdException w:name="Dark List Accent 3" w:semiHidden="0" w:uiPriority="70" w:unhideWhenUsed="0"/>
+    <w:lsdException w:name="Colorful Shading Accent 3" w:semiHidden="0" w:uiPriority="71" w:unhideWhenUsed="0"/>
+    <w:lsdException w:name="Colorful List Accent 3" w:semiHidden="0" w:uiPriority="72" w:unhideWhenUsed="0"/>
+    <w:lsdException w:name="Colorful Grid Accent 3" w:semiHidden="0" w:uiPriority="73" w:unhideWhenUsed="0"/>
+    <w:lsdException w:name="Light Shading Accent 4" w:semiHidden="0" w:uiPriority="60" w:unhideWhenUsed="0"/>
+    <w:lsdException w:name="Light List Accent 4" w:semiHidden="0" w:uiPriority="61" w:unhideWhenUsed="0"/>
+    <w:lsdException w:name="Light Grid Accent 4" w:semiHidden="0" w:uiPriority="62" w:unhideWhenUsed="0"/>
+    <w:lsdException w:name="Medium Shading 1 Accent 4" w:semiHidden="0" w:uiPriority="63" w:unhideWhenUsed="0"/>
+    <w:lsdException w:name="Medium Shading 2 Accent 4" w:semiHidden="0" w:uiPriority="64" w:unhideWhenUsed="0"/>
+    <w:lsdException w:name="Medium List 1 Accent 4" w:semiHidden="0" w:uiPriority="65" w:unhideWhenUsed="0"/>
+    <w:lsdException w:name="Medium List 2 Accent 4" w:semiHidden="0" w:uiPriority="66" w:unhideWhenUsed="0"/>
+    <w:lsdException w:name="Medium Grid 1 Accent 4" w:semiHidden="0" w:uiPriority="67" w:unhideWhenUsed="0"/>
+    <w:lsdException w:name="Medium Grid 2 Accent 4" w:semiHidden="0" w:uiPriority="68" w:unhideWhenUsed="0"/>
+    <w:lsdException w:name="Medium Grid 3 Accent 4" w:semiHidden="0" w:uiPriority="69" w:unhideWhenUsed="0"/>
+    <w:lsdException w:name="Dark List Accent 4" w:semiHidden="0" w:uiPriority="70" w:unhideWhenUsed="0"/>
+    <w:lsdException w:name="Colorful Shading Accent 4" w:semiHidden="0" w:uiPriority="71" w:unhideWhenUsed="0"/>
+    <w:lsdException w:name="Colorful List Accent 4" w:semiHidden="0" w:uiPriority="72" w:unhideWhenUsed="0"/>
+    <w:lsdException w:name="Colorful Grid Accent 4" w:semiHidden="0" w:uiPriority="73" w:unhideWhenUsed="0"/>
+    <w:lsdException w:name="Light Shading Accent 5" w:semiHidden="0" w:uiPriority="60" w:unhideWhenUsed="0"/>
+    <w:lsdException w:name="Light List Accent 5" w:semiHidden="0" w:uiPriority="61" w:unhideWhenUsed="0"/>
+    <w:lsdException w:name="Light Grid Accent 5" w:semiHidden="0" w:uiPriority="62" w:unhideWhenUsed="0"/>
+    <w:lsdException w:name="Medium Shading 1 Accent 5" w:semiHidden="0" w:uiPriority="63" w:unhideWhenUsed="0"/>
+    <w:lsdException w:name="Medium Shading 2 Accent 5" w:semiHidden="0" w:uiPriority="64" w:unhideWhenUsed="0"/>
+    <w:lsdException w:name="Medium List 1 Accent 5" w:semiHidden="0" w:uiPriority="65" w:unhideWhenUsed="0"/>
+    <w:lsdException w:name="Medium List 2 Accent 5" w:semiHidden="0" w:uiPriority="66" w:unhideWhenUsed="0"/>
+    <w:lsdException w:name="Medium Grid 1 Accent 5" w:semiHidden="0" w:uiPriority="67" w:unhideWhenUsed="0"/>
+    <w:lsdException w:name="Medium Grid 2 Accent 5" w:semiHidden="0" w:uiPriority="68" w:unhideWhenUsed="0"/>
+    <w:lsdException w:name="Medium Grid 3 Accent 5" w:semiHidden="0" w:uiPriority="69" w:unhideWhenUsed="0"/>
+    <w:lsdException w:name="Dark List Accent 5" w:semiHidden="0" w:uiPriority="70" w:unhideWhenUsed="0"/>
+    <w:lsdException w:name="Colorful Shading Accent 5" w:semiHidden="0" w:uiPriority="71" w:unhideWhenUsed="0"/>
+    <w:lsdException w:name="Colorful List Accent 5" w:semiHidden="0" w:uiPriority="72" w:unhideWhenUsed="0"/>
+    <w:lsdException w:name="Colorful Grid Accent 5" w:semiHidden="0" w:uiPriority="73" w:unhideWhenUsed="0"/>
+    <w:lsdException w:name="Light Shading Accent 6" w:semiHidden="0" w:uiPriority="60" w:unhideWhenUsed="0"/>
+    <w:lsdException w:name="Light List Accent 6" w:semiHidden="0" w:uiPriority="61" w:unhideWhenUsed="0"/>
+    <w:lsdException w:name="Light Grid Accent 6" w:semiHidden="0" w:uiPriority="62" w:unhideWhenUsed="0"/>
+    <w:lsdException w:name="Medium Shading 1 Accent 6" w:semiHidden="0" w:uiPriority="63" w:unhideWhenUsed="0"/>
+    <w:lsdException w:name="Medium Shading 2 Accent 6" w:semiHidden="0" w:uiPriority="64" w:unhideWhenUsed="0"/>
+    <w:lsdException w:name="Medium List 1 Accent 6" w:semiHidden="0" w:uiPriority="65" w:unhideWhenUsed="0"/>
+    <w:lsdException w:name="Medium List 2 Accent 6" w:semiHidden="0" w:uiPriority="66" w:unhideWhenUsed="0"/>
+    <w:lsdException w:name="Medium Grid 1 Accent 6" w:semiHidden="0" w:uiPriority="67" w:unhideWhenUsed="0"/>
+    <w:lsdException w:name="Medium Grid 2 Accent 6" w:semiHidden="0" w:uiPriority="68" w:unhideWhenUsed="0"/>
+    <w:lsdException w:name="Medium Grid 3 Accent 6" w:semiHidden="0" w:uiPriority="69" w:unhideWhenUsed="0"/>
+    <w:lsdException w:name="Dark List Accent 6" w:semiHidden="0" w:uiPriority="70" w:unhideWhenUsed="0"/>
+    <w:lsdException w:name="Colorful Shading Accent 6" w:semiHidden="0" w:uiPriority="71" w:unhideWhenUsed="0"/>
+    <w:lsdException w:name="Colorful List Accent 6" w:semiHidden="0" w:uiPriority="72" w:unhideWhenUsed="0"/>
+    <w:lsdException w:name="Colorful Grid Accent 6" w:semiHidden="0" w:uiPriority="73" w:unhideWhenUsed="0"/>
+    <w:lsdException w:name="Subtle Emphasis" w:semiHidden="0" w:uiPriority="19" w:unhideWhenUsed="0" w:qFormat="1"/>
+    <w:lsdException w:name="Intense Emphasis" w:semiHidden="0" w:uiPriority="21" w:unhideWhenUsed="0" w:qFormat="1"/>
+    <w:lsdException w:name="Subtle Reference" w:semiHidden="0" w:uiPriority="31" w:unhideWhenUsed="0" w:qFormat="1"/>
+    <w:lsdException w:name="Intense Reference" w:semiHidden="0" w:uiPriority="32" w:unhideWhenUsed="0" w:qFormat="1"/>
+    <w:lsdException w:name="Book Title" w:semiHidden="0" w:uiPriority="33" w:unhideWhenUsed="0" w:qFormat="1"/>
+    <w:lsdException w:name="Bibliography" w:uiPriority="37"/>
+    <w:lsdException w:name="TOC Heading" w:uiPriority="39" w:qFormat="1"/>
+  </w:latentStyles>
+  <w:style w:type="paragraph" w:default="1" w:styleId="Normal">
+    <w:name w:val="Normal"/>
+    <w:qFormat/>
+  </w:style>
+  <w:style w:type="paragraph" w:styleId="Heading1">
+    <w:name w:val="heading 1"/>
+    <w:basedOn w:val="Normal"/>
+    <w:next w:val="Normal"/>
+    <w:link w:val="Heading1Char"/>
+    <w:uiPriority w:val="9"/>
+    <w:qFormat/>
+    <w:rsid w:val="004C1475"/>
+    <w:pPr>
+      <w:keepNext/>
+      <w:keepLines/>
+      <w:spacing w:before="480" w:after="0"/>
+      <w:outlineLvl w:val="0"/>
+    </w:pPr>
+    <w:rPr>
+      <w:rFonts w:asciiTheme="majorHAnsi" w:eastAsiaTheme="majorEastAsia" w:hAnsiTheme="majorHAnsi" w:cstheme="majorBidi"/>
+      <w:b/>
+      <w:bCs/>
+      <w:color w:val="365F91" w:themeColor="accent1" w:themeShade="BF"/>
+      <w:sz w:val="28"/>
+      <w:szCs w:val="28"/>
+    </w:rPr>
+  </w:style>
+  <w:style w:type="paragraph" w:styleId="Heading2">
+    <w:name w:val="heading 2"/>
+    <w:basedOn w:val="Normal"/>
+    <w:next w:val="Normal"/>
+    <w:link w:val="Heading2Char"/>
+    <w:uiPriority w:val="9"/>
+    <w:unhideWhenUsed/>
+    <w:qFormat/>
+    <w:rsid w:val="004C1475"/>
+    <w:pPr>
+      <w:keepNext/>
+      <w:keepLines/>
+      <w:spacing w:before="200" w:after="0"/>
+      <w:outlineLvl w:val="1"/>
+    </w:pPr>
+    <w:rPr>
+      <w:rFonts w:asciiTheme="majorHAnsi" w:eastAsiaTheme="majorEastAsia" w:hAnsiTheme="majorHAnsi" w:cstheme="majorBidi"/>
+      <w:b/>
+      <w:bCs/>
+      <w:color w:val="4F81BD" w:themeColor="accent1"/>
+      <w:sz w:val="26"/>
+      <w:szCs w:val="26"/>
+    </w:rPr>
+  </w:style>
+  <w:style w:type="paragraph" w:styleId="Heading3">
+    <w:name w:val="heading 3"/>
+    <w:basedOn w:val="Normal"/>
+    <w:next w:val="Normal"/>
+    <w:link w:val="Heading3Char"/>
+    <w:uiPriority w:val="9"/>
+    <w:unhideWhenUsed/>
+    <w:qFormat/>
+    <w:rsid w:val="00EE4DDF"/>
+    <w:pPr>
+      <w:keepNext/>
+      <w:keepLines/>
+      <w:spacing w:before="200" w:after="0"/>
+      <w:outlineLvl w:val="2"/>
+    </w:pPr>
+    <w:rPr>
+      <w:rFonts w:asciiTheme="majorHAnsi" w:eastAsiaTheme="majorEastAsia" w:hAnsiTheme="majorHAnsi" w:cstheme="majorBidi"/>
+      <w:b/>
+      <w:bCs/>
+      <w:color w:val="4F81BD" w:themeColor="accent1"/>
+    </w:rPr>
+  </w:style>
+  <w:style w:type="paragraph" w:styleId="Heading4">
+    <w:name w:val="heading 4"/>
+    <w:basedOn w:val="Normal"/>
+    <w:next w:val="Normal"/>
+    <w:link w:val="Heading4Char"/>
+    <w:uiPriority w:val="9"/>
+    <w:unhideWhenUsed/>
+    <w:qFormat/>
+    <w:rsid w:val="00EE4DDF"/>
+    <w:pPr>
+      <w:keepNext/>
+      <w:keepLines/>
+      <w:spacing w:before="200" w:after="0"/>
+      <w:outlineLvl w:val="3"/>
+    </w:pPr>
+    <w:rPr>
+      <w:rFonts w:asciiTheme="majorHAnsi" w:eastAsiaTheme="majorEastAsia" w:hAnsiTheme="majorHAnsi" w:cstheme="majorBidi"/>
+      <w:b/>
+      <w:bCs/>
+      <w:i/>
+      <w:iCs/>
+      <w:color w:val="4F81BD" w:themeColor="accent1"/>
+    </w:rPr>
+  </w:style>
+  <w:style w:type="character" w:default="1" w:styleId="DefaultParagraphFont">
+    <w:name w:val="Default Paragraph Font"/>
+    <w:uiPriority w:val="1"/>
+    <w:semiHidden/>
+    <w:unhideWhenUsed/>
+  </w:style>
+  <w:style w:type="table" w:default="1" w:styleId="TableNormal">
+    <w:name w:val="Normal Table"/>
+    <w:uiPriority w:val="99"/>
+    <w:semiHidden/>
+    <w:unhideWhenUsed/>
+    <w:tblPr>
+      <w:tblInd w:w="0" w:type="dxa"/>
+      <w:tblCellMar>
+        <w:top w:w="0" w:type="dxa"/>
+        <w:left w:w="108" w:type="dxa"/>
+        <w:bottom w:w="0" w:type="dxa"/>
+        <w:right w:w="108" w:type="dxa"/>
+      </w:tblCellMar>
+    </w:tblPr>
+  </w:style>
+  <w:style w:type="numbering" w:default="1" w:styleId="NoList">
+    <w:name w:val="No List"/>
+    <w:uiPriority w:val="99"/>
+    <w:semiHidden/>
+    <w:unhideWhenUsed/>
+  </w:style>
+  <w:style w:type="paragraph" w:styleId="Header">
+    <w:name w:val="header"/>
+    <w:basedOn w:val="Normal"/>
+    <w:link w:val="HeaderChar"/>
+    <w:uiPriority w:val="99"/>
+    <w:unhideWhenUsed/>
+    <w:rsid w:val="002D56D5"/>
+    <w:pPr>
+      <w:tabs>
+        <w:tab w:val="center" w:pos="4680"/>
+        <w:tab w:val="right" w:pos="9360"/>
+      </w:tabs>
+      <w:spacing w:after="0" w:line="240" w:lineRule="auto"/>
+    </w:pPr>
+  </w:style>
+  <w:style w:type="character" w:customStyle="1" w:styleId="HeaderChar">
+    <w:name w:val="Header Char"/>
+    <w:basedOn w:val="DefaultParagraphFont"/>
+    <w:link w:val="Header"/>
+    <w:uiPriority w:val="99"/>
+    <w:rsid w:val="002D56D5"/>
+  </w:style>
+  <w:style w:type="paragraph" w:styleId="Footer">
+    <w:name w:val="footer"/>
+    <w:basedOn w:val="Normal"/>
+    <w:link w:val="FooterChar"/>
+    <w:uiPriority w:val="99"/>
+    <w:unhideWhenUsed/>
+    <w:rsid w:val="002D56D5"/>
+    <w:pPr>
+      <w:tabs>
+        <w:tab w:val="center" w:pos="4680"/>
+        <w:tab w:val="right" w:pos="9360"/>
+      </w:tabs>
+      <w:spacing w:after="0" w:line="240" w:lineRule="auto"/>
+    </w:pPr>
+  </w:style>
+  <w:style w:type="character" w:customStyle="1" w:styleId="FooterChar">
+    <w:name w:val="Footer Char"/>
+    <w:basedOn w:val="DefaultParagraphFont"/>
+    <w:link w:val="Footer"/>
+    <w:uiPriority w:val="99"/>
+    <w:rsid w:val="002D56D5"/>
+  </w:style>
+  <w:style w:type="paragraph" w:styleId="BalloonText">
+    <w:name w:val="Balloon Text"/>
+    <w:basedOn w:val="Normal"/>
+    <w:link w:val="BalloonTextChar"/>
+    <w:uiPriority w:val="99"/>
+    <w:semiHidden/>
+    <w:unhideWhenUsed/>
+    <w:rsid w:val="002D56D5"/>
+    <w:pPr>
+      <w:spacing w:after="0" w:line="240" w:lineRule="auto"/>
+    </w:pPr>
+    <w:rPr>
+      <w:rFonts w:ascii="Tahoma" w:hAnsi="Tahoma" w:cs="Tahoma"/>
+      <w:sz w:val="16"/>
+      <w:szCs w:val="16"/>
+    </w:rPr>
+  </w:style>
+  <w:style w:type="character" w:customStyle="1" w:styleId="BalloonTextChar">
+    <w:name w:val="Balloon Text Char"/>
+    <w:basedOn w:val="DefaultParagraphFont"/>
+    <w:link w:val="BalloonText"/>
+    <w:uiPriority w:val="99"/>
+    <w:semiHidden/>
+    <w:rsid w:val="002D56D5"/>
+    <w:rPr>
+      <w:rFonts w:ascii="Tahoma" w:hAnsi="Tahoma" w:cs="Tahoma"/>
+      <w:sz w:val="16"/>
+      <w:szCs w:val="16"/>
+    </w:rPr>
+  </w:style>
+  <w:style w:type="paragraph" w:styleId="ListParagraph">
+    <w:name w:val="List Paragraph"/>
+    <w:basedOn w:val="Normal"/>
+    <w:uiPriority w:val="34"/>
+    <w:qFormat/>
+    <w:rsid w:val="002D56D5"/>
+    <w:pPr>
+      <w:ind w:left="720"/>
+      <w:contextualSpacing/>
+    </w:pPr>
+  </w:style>
+  <w:style w:type="paragraph" w:customStyle="1" w:styleId="FooterOdd">
+    <w:name w:val="Footer Odd"/>
+    <w:basedOn w:val="Normal"/>
+    <w:qFormat/>
+    <w:rsid w:val="00FB3B18"/>
+    <w:pPr>
+      <w:pBdr>
+        <w:top w:val="single" w:sz="4" w:space="1" w:color="4F81BD" w:themeColor="accent1"/>
+      </w:pBdr>
+      <w:spacing w:after="180" w:line="264" w:lineRule="auto"/>
+      <w:jc w:val="right"/>
+    </w:pPr>
+    <w:rPr>
+      <w:rFonts w:cs="Times New Roman"/>
+      <w:color w:val="1F497D" w:themeColor="text2"/>
+      <w:sz w:val="20"/>
+      <w:szCs w:val="20"/>
+      <w:lang w:val="en-US" w:eastAsia="ja-JP"/>
+    </w:rPr>
+  </w:style>
+  <w:style w:type="character" w:styleId="Hyperlink">
+    <w:name w:val="Hyperlink"/>
+    <w:basedOn w:val="DefaultParagraphFont"/>
+    <w:uiPriority w:val="99"/>
+    <w:unhideWhenUsed/>
+    <w:rsid w:val="0020710D"/>
+    <w:rPr>
+      <w:color w:val="0000FF" w:themeColor="hyperlink"/>
+      <w:u w:val="single"/>
+    </w:rPr>
+  </w:style>
+  <w:style w:type="paragraph" w:styleId="Title">
+    <w:name w:val="Title"/>
+    <w:basedOn w:val="Normal"/>
+    <w:next w:val="Normal"/>
+    <w:link w:val="TitleChar"/>
+    <w:uiPriority w:val="10"/>
+    <w:qFormat/>
+    <w:rsid w:val="004C1475"/>
+    <w:pPr>
+      <w:pBdr>
+        <w:bottom w:val="single" w:sz="8" w:space="4" w:color="4F81BD" w:themeColor="accent1"/>
+      </w:pBdr>
+      <w:spacing w:after="300" w:line="240" w:lineRule="auto"/>
+      <w:contextualSpacing/>
+    </w:pPr>
+    <w:rPr>
+      <w:rFonts w:asciiTheme="majorHAnsi" w:eastAsiaTheme="majorEastAsia" w:hAnsiTheme="majorHAnsi" w:cstheme="majorBidi"/>
+      <w:color w:val="17365D" w:themeColor="text2" w:themeShade="BF"/>
+      <w:spacing w:val="5"/>
+      <w:kern w:val="28"/>
+      <w:sz w:val="52"/>
+      <w:szCs w:val="52"/>
+    </w:rPr>
+  </w:style>
+  <w:style w:type="character" w:customStyle="1" w:styleId="TitleChar">
+    <w:name w:val="Title Char"/>
+    <w:basedOn w:val="DefaultParagraphFont"/>
+    <w:link w:val="Title"/>
+    <w:uiPriority w:val="10"/>
+    <w:rsid w:val="004C1475"/>
+    <w:rPr>
+      <w:rFonts w:asciiTheme="majorHAnsi" w:eastAsiaTheme="majorEastAsia" w:hAnsiTheme="majorHAnsi" w:cstheme="majorBidi"/>
+      <w:color w:val="17365D" w:themeColor="text2" w:themeShade="BF"/>
+      <w:spacing w:val="5"/>
+      <w:kern w:val="28"/>
+      <w:sz w:val="52"/>
+      <w:szCs w:val="52"/>
+    </w:rPr>
+  </w:style>
+  <w:style w:type="character" w:customStyle="1" w:styleId="Heading2Char">
+    <w:name w:val="Heading 2 Char"/>
+    <w:basedOn w:val="DefaultParagraphFont"/>
+    <w:link w:val="Heading2"/>
+    <w:uiPriority w:val="9"/>
+    <w:rsid w:val="004C1475"/>
+    <w:rPr>
+      <w:rFonts w:asciiTheme="majorHAnsi" w:eastAsiaTheme="majorEastAsia" w:hAnsiTheme="majorHAnsi" w:cstheme="majorBidi"/>
+      <w:b/>
+      <w:bCs/>
+      <w:color w:val="4F81BD" w:themeColor="accent1"/>
+      <w:sz w:val="26"/>
+      <w:szCs w:val="26"/>
+    </w:rPr>
+  </w:style>
+  <w:style w:type="character" w:customStyle="1" w:styleId="Heading1Char">
+    <w:name w:val="Heading 1 Char"/>
+    <w:basedOn w:val="DefaultParagraphFont"/>
+    <w:link w:val="Heading1"/>
+    <w:uiPriority w:val="9"/>
+    <w:rsid w:val="004C1475"/>
+    <w:rPr>
+      <w:rFonts w:asciiTheme="majorHAnsi" w:eastAsiaTheme="majorEastAsia" w:hAnsiTheme="majorHAnsi" w:cstheme="majorBidi"/>
+      <w:b/>
+      <w:bCs/>
+      <w:color w:val="365F91" w:themeColor="accent1" w:themeShade="BF"/>
+      <w:sz w:val="28"/>
+      <w:szCs w:val="28"/>
+    </w:rPr>
+  </w:style>
+  <w:style w:type="character" w:styleId="SubtleEmphasis">
+    <w:name w:val="Subtle Emphasis"/>
+    <w:basedOn w:val="DefaultParagraphFont"/>
+    <w:uiPriority w:val="19"/>
+    <w:qFormat/>
+    <w:rsid w:val="004C1475"/>
+    <w:rPr>
+      <w:i/>
+      <w:iCs/>
+      <w:color w:val="808080" w:themeColor="text1" w:themeTint="7F"/>
+    </w:rPr>
+  </w:style>
+  <w:style w:type="character" w:styleId="Emphasis">
+    <w:name w:val="Emphasis"/>
+    <w:basedOn w:val="DefaultParagraphFont"/>
+    <w:uiPriority w:val="20"/>
+    <w:qFormat/>
+    <w:rsid w:val="004C1475"/>
+    <w:rPr>
+      <w:i/>
+      <w:iCs/>
+    </w:rPr>
+  </w:style>
+  <w:style w:type="character" w:styleId="IntenseEmphasis">
+    <w:name w:val="Intense Emphasis"/>
+    <w:basedOn w:val="DefaultParagraphFont"/>
+    <w:uiPriority w:val="21"/>
+    <w:qFormat/>
+    <w:rsid w:val="004C1475"/>
+    <w:rPr>
+      <w:b/>
+      <w:bCs/>
+      <w:i/>
+      <w:iCs/>
+      <w:color w:val="4F81BD" w:themeColor="accent1"/>
+    </w:rPr>
+  </w:style>
+  <w:style w:type="character" w:styleId="Strong">
+    <w:name w:val="Strong"/>
+    <w:basedOn w:val="DefaultParagraphFont"/>
+    <w:uiPriority w:val="22"/>
+    <w:qFormat/>
+    <w:rsid w:val="004C1475"/>
+    <w:rPr>
+      <w:b/>
+      <w:bCs/>
+    </w:rPr>
+  </w:style>
+  <w:style w:type="paragraph" w:styleId="Quote">
+    <w:name w:val="Quote"/>
+    <w:basedOn w:val="Normal"/>
+    <w:next w:val="Normal"/>
+    <w:link w:val="QuoteChar"/>
+    <w:uiPriority w:val="29"/>
+    <w:qFormat/>
+    <w:rsid w:val="004C1475"/>
+    <w:rPr>
+      <w:i/>
+      <w:iCs/>
+      <w:color w:val="000000" w:themeColor="text1"/>
+    </w:rPr>
+  </w:style>
+  <w:style w:type="character" w:customStyle="1" w:styleId="QuoteChar">
+    <w:name w:val="Quote Char"/>
+    <w:basedOn w:val="DefaultParagraphFont"/>
+    <w:link w:val="Quote"/>
+    <w:uiPriority w:val="29"/>
+    <w:rsid w:val="004C1475"/>
+    <w:rPr>
+      <w:i/>
+      <w:iCs/>
+      <w:color w:val="000000" w:themeColor="text1"/>
+    </w:rPr>
+  </w:style>
+  <w:style w:type="paragraph" w:styleId="IntenseQuote">
+    <w:name w:val="Intense Quote"/>
+    <w:basedOn w:val="Normal"/>
+    <w:next w:val="Normal"/>
+    <w:link w:val="IntenseQuoteChar"/>
+    <w:uiPriority w:val="30"/>
+    <w:qFormat/>
+    <w:rsid w:val="004C1475"/>
+    <w:pPr>
+      <w:pBdr>
+        <w:bottom w:val="single" w:sz="4" w:space="4" w:color="4F81BD" w:themeColor="accent1"/>
+      </w:pBdr>
+      <w:spacing w:before="200" w:after="280"/>
+      <w:ind w:left="936" w:right="936"/>
+    </w:pPr>
+    <w:rPr>
+      <w:b/>
+      <w:bCs/>
+      <w:i/>
+      <w:iCs/>
+      <w:color w:val="4F81BD" w:themeColor="accent1"/>
+    </w:rPr>
+  </w:style>
+  <w:style w:type="character" w:customStyle="1" w:styleId="IntenseQuoteChar">
+    <w:name w:val="Intense Quote Char"/>
+    <w:basedOn w:val="DefaultParagraphFont"/>
+    <w:link w:val="IntenseQuote"/>
+    <w:uiPriority w:val="30"/>
+    <w:rsid w:val="004C1475"/>
+    <w:rPr>
+      <w:b/>
+      <w:bCs/>
+      <w:i/>
+      <w:iCs/>
+      <w:color w:val="4F81BD" w:themeColor="accent1"/>
+    </w:rPr>
+  </w:style>
+  <w:style w:type="character" w:customStyle="1" w:styleId="Heading3Char">
+    <w:name w:val="Heading 3 Char"/>
+    <w:basedOn w:val="DefaultParagraphFont"/>
+    <w:link w:val="Heading3"/>
+    <w:uiPriority w:val="9"/>
+    <w:rsid w:val="00EE4DDF"/>
+    <w:rPr>
+      <w:rFonts w:asciiTheme="majorHAnsi" w:eastAsiaTheme="majorEastAsia" w:hAnsiTheme="majorHAnsi" w:cstheme="majorBidi"/>
+      <w:b/>
+      <w:bCs/>
+      <w:color w:val="4F81BD" w:themeColor="accent1"/>
+    </w:rPr>
+  </w:style>
+  <w:style w:type="character" w:customStyle="1" w:styleId="Heading4Char">
+    <w:name w:val="Heading 4 Char"/>
+    <w:basedOn w:val="DefaultParagraphFont"/>
+    <w:link w:val="Heading4"/>
+    <w:uiPriority w:val="9"/>
+    <w:rsid w:val="00EE4DDF"/>
+    <w:rPr>
+      <w:rFonts w:asciiTheme="majorHAnsi" w:eastAsiaTheme="majorEastAsia" w:hAnsiTheme="majorHAnsi" w:cstheme="majorBidi"/>
+      <w:b/>
+      <w:bCs/>
+      <w:i/>
+      <w:iCs/>
+      <w:color w:val="4F81BD" w:themeColor="accent1"/>
+    </w:rPr>
+  </w:style>
+</w:styles>
+</file>
+
+<file path=word/stylesWithEffects.xml><?xml version="1.0" encoding="utf-8"?>
+<w:styles xmlns:wpc="http://schemas.microsoft.com/office/word/2010/wordprocessingCanvas" xmlns:mc="http://schemas.openxmlformats.org/markup-compatibility/2006" xmlns:o="urn:schemas-microsoft-com:office:office" xmlns:r="http://schemas.openxmlformats.org/officeDocument/2006/relationships" xmlns:m="http://schemas.openxmlformats.org/officeDocument/2006/math" xmlns:v="urn:schemas-microsoft-com:vml" xmlns:wp14="http://schemas.microsoft.com/office/word/2010/wordprocessingDrawing" xmlns:wp="http://schemas.openxmlformats.org/drawingml/2006/wordprocessingDrawing" xmlns:w10="urn:schemas-microsoft-com:office:word" xmlns:w="http://schemas.openxmlformats.org/wordprocessingml/2006/main" xmlns:w14="http://schemas.microsoft.com/office/word/2010/wordml" xmlns:wpg="http://schemas.microsoft.com/office/word/2010/wordprocessingGroup" xmlns:wpi="http://schemas.microsoft.com/office/word/2010/wordprocessingInk" xmlns:wne="http://schemas.microsoft.com/office/word/2006/wordml" xmlns:wps="http://schemas.microsoft.com/office/word/2010/wordprocessingShape" mc:Ignorable="w14 wp14">
+  <w:docDefaults>
+    <w:rPrDefault>
+      <w:rPr>
+        <w:rFonts w:asciiTheme="minorHAnsi" w:eastAsiaTheme="minorHAnsi" w:hAnsiTheme="minorHAnsi" w:cstheme="minorBidi"/>
+        <w:sz w:val="22"/>
+        <w:szCs w:val="22"/>
+        <w:lang w:val="en-CA" w:eastAsia="en-US" w:bidi="ar-SA"/>
+      </w:rPr>
+    </w:rPrDefault>
+    <w:pPrDefault>
+      <w:pPr>
+        <w:spacing w:after="200" w:line="276" w:lineRule="auto"/>
+      </w:pPr>
+    </w:pPrDefault>
+  </w:docDefaults>
+  <w:latentStyles w:defLockedState="0" w:defUIPriority="99" w:defSemiHidden="1" w:defUnhideWhenUsed="1" w:defQFormat="0" w:count="267">
+    <w:lsdException w:name="Normal" w:semiHidden="0" w:uiPriority="0" w:unhideWhenUsed="0" w:qFormat="1"/>
+    <w:lsdException w:name="heading 1" w:semiHidden="0" w:uiPriority="9" w:unhideWhenUsed="0" w:qFormat="1"/>
+    <w:lsdException w:name="heading 2" w:uiPriority="9" w:qFormat="1"/>
+    <w:lsdException w:name="heading 3" w:uiPriority="9" w:qFormat="1"/>
+    <w:lsdException w:name="heading 4" w:uiPriority="9" w:qFormat="1"/>
+    <w:lsdException w:name="heading 5" w:uiPriority="9" w:qFormat="1"/>
+    <w:lsdException w:name="heading 6" w:uiPriority="9" w:qFormat="1"/>
+    <w:lsdException w:name="heading 7" w:uiPriority="9" w:qFormat="1"/>
+    <w:lsdException w:name="heading 8" w:uiPriority="9" w:qFormat="1"/>
+    <w:lsdException w:name="heading 9" w:uiPriority="9" w:qFormat="1"/>
+    <w:lsdException w:name="toc 1" w:uiPriority="39"/>
+    <w:lsdException w:name="toc 2" w:uiPriority="39"/>
+    <w:lsdException w:name="toc 3" w:uiPriority="39"/>
+    <w:lsdException w:name="toc 4" w:uiPriority="39"/>
+    <w:lsdException w:name="toc 5" w:uiPriority="39"/>
+    <w:lsdException w:name="toc 6" w:uiPriority="39"/>
+    <w:lsdException w:name="toc 7" w:uiPriority="39"/>
+    <w:lsdException w:name="toc 8" w:uiPriority="39"/>
+    <w:lsdException w:name="toc 9" w:uiPriority="39"/>
+    <w:lsdException w:name="caption" w:uiPriority="35" w:qFormat="1"/>
+    <w:lsdException w:name="Title" w:semiHidden="0" w:uiPriority="10" w:unhideWhenUsed="0" w:qFormat="1"/>
+    <w:lsdException w:name="Default Paragraph Font" w:uiPriority="1"/>
+    <w:lsdException w:name="Subtitle" w:semiHidden="0" w:uiPriority="11" w:unhideWhenUsed="0" w:qFormat="1"/>
+    <w:lsdException w:name="Strong" w:semiHidden="0" w:uiPriority="22" w:unhideWhenUsed="0" w:qFormat="1"/>
+    <w:lsdException w:name="Emphasis" w:semiHidden="0" w:uiPriority="20" w:unhideWhenUsed="0" w:qFormat="1"/>
+    <w:lsdException w:name="Table Grid" w:semiHidden="0" w:uiPriority="59" w:unhideWhenUsed="0"/>
+    <w:lsdException w:name="Placeholder Text" w:unhideWhenUsed="0"/>
+    <w:lsdException w:name="No Spacing" w:semiHidden="0" w:uiPriority="1" w:unhideWhenUsed="0" w:qFormat="1"/>
+    <w:lsdException w:name="Light Shading" w:semiHidden="0" w:uiPriority="60" w:unhideWhenUsed="0"/>
+    <w:lsdException w:name="Light List" w:semiHidden="0" w:uiPriority="61" w:unhideWhenUsed="0"/>
+    <w:lsdException w:name="Light Grid" w:semiHidden="0" w:uiPriority="62" w:unhideWhenUsed="0"/>
+    <w:lsdException w:name="Medium Shading 1" w:semiHidden="0" w:uiPriority="63" w:unhideWhenUsed="0"/>
+    <w:lsdException w:name="Medium Shading 2" w:semiHidden="0" w:uiPriority="64" w:unhideWhenUsed="0"/>
+    <w:lsdException w:name="Medium List 1" w:semiHidden="0" w:uiPriority="65" w:unhideWhenUsed="0"/>
+    <w:lsdException w:name="Medium List 2" w:semiHidden="0" w:uiPriority="66" w:unhideWhenUsed="0"/>
+    <w:lsdException w:name="Medium Grid 1" w:semiHidden="0" w:uiPriority="67" w:unhideWhenUsed="0"/>
+    <w:lsdException w:name="Medium Grid 2" w:semiHidden="0" w:uiPriority="68" w:unhideWhenUsed="0"/>
+    <w:lsdException w:name="Medium Grid 3" w:semiHidden="0" w:uiPriority="69" w:unhideWhenUsed="0"/>
+    <w:lsdException w:name="Dark List" w:semiHidden="0" w:uiPriority="70" w:unhideWhenUsed="0"/>
+    <w:lsdException w:name="Colorful Shading" w:semiHidden="0" w:uiPriority="71" w:unhideWhenUsed="0"/>
+    <w:lsdException w:name="Colorful List" w:semiHidden="0" w:uiPriority="72" w:unhideWhenUsed="0"/>
+    <w:lsdException w:name="Colorful Grid" w:semiHidden="0" w:uiPriority="73" w:unhideWhenUsed="0"/>
+    <w:lsdException w:name="Light Shading Accent 1" w:semiHidden="0" w:uiPriority="60" w:unhideWhenUsed="0"/>
+    <w:lsdException w:name="Light List Accent 1" w:semiHidden="0" w:uiPriority="61" w:unhideWhenUsed="0"/>
+    <w:lsdException w:name="Light Grid Accent 1" w:semiHidden="0" w:uiPriority="62" w:unhideWhenUsed="0"/>
+    <w:lsdException w:name="Medium Shading 1 Accent 1" w:semiHidden="0" w:uiPriority="63" w:unhideWhenUsed="0"/>
+    <w:lsdException w:name="Medium Shading 2 Accent 1" w:semiHidden="0" w:uiPriority="64" w:unhideWhenUsed="0"/>
+    <w:lsdException w:name="Medium List 1 Accent 1" w:semiHidden="0" w:uiPriority="65" w:unhideWhenUsed="0"/>
+    <w:lsdException w:name="Revision" w:unhideWhenUsed="0"/>
+    <w:lsdException w:name="List Paragraph" w:semiHidden="0" w:uiPriority="34" w:unhideWhenUsed="0" w:qFormat="1"/>
+    <w:lsdException w:name="Quote" w:semiHidden="0" w:uiPriority="29" w:unhideWhenUsed="0" w:qFormat="1"/>
+    <w:lsdException w:name="Intense Quote" w:semiHidden="0" w:uiPriority="30" w:unhideWhenUsed="0" w:qFormat="1"/>
+    <w:lsdException w:name="Medium List 2 Accent 1" w:semiHidden="0" w:uiPriority="66" w:unhideWhenUsed="0"/>
+    <w:lsdException w:name="Medium Grid 1 Accent 1" w:semiHidden="0" w:uiPriority="67" w:unhideWhenUsed="0"/>
+    <w:lsdException w:name="Medium Grid 2 Accent 1" w:semiHidden="0" w:uiPriority="68" w:unhideWhenUsed="0"/>
+    <w:lsdException w:name="Medium Grid 3 Accent 1" w:semiHidden="0" w:uiPriority="69" w:unhideWhenUsed="0"/>
+    <w:lsdException w:name="Dark List Accent 1" w:semiHidden="0" w:uiPriority="70" w:unhideWhenUsed="0"/>
+    <w:lsdException w:name="Colorful Shading Accent 1" w:semiHidden="0" w:uiPriority="71" w:unhideWhenUsed="0"/>
+    <w:lsdException w:name="Colorful List Accent 1" w:semiHidden="0" w:uiPriority="72" w:unhideWhenUsed="0"/>
+    <w:lsdException w:name="Colorful Grid Accent 1" w:semiHidden="0" w:uiPriority="73" w:unhideWhenUsed="0"/>
+    <w:lsdException w:name="Light Shading Accent 2" w:semiHidden="0" w:uiPriority="60" w:unhideWhenUsed="0"/>
+    <w:lsdException w:name="Light List Accent 2" w:semiHidden="0" w:uiPriority="61" w:unhideWhenUsed="0"/>
+    <w:lsdException w:name="Light Grid Accent 2" w:semiHidden="0" w:uiPriority="62" w:unhideWhenUsed="0"/>
+    <w:lsdException w:name="Medium Shading 1 Accent 2" w:semiHidden="0" w:uiPriority="63" w:unhideWhenUsed="0"/>
+    <w:lsdException w:name="Medium Shading 2 Accent 2" w:semiHidden="0" w:uiPriority="64" w:unhideWhenUsed="0"/>
+    <w:lsdException w:name="Medium List 1 Accent 2" w:semiHidden="0" w:uiPriority="65" w:unhideWhenUsed="0"/>
+    <w:lsdException w:name="Medium List 2 Accent 2" w:semiHidden="0" w:uiPriority="66" w:unhideWhenUsed="0"/>
+    <w:lsdException w:name="Medium Grid 1 Accent 2" w:semiHidden="0" w:uiPriority="67" w:unhideWhenUsed="0"/>
+    <w:lsdException w:name="Medium Grid 2 Accent 2" w:semiHidden="0" w:uiPriority="68" w:unhideWhenUsed="0"/>
+    <w:lsdException w:name="Medium Grid 3 Accent 2" w:semiHidden="0" w:uiPriority="69" w:unhideWhenUsed="0"/>
+    <w:lsdException w:name="Dark List Accent 2" w:semiHidden="0" w:uiPriority="70" w:unhideWhenUsed="0"/>
+    <w:lsdException w:name="Colorful Shading Accent 2" w:semiHidden="0" w:uiPriority="71" w:unhideWhenUsed="0"/>
+    <w:lsdException w:name="Colorful List Accent 2" w:semiHidden="0" w:uiPriority="72" w:unhideWhenUsed="0"/>
+    <w:lsdException w:name="Colorful Grid Accent 2" w:semiHidden="0" w:uiPriority="73" w:unhideWhenUsed="0"/>
+    <w:lsdException w:name="Light Shading Accent 3" w:semiHidden="0" w:uiPriority="60" w:unhideWhenUsed="0"/>
+    <w:lsdException w:name="Light List Accent 3" w:semiHidden="0" w:uiPriority="61" w:unhideWhenUsed="0"/>
+    <w:lsdException w:name="Light Grid Accent 3" w:semiHidden="0" w:uiPriority="62" w:unhideWhenUsed="0"/>
+    <w:lsdException w:name="Medium Shading 1 Accent 3" w:semiHidden="0" w:uiPriority="63" w:unhideWhenUsed="0"/>
+    <w:lsdException w:name="Medium Shading 2 Accent 3" w:semiHidden="0" w:uiPriority="64" w:unhideWhenUsed="0"/>
+    <w:lsdException w:name="Medium List 1 Accent 3" w:semiHidden="0" w:uiPriority="65" w:unhideWhenUsed="0"/>
+    <w:lsdException w:name="Medium List 2 Accent 3" w:semiHidden="0" w:uiPriority="66" w:unhideWhenUsed="0"/>
+    <w:lsdException w:name="Medium Grid 1 Accent 3" w:semiHidden="0" w:uiPriority="67" w:unhideWhenUsed="0"/>
+    <w:lsdException w:name="Medium Grid 2 Accent 3" w:semiHidden="0" w:uiPriority="68" w:unhideWhenUsed="0"/>
+    <w:lsdException w:name="Medium Grid 3 Accent 3" w:semiHidden="0" w:uiPriority="69" w:unhideWhenUsed="0"/>
+    <w:lsdException w:name="Dark List Accent 3" w:semiHidden="0" w:uiPriority="70" w:unhideWhenUsed="0"/>
+    <w:lsdException w:name="Colorful Shading Accent 3" w:semiHidden="0" w:uiPriority="71" w:unhideWhenUsed="0"/>
+    <w:lsdException w:name="Colorful List Accent 3" w:semiHidden="0" w:uiPriority="72" w:unhideWhenUsed="0"/>
+    <w:lsdException w:name="Colorful Grid Accent 3" w:semiHidden="0" w:uiPriority="73" w:unhideWhenUsed="0"/>
+    <w:lsdException w:name="Light Shading Accent 4" w:semiHidden="0" w:uiPriority="60" w:unhideWhenUsed="0"/>
+    <w:lsdException w:name="Light List Accent 4" w:semiHidden="0" w:uiPriority="61" w:unhideWhenUsed="0"/>
+    <w:lsdException w:name="Light Grid Accent 4" w:semiHidden="0" w:uiPriority="62" w:unhideWhenUsed="0"/>
+    <w:lsdException w:name="Medium Shading 1 Accent 4" w:semiHidden="0" w:uiPriority="63" w:unhideWhenUsed="0"/>
+    <w:lsdException w:name="Medium Shading 2 Accent 4" w:semiHidden="0" w:uiPriority="64" w:unhideWhenUsed="0"/>
+    <w:lsdException w:name="Medium List 1 Accent 4" w:semiHidden="0" w:uiPriority="65" w:unhideWhenUsed="0"/>
+    <w:lsdException w:name="Medium List 2 Accent 4" w:semiHidden="0" w:uiPriority="66" w:unhideWhenUsed="0"/>
+    <w:lsdException w:name="Medium Grid 1 Accent 4" w:semiHidden="0" w:uiPriority="67" w:unhideWhenUsed="0"/>
+    <w:lsdException w:name="Medium Grid 2 Accent 4" w:semiHidden="0" w:uiPriority="68" w:unhideWhenUsed="0"/>
+    <w:lsdException w:name="Medium Grid 3 Accent 4" w:semiHidden="0" w:uiPriority="69" w:unhideWhenUsed="0"/>
+    <w:lsdException w:name="Dark List Accent 4" w:semiHidden="0" w:uiPriority="70" w:unhideWhenUsed="0"/>
+    <w:lsdException w:name="Colorful Shading Accent 4" w:semiHidden="0" w:uiPriority="71" w:unhideWhenUsed="0"/>
+    <w:lsdException w:name="Colorful List Accent 4" w:semiHidden="0" w:uiPriority="72" w:unhideWhenUsed="0"/>
+    <w:lsdException w:name="Colorful Grid Accent 4" w:semiHidden="0" w:uiPriority="73" w:unhideWhenUsed="0"/>
+    <w:lsdException w:name="Light Shading Accent 5" w:semiHidden="0" w:uiPriority="60" w:unhideWhenUsed="0"/>
+    <w:lsdException w:name="Light List Accent 5" w:semiHidden="0" w:uiPriority="61" w:unhideWhenUsed="0"/>
+    <w:lsdException w:name="Light Grid Accent 5" w:semiHidden="0" w:uiPriority="62" w:unhideWhenUsed="0"/>
+    <w:lsdException w:name="Medium Shading 1 Accent 5" w:semiHidden="0" w:uiPriority="63" w:unhideWhenUsed="0"/>
+    <w:lsdException w:name="Medium Shading 2 Accent 5" w:semiHidden="0" w:uiPriority="64" w:unhideWhenUsed="0"/>
+    <w:lsdException w:name="Medium List 1 Accent 5" w:semiHidden="0" w:uiPriority="65" w:unhideWhenUsed="0"/>
+    <w:lsdException w:name="Medium List 2 Accent 5" w:semiHidden="0" w:uiPriority="66" w:unhideWhenUsed="0"/>
+    <w:lsdException w:name="Medium Grid 1 Accent 5" w:semiHidden="0" w:uiPriority="67" w:unhideWhenUsed="0"/>
+    <w:lsdException w:name="Medium Grid 2 Accent 5" w:semiHidden="0" w:uiPriority="68" w:unhideWhenUsed="0"/>
+    <w:lsdException w:name="Medium Grid 3 Accent 5" w:semiHidden="0" w:uiPriority="69" w:unhideWhenUsed="0"/>
+    <w:lsdException w:name="Dark List Accent 5" w:semiHidden="0" w:uiPriority="70" w:unhideWhenUsed="0"/>
+    <w:lsdException w:name="Colorful Shading Accent 5" w:semiHidden="0" w:uiPriority="71" w:unhideWhenUsed="0"/>
+    <w:lsdException w:name="Colorful List Accent 5" w:semiHidden="0" w:uiPriority="72" w:unhideWhenUsed="0"/>
+    <w:lsdException w:name="Colorful Grid Accent 5" w:semiHidden="0" w:uiPriority="73" w:unhideWhenUsed="0"/>
+    <w:lsdException w:name="Light Shading Accent 6" w:semiHidden="0" w:uiPriority="60" w:unhideWhenUsed="0"/>
+    <w:lsdException w:name="Light List Accent 6" w:semiHidden="0" w:uiPriority="61" w:unhideWhenUsed="0"/>
+    <w:lsdException w:name="Light Grid Accent 6" w:semiHidden="0" w:uiPriority="62" w:unhideWhenUsed="0"/>
+    <w:lsdException w:name="Medium Shading 1 Accent 6" w:semiHidden="0" w:uiPriority="63" w:unhideWhenUsed="0"/>
+    <w:lsdException w:name="Medium Shading 2 Accent 6" w:semiHidden="0" w:uiPriority="64" w:unhideWhenUsed="0"/>
+    <w:lsdException w:name="Medium List 1 Accent 6" w:semiHidden="0" w:uiPriority="65" w:unhideWhenUsed="0"/>
+    <w:lsdException w:name="Medium List 2 Accent 6" w:semiHidden="0" w:uiPriority="66" w:unhideWhenUsed="0"/>
+    <w:lsdException w:name="Medium Grid 1 Accent 6" w:semiHidden="0" w:uiPriority="67" w:unhideWhenUsed="0"/>
+    <w:lsdException w:name="Medium Grid 2 Accent 6" w:semiHidden="0" w:uiPriority="68" w:unhideWhenUsed="0"/>
+    <w:lsdException w:name="Medium Grid 3 Accent 6" w:semiHidden="0" w:uiPriority="69" w:unhideWhenUsed="0"/>
+    <w:lsdException w:name="Dark List Accent 6" w:semiHidden="0" w:uiPriority="70" w:unhideWhenUsed="0"/>
+    <w:lsdException w:name="Colorful Shading Accent 6" w:semiHidden="0" w:uiPriority="71" w:unhideWhenUsed="0"/>
+    <w:lsdException w:name="Colorful List Accent 6" w:semiHidden="0" w:uiPriority="72" w:unhideWhenUsed="0"/>
+    <w:lsdException w:name="Colorful Grid Accent 6" w:semiHidden="0" w:uiPriority="73" w:unhideWhenUsed="0"/>
+    <w:lsdException w:name="Subtle Emphasis" w:semiHidden="0" w:uiPriority="19" w:unhideWhenUsed="0" w:qFormat="1"/>
+    <w:lsdException w:name="Intense Emphasis" w:semiHidden="0" w:uiPriority="21" w:unhideWhenUsed="0" w:qFormat="1"/>
+    <w:lsdException w:name="Subtle Reference" w:semiHidden="0" w:uiPriority="31" w:unhideWhenUsed="0" w:qFormat="1"/>
+    <w:lsdException w:name="Intense Reference" w:semiHidden="0" w:uiPriority="32" w:unhideWhenUsed="0" w:qFormat="1"/>
+    <w:lsdException w:name="Book Title" w:semiHidden="0" w:uiPriority="33" w:unhideWhenUsed="0" w:qFormat="1"/>
+    <w:lsdException w:name="Bibliography" w:uiPriority="37"/>
+    <w:lsdException w:name="TOC Heading" w:uiPriority="39" w:qFormat="1"/>
   </w:latentStyles>
   <w:style w:type="paragraph" w:default="1" w:styleId="Normal">
     <w:name w:val="Normal"/>
@@ -5435,7 +6328,7 @@
 </file>
 
 <file path=customXml/itemProps1.xml><?xml version="1.0" encoding="utf-8"?>
-<ds:datastoreItem xmlns:ds="http://schemas.openxmlformats.org/officeDocument/2006/customXml" ds:itemID="{6FD6DB40-41EC-4D0D-A93F-05FCA12CF70B}">
+<ds:datastoreItem xmlns:ds="http://schemas.openxmlformats.org/officeDocument/2006/customXml" ds:itemID="{8F5419F2-5A24-4984-9A86-C74F571454B0}">
   <ds:schemaRefs>
     <ds:schemaRef ds:uri="http://schemas.openxmlformats.org/officeDocument/2006/bibliography"/>
   </ds:schemaRefs>

</xml_diff>